<commit_message>
5.1 analyzed, liwc started
</commit_message>
<xml_diff>
--- a/R_Development/tables/desc_ v5.1 _facets.docx
+++ b/R_Development/tables/desc_ v5.1 _facets.docx
@@ -501,7 +501,7 @@
                 <w:szCs w:val="22"/>
                 <w:color w:val="000000"/>
               </w:rPr>
-              <w:t xml:space="preserve">500</w:t>
+              <w:t xml:space="preserve">250</w:t>
             </w:r>
           </w:p>
         </w:tc>
@@ -553,7 +553,7 @@
                 <w:szCs w:val="22"/>
                 <w:color w:val="000000"/>
               </w:rPr>
-              <w:t xml:space="preserve">5.02</w:t>
+              <w:t xml:space="preserve">5.09</w:t>
             </w:r>
           </w:p>
         </w:tc>
@@ -605,7 +605,7 @@
                 <w:szCs w:val="22"/>
                 <w:color w:val="000000"/>
               </w:rPr>
-              <w:t xml:space="preserve">1.53</w:t>
+              <w:t xml:space="preserve">1.58</w:t>
             </w:r>
           </w:p>
         </w:tc>
@@ -709,7 +709,7 @@
                 <w:szCs w:val="22"/>
                 <w:color w:val="000000"/>
               </w:rPr>
-              <w:t xml:space="preserve">2.00</w:t>
+              <w:t xml:space="preserve">2.33</w:t>
             </w:r>
           </w:p>
         </w:tc>
@@ -871,215 +871,215 @@
                 <w:szCs w:val="22"/>
                 <w:color w:val="000000"/>
               </w:rPr>
-              <w:t xml:space="preserve">500</w:t>
-            </w:r>
-          </w:p>
-        </w:tc>
-        <w:tc>
-          <w:tcPr>
-            <w:tcBorders>
-              <w:bottom w:val="single" w:sz="6" w:space="0" w:color="666666"/>
-              <w:top w:val="single" w:sz="6" w:space="0" w:color="666666"/>
-              <w:left w:val="none" w:sz="0" w:space="0" w:color="000000"/>
-              <w:right w:val="none" w:sz="0" w:space="0" w:color="000000"/>
-            </w:tcBorders>
-            <w:shd w:val="clear" w:color="auto" w:fill="FFFFFF"/>
-            <w:tcMar>
-              <w:top w:w="0" w:type="dxa"/>
-              <w:bottom w:w="0" w:type="dxa"/>
-              <w:left w:w="0" w:type="dxa"/>
-              <w:right w:w="0" w:type="dxa"/>
-            </w:tcMar>
-            <w:vAlign w:val="center"/>
-          </w:tcPr>
-          <w:p>
-            <w:pPr>
-              <w:jc w:val="center"/>
-              <w:pBdr>
-                <w:bottom w:val="none" w:sz="0" w:space="0" w:color="000000"/>
-                <w:top w:val="none" w:sz="0" w:space="0" w:color="000000"/>
-                <w:left w:val="none" w:sz="0" w:space="0" w:color="000000"/>
-                <w:right w:val="none" w:sz="0" w:space="0" w:color="000000"/>
-              </w:pBdr>
-              <w:spacing w:after="100" w:before="100" w:line="240"/>
-              <w:ind w:left="100" w:right="100" w:firstLine="0" w:firstLineChars="0"/>
-              <w:rPr>
-                <w:rFonts w:ascii="Arial" w:hAnsi="Arial" w:eastAsia="Arial" w:cs="Arial"/>
-                <w:i w:val="false"/>
-                <w:b w:val="false"/>
-                <w:u w:val="none"/>
-                <w:sz w:val="22"/>
-                <w:szCs w:val="22"/>
-                <w:color w:val="000000"/>
-              </w:rPr>
-            </w:pPr>
-            <w:r>
-              <w:rPr>
-                <w:rFonts w:ascii="Arial" w:hAnsi="Arial" w:eastAsia="Arial" w:cs="Arial"/>
-                <w:i w:val="false"/>
-                <w:b w:val="false"/>
-                <w:u w:val="none"/>
-                <w:sz w:val="22"/>
-                <w:szCs w:val="22"/>
-                <w:color w:val="000000"/>
-              </w:rPr>
-              <w:t xml:space="preserve">3.98</w:t>
-            </w:r>
-          </w:p>
-        </w:tc>
-        <w:tc>
-          <w:tcPr>
-            <w:tcBorders>
-              <w:bottom w:val="single" w:sz="6" w:space="0" w:color="666666"/>
-              <w:top w:val="single" w:sz="6" w:space="0" w:color="666666"/>
-              <w:left w:val="none" w:sz="0" w:space="0" w:color="000000"/>
-              <w:right w:val="none" w:sz="0" w:space="0" w:color="000000"/>
-            </w:tcBorders>
-            <w:shd w:val="clear" w:color="auto" w:fill="FFFFFF"/>
-            <w:tcMar>
-              <w:top w:w="0" w:type="dxa"/>
-              <w:bottom w:w="0" w:type="dxa"/>
-              <w:left w:w="0" w:type="dxa"/>
-              <w:right w:w="0" w:type="dxa"/>
-            </w:tcMar>
-            <w:vAlign w:val="center"/>
-          </w:tcPr>
-          <w:p>
-            <w:pPr>
-              <w:jc w:val="center"/>
-              <w:pBdr>
-                <w:bottom w:val="none" w:sz="0" w:space="0" w:color="000000"/>
-                <w:top w:val="none" w:sz="0" w:space="0" w:color="000000"/>
-                <w:left w:val="none" w:sz="0" w:space="0" w:color="000000"/>
-                <w:right w:val="none" w:sz="0" w:space="0" w:color="000000"/>
-              </w:pBdr>
-              <w:spacing w:after="100" w:before="100" w:line="240"/>
-              <w:ind w:left="100" w:right="100" w:firstLine="0" w:firstLineChars="0"/>
-              <w:rPr>
-                <w:rFonts w:ascii="Arial" w:hAnsi="Arial" w:eastAsia="Arial" w:cs="Arial"/>
-                <w:i w:val="false"/>
-                <w:b w:val="false"/>
-                <w:u w:val="none"/>
-                <w:sz w:val="22"/>
-                <w:szCs w:val="22"/>
-                <w:color w:val="000000"/>
-              </w:rPr>
-            </w:pPr>
-            <w:r>
-              <w:rPr>
-                <w:rFonts w:ascii="Arial" w:hAnsi="Arial" w:eastAsia="Arial" w:cs="Arial"/>
-                <w:i w:val="false"/>
-                <w:b w:val="false"/>
-                <w:u w:val="none"/>
-                <w:sz w:val="22"/>
-                <w:szCs w:val="22"/>
-                <w:color w:val="000000"/>
-              </w:rPr>
-              <w:t xml:space="preserve">1.68</w:t>
-            </w:r>
-          </w:p>
-        </w:tc>
-        <w:tc>
-          <w:tcPr>
-            <w:tcBorders>
-              <w:bottom w:val="single" w:sz="6" w:space="0" w:color="666666"/>
-              <w:top w:val="single" w:sz="6" w:space="0" w:color="666666"/>
-              <w:left w:val="none" w:sz="0" w:space="0" w:color="000000"/>
-              <w:right w:val="none" w:sz="0" w:space="0" w:color="000000"/>
-            </w:tcBorders>
-            <w:shd w:val="clear" w:color="auto" w:fill="FFFFFF"/>
-            <w:tcMar>
-              <w:top w:w="0" w:type="dxa"/>
-              <w:bottom w:w="0" w:type="dxa"/>
-              <w:left w:w="0" w:type="dxa"/>
-              <w:right w:w="0" w:type="dxa"/>
-            </w:tcMar>
-            <w:vAlign w:val="center"/>
-          </w:tcPr>
-          <w:p>
-            <w:pPr>
-              <w:jc w:val="center"/>
-              <w:pBdr>
-                <w:bottom w:val="none" w:sz="0" w:space="0" w:color="000000"/>
-                <w:top w:val="none" w:sz="0" w:space="0" w:color="000000"/>
-                <w:left w:val="none" w:sz="0" w:space="0" w:color="000000"/>
-                <w:right w:val="none" w:sz="0" w:space="0" w:color="000000"/>
-              </w:pBdr>
-              <w:spacing w:after="100" w:before="100" w:line="240"/>
-              <w:ind w:left="100" w:right="100" w:firstLine="0" w:firstLineChars="0"/>
-              <w:rPr>
-                <w:rFonts w:ascii="Arial" w:hAnsi="Arial" w:eastAsia="Arial" w:cs="Arial"/>
-                <w:i w:val="false"/>
-                <w:b w:val="false"/>
-                <w:u w:val="none"/>
-                <w:sz w:val="22"/>
-                <w:szCs w:val="22"/>
-                <w:color w:val="000000"/>
-              </w:rPr>
-            </w:pPr>
-            <w:r>
-              <w:rPr>
-                <w:rFonts w:ascii="Arial" w:hAnsi="Arial" w:eastAsia="Arial" w:cs="Arial"/>
-                <w:i w:val="false"/>
-                <w:b w:val="false"/>
-                <w:u w:val="none"/>
-                <w:sz w:val="22"/>
-                <w:szCs w:val="22"/>
-                <w:color w:val="000000"/>
-              </w:rPr>
-              <w:t xml:space="preserve">3.67</w:t>
-            </w:r>
-          </w:p>
-        </w:tc>
-        <w:tc>
-          <w:tcPr>
-            <w:tcBorders>
-              <w:bottom w:val="single" w:sz="6" w:space="0" w:color="666666"/>
-              <w:top w:val="single" w:sz="6" w:space="0" w:color="666666"/>
-              <w:left w:val="none" w:sz="0" w:space="0" w:color="000000"/>
-              <w:right w:val="none" w:sz="0" w:space="0" w:color="000000"/>
-            </w:tcBorders>
-            <w:shd w:val="clear" w:color="auto" w:fill="FFFFFF"/>
-            <w:tcMar>
-              <w:top w:w="0" w:type="dxa"/>
-              <w:bottom w:w="0" w:type="dxa"/>
-              <w:left w:w="0" w:type="dxa"/>
-              <w:right w:w="0" w:type="dxa"/>
-            </w:tcMar>
-            <w:vAlign w:val="center"/>
-          </w:tcPr>
-          <w:p>
-            <w:pPr>
-              <w:jc w:val="center"/>
-              <w:pBdr>
-                <w:bottom w:val="none" w:sz="0" w:space="0" w:color="000000"/>
-                <w:top w:val="none" w:sz="0" w:space="0" w:color="000000"/>
-                <w:left w:val="none" w:sz="0" w:space="0" w:color="000000"/>
-                <w:right w:val="none" w:sz="0" w:space="0" w:color="000000"/>
-              </w:pBdr>
-              <w:spacing w:after="100" w:before="100" w:line="240"/>
-              <w:ind w:left="100" w:right="100" w:firstLine="0" w:firstLineChars="0"/>
-              <w:rPr>
-                <w:rFonts w:ascii="Arial" w:hAnsi="Arial" w:eastAsia="Arial" w:cs="Arial"/>
-                <w:i w:val="false"/>
-                <w:b w:val="false"/>
-                <w:u w:val="none"/>
-                <w:sz w:val="22"/>
-                <w:szCs w:val="22"/>
-                <w:color w:val="000000"/>
-              </w:rPr>
-            </w:pPr>
-            <w:r>
-              <w:rPr>
-                <w:rFonts w:ascii="Arial" w:hAnsi="Arial" w:eastAsia="Arial" w:cs="Arial"/>
-                <w:i w:val="false"/>
-                <w:b w:val="false"/>
-                <w:u w:val="none"/>
-                <w:sz w:val="22"/>
-                <w:szCs w:val="22"/>
-                <w:color w:val="000000"/>
-              </w:rPr>
-              <w:t xml:space="preserve">1.33</w:t>
+              <w:t xml:space="preserve">250</w:t>
+            </w:r>
+          </w:p>
+        </w:tc>
+        <w:tc>
+          <w:tcPr>
+            <w:tcBorders>
+              <w:bottom w:val="single" w:sz="6" w:space="0" w:color="666666"/>
+              <w:top w:val="single" w:sz="6" w:space="0" w:color="666666"/>
+              <w:left w:val="none" w:sz="0" w:space="0" w:color="000000"/>
+              <w:right w:val="none" w:sz="0" w:space="0" w:color="000000"/>
+            </w:tcBorders>
+            <w:shd w:val="clear" w:color="auto" w:fill="FFFFFF"/>
+            <w:tcMar>
+              <w:top w:w="0" w:type="dxa"/>
+              <w:bottom w:w="0" w:type="dxa"/>
+              <w:left w:w="0" w:type="dxa"/>
+              <w:right w:w="0" w:type="dxa"/>
+            </w:tcMar>
+            <w:vAlign w:val="center"/>
+          </w:tcPr>
+          <w:p>
+            <w:pPr>
+              <w:jc w:val="center"/>
+              <w:pBdr>
+                <w:bottom w:val="none" w:sz="0" w:space="0" w:color="000000"/>
+                <w:top w:val="none" w:sz="0" w:space="0" w:color="000000"/>
+                <w:left w:val="none" w:sz="0" w:space="0" w:color="000000"/>
+                <w:right w:val="none" w:sz="0" w:space="0" w:color="000000"/>
+              </w:pBdr>
+              <w:spacing w:after="100" w:before="100" w:line="240"/>
+              <w:ind w:left="100" w:right="100" w:firstLine="0" w:firstLineChars="0"/>
+              <w:rPr>
+                <w:rFonts w:ascii="Arial" w:hAnsi="Arial" w:eastAsia="Arial" w:cs="Arial"/>
+                <w:i w:val="false"/>
+                <w:b w:val="false"/>
+                <w:u w:val="none"/>
+                <w:sz w:val="22"/>
+                <w:szCs w:val="22"/>
+                <w:color w:val="000000"/>
+              </w:rPr>
+            </w:pPr>
+            <w:r>
+              <w:rPr>
+                <w:rFonts w:ascii="Arial" w:hAnsi="Arial" w:eastAsia="Arial" w:cs="Arial"/>
+                <w:i w:val="false"/>
+                <w:b w:val="false"/>
+                <w:u w:val="none"/>
+                <w:sz w:val="22"/>
+                <w:szCs w:val="22"/>
+                <w:color w:val="000000"/>
+              </w:rPr>
+              <w:t xml:space="preserve">4.07</w:t>
+            </w:r>
+          </w:p>
+        </w:tc>
+        <w:tc>
+          <w:tcPr>
+            <w:tcBorders>
+              <w:bottom w:val="single" w:sz="6" w:space="0" w:color="666666"/>
+              <w:top w:val="single" w:sz="6" w:space="0" w:color="666666"/>
+              <w:left w:val="none" w:sz="0" w:space="0" w:color="000000"/>
+              <w:right w:val="none" w:sz="0" w:space="0" w:color="000000"/>
+            </w:tcBorders>
+            <w:shd w:val="clear" w:color="auto" w:fill="FFFFFF"/>
+            <w:tcMar>
+              <w:top w:w="0" w:type="dxa"/>
+              <w:bottom w:w="0" w:type="dxa"/>
+              <w:left w:w="0" w:type="dxa"/>
+              <w:right w:w="0" w:type="dxa"/>
+            </w:tcMar>
+            <w:vAlign w:val="center"/>
+          </w:tcPr>
+          <w:p>
+            <w:pPr>
+              <w:jc w:val="center"/>
+              <w:pBdr>
+                <w:bottom w:val="none" w:sz="0" w:space="0" w:color="000000"/>
+                <w:top w:val="none" w:sz="0" w:space="0" w:color="000000"/>
+                <w:left w:val="none" w:sz="0" w:space="0" w:color="000000"/>
+                <w:right w:val="none" w:sz="0" w:space="0" w:color="000000"/>
+              </w:pBdr>
+              <w:spacing w:after="100" w:before="100" w:line="240"/>
+              <w:ind w:left="100" w:right="100" w:firstLine="0" w:firstLineChars="0"/>
+              <w:rPr>
+                <w:rFonts w:ascii="Arial" w:hAnsi="Arial" w:eastAsia="Arial" w:cs="Arial"/>
+                <w:i w:val="false"/>
+                <w:b w:val="false"/>
+                <w:u w:val="none"/>
+                <w:sz w:val="22"/>
+                <w:szCs w:val="22"/>
+                <w:color w:val="000000"/>
+              </w:rPr>
+            </w:pPr>
+            <w:r>
+              <w:rPr>
+                <w:rFonts w:ascii="Arial" w:hAnsi="Arial" w:eastAsia="Arial" w:cs="Arial"/>
+                <w:i w:val="false"/>
+                <w:b w:val="false"/>
+                <w:u w:val="none"/>
+                <w:sz w:val="22"/>
+                <w:szCs w:val="22"/>
+                <w:color w:val="000000"/>
+              </w:rPr>
+              <w:t xml:space="preserve">1.66</w:t>
+            </w:r>
+          </w:p>
+        </w:tc>
+        <w:tc>
+          <w:tcPr>
+            <w:tcBorders>
+              <w:bottom w:val="single" w:sz="6" w:space="0" w:color="666666"/>
+              <w:top w:val="single" w:sz="6" w:space="0" w:color="666666"/>
+              <w:left w:val="none" w:sz="0" w:space="0" w:color="000000"/>
+              <w:right w:val="none" w:sz="0" w:space="0" w:color="000000"/>
+            </w:tcBorders>
+            <w:shd w:val="clear" w:color="auto" w:fill="FFFFFF"/>
+            <w:tcMar>
+              <w:top w:w="0" w:type="dxa"/>
+              <w:bottom w:w="0" w:type="dxa"/>
+              <w:left w:w="0" w:type="dxa"/>
+              <w:right w:w="0" w:type="dxa"/>
+            </w:tcMar>
+            <w:vAlign w:val="center"/>
+          </w:tcPr>
+          <w:p>
+            <w:pPr>
+              <w:jc w:val="center"/>
+              <w:pBdr>
+                <w:bottom w:val="none" w:sz="0" w:space="0" w:color="000000"/>
+                <w:top w:val="none" w:sz="0" w:space="0" w:color="000000"/>
+                <w:left w:val="none" w:sz="0" w:space="0" w:color="000000"/>
+                <w:right w:val="none" w:sz="0" w:space="0" w:color="000000"/>
+              </w:pBdr>
+              <w:spacing w:after="100" w:before="100" w:line="240"/>
+              <w:ind w:left="100" w:right="100" w:firstLine="0" w:firstLineChars="0"/>
+              <w:rPr>
+                <w:rFonts w:ascii="Arial" w:hAnsi="Arial" w:eastAsia="Arial" w:cs="Arial"/>
+                <w:i w:val="false"/>
+                <w:b w:val="false"/>
+                <w:u w:val="none"/>
+                <w:sz w:val="22"/>
+                <w:szCs w:val="22"/>
+                <w:color w:val="000000"/>
+              </w:rPr>
+            </w:pPr>
+            <w:r>
+              <w:rPr>
+                <w:rFonts w:ascii="Arial" w:hAnsi="Arial" w:eastAsia="Arial" w:cs="Arial"/>
+                <w:i w:val="false"/>
+                <w:b w:val="false"/>
+                <w:u w:val="none"/>
+                <w:sz w:val="22"/>
+                <w:szCs w:val="22"/>
+                <w:color w:val="000000"/>
+              </w:rPr>
+              <w:t xml:space="preserve">4.00</w:t>
+            </w:r>
+          </w:p>
+        </w:tc>
+        <w:tc>
+          <w:tcPr>
+            <w:tcBorders>
+              <w:bottom w:val="single" w:sz="6" w:space="0" w:color="666666"/>
+              <w:top w:val="single" w:sz="6" w:space="0" w:color="666666"/>
+              <w:left w:val="none" w:sz="0" w:space="0" w:color="000000"/>
+              <w:right w:val="none" w:sz="0" w:space="0" w:color="000000"/>
+            </w:tcBorders>
+            <w:shd w:val="clear" w:color="auto" w:fill="FFFFFF"/>
+            <w:tcMar>
+              <w:top w:w="0" w:type="dxa"/>
+              <w:bottom w:w="0" w:type="dxa"/>
+              <w:left w:w="0" w:type="dxa"/>
+              <w:right w:w="0" w:type="dxa"/>
+            </w:tcMar>
+            <w:vAlign w:val="center"/>
+          </w:tcPr>
+          <w:p>
+            <w:pPr>
+              <w:jc w:val="center"/>
+              <w:pBdr>
+                <w:bottom w:val="none" w:sz="0" w:space="0" w:color="000000"/>
+                <w:top w:val="none" w:sz="0" w:space="0" w:color="000000"/>
+                <w:left w:val="none" w:sz="0" w:space="0" w:color="000000"/>
+                <w:right w:val="none" w:sz="0" w:space="0" w:color="000000"/>
+              </w:pBdr>
+              <w:spacing w:after="100" w:before="100" w:line="240"/>
+              <w:ind w:left="100" w:right="100" w:firstLine="0" w:firstLineChars="0"/>
+              <w:rPr>
+                <w:rFonts w:ascii="Arial" w:hAnsi="Arial" w:eastAsia="Arial" w:cs="Arial"/>
+                <w:i w:val="false"/>
+                <w:b w:val="false"/>
+                <w:u w:val="none"/>
+                <w:sz w:val="22"/>
+                <w:szCs w:val="22"/>
+                <w:color w:val="000000"/>
+              </w:rPr>
+            </w:pPr>
+            <w:r>
+              <w:rPr>
+                <w:rFonts w:ascii="Arial" w:hAnsi="Arial" w:eastAsia="Arial" w:cs="Arial"/>
+                <w:i w:val="false"/>
+                <w:b w:val="false"/>
+                <w:u w:val="none"/>
+                <w:sz w:val="22"/>
+                <w:szCs w:val="22"/>
+                <w:color w:val="000000"/>
+              </w:rPr>
+              <w:t xml:space="preserve">1.67</w:t>
             </w:r>
           </w:p>
         </w:tc>
@@ -1241,267 +1241,267 @@
                 <w:szCs w:val="22"/>
                 <w:color w:val="000000"/>
               </w:rPr>
-              <w:t xml:space="preserve">500</w:t>
-            </w:r>
-          </w:p>
-        </w:tc>
-        <w:tc>
-          <w:tcPr>
-            <w:tcBorders>
-              <w:bottom w:val="single" w:sz="6" w:space="0" w:color="666666"/>
-              <w:top w:val="single" w:sz="6" w:space="0" w:color="666666"/>
-              <w:left w:val="none" w:sz="0" w:space="0" w:color="000000"/>
-              <w:right w:val="none" w:sz="0" w:space="0" w:color="000000"/>
-            </w:tcBorders>
-            <w:shd w:val="clear" w:color="auto" w:fill="FFFFFF"/>
-            <w:tcMar>
-              <w:top w:w="0" w:type="dxa"/>
-              <w:bottom w:w="0" w:type="dxa"/>
-              <w:left w:w="0" w:type="dxa"/>
-              <w:right w:w="0" w:type="dxa"/>
-            </w:tcMar>
-            <w:vAlign w:val="center"/>
-          </w:tcPr>
-          <w:p>
-            <w:pPr>
-              <w:jc w:val="center"/>
-              <w:pBdr>
-                <w:bottom w:val="none" w:sz="0" w:space="0" w:color="000000"/>
-                <w:top w:val="none" w:sz="0" w:space="0" w:color="000000"/>
-                <w:left w:val="none" w:sz="0" w:space="0" w:color="000000"/>
-                <w:right w:val="none" w:sz="0" w:space="0" w:color="000000"/>
-              </w:pBdr>
-              <w:spacing w:after="100" w:before="100" w:line="240"/>
-              <w:ind w:left="100" w:right="100" w:firstLine="0" w:firstLineChars="0"/>
-              <w:rPr>
-                <w:rFonts w:ascii="Arial" w:hAnsi="Arial" w:eastAsia="Arial" w:cs="Arial"/>
-                <w:i w:val="false"/>
-                <w:b w:val="false"/>
-                <w:u w:val="none"/>
-                <w:sz w:val="22"/>
-                <w:szCs w:val="22"/>
-                <w:color w:val="000000"/>
-              </w:rPr>
-            </w:pPr>
-            <w:r>
-              <w:rPr>
-                <w:rFonts w:ascii="Arial" w:hAnsi="Arial" w:eastAsia="Arial" w:cs="Arial"/>
-                <w:i w:val="false"/>
-                <w:b w:val="false"/>
-                <w:u w:val="none"/>
-                <w:sz w:val="22"/>
-                <w:szCs w:val="22"/>
-                <w:color w:val="000000"/>
-              </w:rPr>
-              <w:t xml:space="preserve">4.36</w:t>
-            </w:r>
-          </w:p>
-        </w:tc>
-        <w:tc>
-          <w:tcPr>
-            <w:tcBorders>
-              <w:bottom w:val="single" w:sz="6" w:space="0" w:color="666666"/>
-              <w:top w:val="single" w:sz="6" w:space="0" w:color="666666"/>
-              <w:left w:val="none" w:sz="0" w:space="0" w:color="000000"/>
-              <w:right w:val="none" w:sz="0" w:space="0" w:color="000000"/>
-            </w:tcBorders>
-            <w:shd w:val="clear" w:color="auto" w:fill="FFFFFF"/>
-            <w:tcMar>
-              <w:top w:w="0" w:type="dxa"/>
-              <w:bottom w:w="0" w:type="dxa"/>
-              <w:left w:w="0" w:type="dxa"/>
-              <w:right w:w="0" w:type="dxa"/>
-            </w:tcMar>
-            <w:vAlign w:val="center"/>
-          </w:tcPr>
-          <w:p>
-            <w:pPr>
-              <w:jc w:val="center"/>
-              <w:pBdr>
-                <w:bottom w:val="none" w:sz="0" w:space="0" w:color="000000"/>
-                <w:top w:val="none" w:sz="0" w:space="0" w:color="000000"/>
-                <w:left w:val="none" w:sz="0" w:space="0" w:color="000000"/>
-                <w:right w:val="none" w:sz="0" w:space="0" w:color="000000"/>
-              </w:pBdr>
-              <w:spacing w:after="100" w:before="100" w:line="240"/>
-              <w:ind w:left="100" w:right="100" w:firstLine="0" w:firstLineChars="0"/>
-              <w:rPr>
-                <w:rFonts w:ascii="Arial" w:hAnsi="Arial" w:eastAsia="Arial" w:cs="Arial"/>
-                <w:i w:val="false"/>
-                <w:b w:val="false"/>
-                <w:u w:val="none"/>
-                <w:sz w:val="22"/>
-                <w:szCs w:val="22"/>
-                <w:color w:val="000000"/>
-              </w:rPr>
-            </w:pPr>
-            <w:r>
-              <w:rPr>
-                <w:rFonts w:ascii="Arial" w:hAnsi="Arial" w:eastAsia="Arial" w:cs="Arial"/>
-                <w:i w:val="false"/>
-                <w:b w:val="false"/>
-                <w:u w:val="none"/>
-                <w:sz w:val="22"/>
-                <w:szCs w:val="22"/>
-                <w:color w:val="000000"/>
-              </w:rPr>
-              <w:t xml:space="preserve">1.54</w:t>
-            </w:r>
-          </w:p>
-        </w:tc>
-        <w:tc>
-          <w:tcPr>
-            <w:tcBorders>
-              <w:bottom w:val="single" w:sz="6" w:space="0" w:color="666666"/>
-              <w:top w:val="single" w:sz="6" w:space="0" w:color="666666"/>
-              <w:left w:val="none" w:sz="0" w:space="0" w:color="000000"/>
-              <w:right w:val="none" w:sz="0" w:space="0" w:color="000000"/>
-            </w:tcBorders>
-            <w:shd w:val="clear" w:color="auto" w:fill="FFFFFF"/>
-            <w:tcMar>
-              <w:top w:w="0" w:type="dxa"/>
-              <w:bottom w:w="0" w:type="dxa"/>
-              <w:left w:w="0" w:type="dxa"/>
-              <w:right w:w="0" w:type="dxa"/>
-            </w:tcMar>
-            <w:vAlign w:val="center"/>
-          </w:tcPr>
-          <w:p>
-            <w:pPr>
-              <w:jc w:val="center"/>
-              <w:pBdr>
-                <w:bottom w:val="none" w:sz="0" w:space="0" w:color="000000"/>
-                <w:top w:val="none" w:sz="0" w:space="0" w:color="000000"/>
-                <w:left w:val="none" w:sz="0" w:space="0" w:color="000000"/>
-                <w:right w:val="none" w:sz="0" w:space="0" w:color="000000"/>
-              </w:pBdr>
-              <w:spacing w:after="100" w:before="100" w:line="240"/>
-              <w:ind w:left="100" w:right="100" w:firstLine="0" w:firstLineChars="0"/>
-              <w:rPr>
-                <w:rFonts w:ascii="Arial" w:hAnsi="Arial" w:eastAsia="Arial" w:cs="Arial"/>
-                <w:i w:val="false"/>
-                <w:b w:val="false"/>
-                <w:u w:val="none"/>
-                <w:sz w:val="22"/>
-                <w:szCs w:val="22"/>
-                <w:color w:val="000000"/>
-              </w:rPr>
-            </w:pPr>
-            <w:r>
-              <w:rPr>
-                <w:rFonts w:ascii="Arial" w:hAnsi="Arial" w:eastAsia="Arial" w:cs="Arial"/>
-                <w:i w:val="false"/>
-                <w:b w:val="false"/>
-                <w:u w:val="none"/>
-                <w:sz w:val="22"/>
-                <w:szCs w:val="22"/>
-                <w:color w:val="000000"/>
-              </w:rPr>
-              <w:t xml:space="preserve">4.29</w:t>
-            </w:r>
-          </w:p>
-        </w:tc>
-        <w:tc>
-          <w:tcPr>
-            <w:tcBorders>
-              <w:bottom w:val="single" w:sz="6" w:space="0" w:color="666666"/>
-              <w:top w:val="single" w:sz="6" w:space="0" w:color="666666"/>
-              <w:left w:val="none" w:sz="0" w:space="0" w:color="000000"/>
-              <w:right w:val="none" w:sz="0" w:space="0" w:color="000000"/>
-            </w:tcBorders>
-            <w:shd w:val="clear" w:color="auto" w:fill="FFFFFF"/>
-            <w:tcMar>
-              <w:top w:w="0" w:type="dxa"/>
-              <w:bottom w:w="0" w:type="dxa"/>
-              <w:left w:w="0" w:type="dxa"/>
-              <w:right w:w="0" w:type="dxa"/>
-            </w:tcMar>
-            <w:vAlign w:val="center"/>
-          </w:tcPr>
-          <w:p>
-            <w:pPr>
-              <w:jc w:val="center"/>
-              <w:pBdr>
-                <w:bottom w:val="none" w:sz="0" w:space="0" w:color="000000"/>
-                <w:top w:val="none" w:sz="0" w:space="0" w:color="000000"/>
-                <w:left w:val="none" w:sz="0" w:space="0" w:color="000000"/>
-                <w:right w:val="none" w:sz="0" w:space="0" w:color="000000"/>
-              </w:pBdr>
-              <w:spacing w:after="100" w:before="100" w:line="240"/>
-              <w:ind w:left="100" w:right="100" w:firstLine="0" w:firstLineChars="0"/>
-              <w:rPr>
-                <w:rFonts w:ascii="Arial" w:hAnsi="Arial" w:eastAsia="Arial" w:cs="Arial"/>
-                <w:i w:val="false"/>
-                <w:b w:val="false"/>
-                <w:u w:val="none"/>
-                <w:sz w:val="22"/>
-                <w:szCs w:val="22"/>
-                <w:color w:val="000000"/>
-              </w:rPr>
-            </w:pPr>
-            <w:r>
-              <w:rPr>
-                <w:rFonts w:ascii="Arial" w:hAnsi="Arial" w:eastAsia="Arial" w:cs="Arial"/>
-                <w:i w:val="false"/>
-                <w:b w:val="false"/>
-                <w:u w:val="none"/>
-                <w:sz w:val="22"/>
-                <w:szCs w:val="22"/>
-                <w:color w:val="000000"/>
-              </w:rPr>
-              <w:t xml:space="preserve">1.67</w:t>
-            </w:r>
-          </w:p>
-        </w:tc>
-        <w:tc>
-          <w:tcPr>
-            <w:tcBorders>
-              <w:bottom w:val="single" w:sz="6" w:space="0" w:color="666666"/>
-              <w:top w:val="single" w:sz="6" w:space="0" w:color="666666"/>
-              <w:left w:val="none" w:sz="0" w:space="0" w:color="000000"/>
-              <w:right w:val="none" w:sz="0" w:space="0" w:color="000000"/>
-            </w:tcBorders>
-            <w:shd w:val="clear" w:color="auto" w:fill="FFFFFF"/>
-            <w:tcMar>
-              <w:top w:w="0" w:type="dxa"/>
-              <w:bottom w:w="0" w:type="dxa"/>
-              <w:left w:w="0" w:type="dxa"/>
-              <w:right w:w="0" w:type="dxa"/>
-            </w:tcMar>
-            <w:vAlign w:val="center"/>
-          </w:tcPr>
-          <w:p>
-            <w:pPr>
-              <w:jc w:val="center"/>
-              <w:pBdr>
-                <w:bottom w:val="none" w:sz="0" w:space="0" w:color="000000"/>
-                <w:top w:val="none" w:sz="0" w:space="0" w:color="000000"/>
-                <w:left w:val="none" w:sz="0" w:space="0" w:color="000000"/>
-                <w:right w:val="none" w:sz="0" w:space="0" w:color="000000"/>
-              </w:pBdr>
-              <w:spacing w:after="100" w:before="100" w:line="240"/>
-              <w:ind w:left="100" w:right="100" w:firstLine="0" w:firstLineChars="0"/>
-              <w:rPr>
-                <w:rFonts w:ascii="Arial" w:hAnsi="Arial" w:eastAsia="Arial" w:cs="Arial"/>
-                <w:i w:val="false"/>
-                <w:b w:val="false"/>
-                <w:u w:val="none"/>
-                <w:sz w:val="22"/>
-                <w:szCs w:val="22"/>
-                <w:color w:val="000000"/>
-              </w:rPr>
-            </w:pPr>
-            <w:r>
-              <w:rPr>
-                <w:rFonts w:ascii="Arial" w:hAnsi="Arial" w:eastAsia="Arial" w:cs="Arial"/>
-                <w:i w:val="false"/>
-                <w:b w:val="false"/>
-                <w:u w:val="none"/>
-                <w:sz w:val="22"/>
-                <w:szCs w:val="22"/>
-                <w:color w:val="000000"/>
-              </w:rPr>
-              <w:t xml:space="preserve">8.67</w:t>
+              <w:t xml:space="preserve">250</w:t>
+            </w:r>
+          </w:p>
+        </w:tc>
+        <w:tc>
+          <w:tcPr>
+            <w:tcBorders>
+              <w:bottom w:val="single" w:sz="6" w:space="0" w:color="666666"/>
+              <w:top w:val="single" w:sz="6" w:space="0" w:color="666666"/>
+              <w:left w:val="none" w:sz="0" w:space="0" w:color="000000"/>
+              <w:right w:val="none" w:sz="0" w:space="0" w:color="000000"/>
+            </w:tcBorders>
+            <w:shd w:val="clear" w:color="auto" w:fill="FFFFFF"/>
+            <w:tcMar>
+              <w:top w:w="0" w:type="dxa"/>
+              <w:bottom w:w="0" w:type="dxa"/>
+              <w:left w:w="0" w:type="dxa"/>
+              <w:right w:w="0" w:type="dxa"/>
+            </w:tcMar>
+            <w:vAlign w:val="center"/>
+          </w:tcPr>
+          <w:p>
+            <w:pPr>
+              <w:jc w:val="center"/>
+              <w:pBdr>
+                <w:bottom w:val="none" w:sz="0" w:space="0" w:color="000000"/>
+                <w:top w:val="none" w:sz="0" w:space="0" w:color="000000"/>
+                <w:left w:val="none" w:sz="0" w:space="0" w:color="000000"/>
+                <w:right w:val="none" w:sz="0" w:space="0" w:color="000000"/>
+              </w:pBdr>
+              <w:spacing w:after="100" w:before="100" w:line="240"/>
+              <w:ind w:left="100" w:right="100" w:firstLine="0" w:firstLineChars="0"/>
+              <w:rPr>
+                <w:rFonts w:ascii="Arial" w:hAnsi="Arial" w:eastAsia="Arial" w:cs="Arial"/>
+                <w:i w:val="false"/>
+                <w:b w:val="false"/>
+                <w:u w:val="none"/>
+                <w:sz w:val="22"/>
+                <w:szCs w:val="22"/>
+                <w:color w:val="000000"/>
+              </w:rPr>
+            </w:pPr>
+            <w:r>
+              <w:rPr>
+                <w:rFonts w:ascii="Arial" w:hAnsi="Arial" w:eastAsia="Arial" w:cs="Arial"/>
+                <w:i w:val="false"/>
+                <w:b w:val="false"/>
+                <w:u w:val="none"/>
+                <w:sz w:val="22"/>
+                <w:szCs w:val="22"/>
+                <w:color w:val="000000"/>
+              </w:rPr>
+              <w:t xml:space="preserve">4.44</w:t>
+            </w:r>
+          </w:p>
+        </w:tc>
+        <w:tc>
+          <w:tcPr>
+            <w:tcBorders>
+              <w:bottom w:val="single" w:sz="6" w:space="0" w:color="666666"/>
+              <w:top w:val="single" w:sz="6" w:space="0" w:color="666666"/>
+              <w:left w:val="none" w:sz="0" w:space="0" w:color="000000"/>
+              <w:right w:val="none" w:sz="0" w:space="0" w:color="000000"/>
+            </w:tcBorders>
+            <w:shd w:val="clear" w:color="auto" w:fill="FFFFFF"/>
+            <w:tcMar>
+              <w:top w:w="0" w:type="dxa"/>
+              <w:bottom w:w="0" w:type="dxa"/>
+              <w:left w:w="0" w:type="dxa"/>
+              <w:right w:w="0" w:type="dxa"/>
+            </w:tcMar>
+            <w:vAlign w:val="center"/>
+          </w:tcPr>
+          <w:p>
+            <w:pPr>
+              <w:jc w:val="center"/>
+              <w:pBdr>
+                <w:bottom w:val="none" w:sz="0" w:space="0" w:color="000000"/>
+                <w:top w:val="none" w:sz="0" w:space="0" w:color="000000"/>
+                <w:left w:val="none" w:sz="0" w:space="0" w:color="000000"/>
+                <w:right w:val="none" w:sz="0" w:space="0" w:color="000000"/>
+              </w:pBdr>
+              <w:spacing w:after="100" w:before="100" w:line="240"/>
+              <w:ind w:left="100" w:right="100" w:firstLine="0" w:firstLineChars="0"/>
+              <w:rPr>
+                <w:rFonts w:ascii="Arial" w:hAnsi="Arial" w:eastAsia="Arial" w:cs="Arial"/>
+                <w:i w:val="false"/>
+                <w:b w:val="false"/>
+                <w:u w:val="none"/>
+                <w:sz w:val="22"/>
+                <w:szCs w:val="22"/>
+                <w:color w:val="000000"/>
+              </w:rPr>
+            </w:pPr>
+            <w:r>
+              <w:rPr>
+                <w:rFonts w:ascii="Arial" w:hAnsi="Arial" w:eastAsia="Arial" w:cs="Arial"/>
+                <w:i w:val="false"/>
+                <w:b w:val="false"/>
+                <w:u w:val="none"/>
+                <w:sz w:val="22"/>
+                <w:szCs w:val="22"/>
+                <w:color w:val="000000"/>
+              </w:rPr>
+              <w:t xml:space="preserve">1.48</w:t>
+            </w:r>
+          </w:p>
+        </w:tc>
+        <w:tc>
+          <w:tcPr>
+            <w:tcBorders>
+              <w:bottom w:val="single" w:sz="6" w:space="0" w:color="666666"/>
+              <w:top w:val="single" w:sz="6" w:space="0" w:color="666666"/>
+              <w:left w:val="none" w:sz="0" w:space="0" w:color="000000"/>
+              <w:right w:val="none" w:sz="0" w:space="0" w:color="000000"/>
+            </w:tcBorders>
+            <w:shd w:val="clear" w:color="auto" w:fill="FFFFFF"/>
+            <w:tcMar>
+              <w:top w:w="0" w:type="dxa"/>
+              <w:bottom w:w="0" w:type="dxa"/>
+              <w:left w:w="0" w:type="dxa"/>
+              <w:right w:w="0" w:type="dxa"/>
+            </w:tcMar>
+            <w:vAlign w:val="center"/>
+          </w:tcPr>
+          <w:p>
+            <w:pPr>
+              <w:jc w:val="center"/>
+              <w:pBdr>
+                <w:bottom w:val="none" w:sz="0" w:space="0" w:color="000000"/>
+                <w:top w:val="none" w:sz="0" w:space="0" w:color="000000"/>
+                <w:left w:val="none" w:sz="0" w:space="0" w:color="000000"/>
+                <w:right w:val="none" w:sz="0" w:space="0" w:color="000000"/>
+              </w:pBdr>
+              <w:spacing w:after="100" w:before="100" w:line="240"/>
+              <w:ind w:left="100" w:right="100" w:firstLine="0" w:firstLineChars="0"/>
+              <w:rPr>
+                <w:rFonts w:ascii="Arial" w:hAnsi="Arial" w:eastAsia="Arial" w:cs="Arial"/>
+                <w:i w:val="false"/>
+                <w:b w:val="false"/>
+                <w:u w:val="none"/>
+                <w:sz w:val="22"/>
+                <w:szCs w:val="22"/>
+                <w:color w:val="000000"/>
+              </w:rPr>
+            </w:pPr>
+            <w:r>
+              <w:rPr>
+                <w:rFonts w:ascii="Arial" w:hAnsi="Arial" w:eastAsia="Arial" w:cs="Arial"/>
+                <w:i w:val="false"/>
+                <w:b w:val="false"/>
+                <w:u w:val="none"/>
+                <w:sz w:val="22"/>
+                <w:szCs w:val="22"/>
+                <w:color w:val="000000"/>
+              </w:rPr>
+              <w:t xml:space="preserve">4.33</w:t>
+            </w:r>
+          </w:p>
+        </w:tc>
+        <w:tc>
+          <w:tcPr>
+            <w:tcBorders>
+              <w:bottom w:val="single" w:sz="6" w:space="0" w:color="666666"/>
+              <w:top w:val="single" w:sz="6" w:space="0" w:color="666666"/>
+              <w:left w:val="none" w:sz="0" w:space="0" w:color="000000"/>
+              <w:right w:val="none" w:sz="0" w:space="0" w:color="000000"/>
+            </w:tcBorders>
+            <w:shd w:val="clear" w:color="auto" w:fill="FFFFFF"/>
+            <w:tcMar>
+              <w:top w:w="0" w:type="dxa"/>
+              <w:bottom w:w="0" w:type="dxa"/>
+              <w:left w:w="0" w:type="dxa"/>
+              <w:right w:w="0" w:type="dxa"/>
+            </w:tcMar>
+            <w:vAlign w:val="center"/>
+          </w:tcPr>
+          <w:p>
+            <w:pPr>
+              <w:jc w:val="center"/>
+              <w:pBdr>
+                <w:bottom w:val="none" w:sz="0" w:space="0" w:color="000000"/>
+                <w:top w:val="none" w:sz="0" w:space="0" w:color="000000"/>
+                <w:left w:val="none" w:sz="0" w:space="0" w:color="000000"/>
+                <w:right w:val="none" w:sz="0" w:space="0" w:color="000000"/>
+              </w:pBdr>
+              <w:spacing w:after="100" w:before="100" w:line="240"/>
+              <w:ind w:left="100" w:right="100" w:firstLine="0" w:firstLineChars="0"/>
+              <w:rPr>
+                <w:rFonts w:ascii="Arial" w:hAnsi="Arial" w:eastAsia="Arial" w:cs="Arial"/>
+                <w:i w:val="false"/>
+                <w:b w:val="false"/>
+                <w:u w:val="none"/>
+                <w:sz w:val="22"/>
+                <w:szCs w:val="22"/>
+                <w:color w:val="000000"/>
+              </w:rPr>
+            </w:pPr>
+            <w:r>
+              <w:rPr>
+                <w:rFonts w:ascii="Arial" w:hAnsi="Arial" w:eastAsia="Arial" w:cs="Arial"/>
+                <w:i w:val="false"/>
+                <w:b w:val="false"/>
+                <w:u w:val="none"/>
+                <w:sz w:val="22"/>
+                <w:szCs w:val="22"/>
+                <w:color w:val="000000"/>
+              </w:rPr>
+              <w:t xml:space="preserve">2.00</w:t>
+            </w:r>
+          </w:p>
+        </w:tc>
+        <w:tc>
+          <w:tcPr>
+            <w:tcBorders>
+              <w:bottom w:val="single" w:sz="6" w:space="0" w:color="666666"/>
+              <w:top w:val="single" w:sz="6" w:space="0" w:color="666666"/>
+              <w:left w:val="none" w:sz="0" w:space="0" w:color="000000"/>
+              <w:right w:val="none" w:sz="0" w:space="0" w:color="000000"/>
+            </w:tcBorders>
+            <w:shd w:val="clear" w:color="auto" w:fill="FFFFFF"/>
+            <w:tcMar>
+              <w:top w:w="0" w:type="dxa"/>
+              <w:bottom w:w="0" w:type="dxa"/>
+              <w:left w:w="0" w:type="dxa"/>
+              <w:right w:w="0" w:type="dxa"/>
+            </w:tcMar>
+            <w:vAlign w:val="center"/>
+          </w:tcPr>
+          <w:p>
+            <w:pPr>
+              <w:jc w:val="center"/>
+              <w:pBdr>
+                <w:bottom w:val="none" w:sz="0" w:space="0" w:color="000000"/>
+                <w:top w:val="none" w:sz="0" w:space="0" w:color="000000"/>
+                <w:left w:val="none" w:sz="0" w:space="0" w:color="000000"/>
+                <w:right w:val="none" w:sz="0" w:space="0" w:color="000000"/>
+              </w:pBdr>
+              <w:spacing w:after="100" w:before="100" w:line="240"/>
+              <w:ind w:left="100" w:right="100" w:firstLine="0" w:firstLineChars="0"/>
+              <w:rPr>
+                <w:rFonts w:ascii="Arial" w:hAnsi="Arial" w:eastAsia="Arial" w:cs="Arial"/>
+                <w:i w:val="false"/>
+                <w:b w:val="false"/>
+                <w:u w:val="none"/>
+                <w:sz w:val="22"/>
+                <w:szCs w:val="22"/>
+                <w:color w:val="000000"/>
+              </w:rPr>
+            </w:pPr>
+            <w:r>
+              <w:rPr>
+                <w:rFonts w:ascii="Arial" w:hAnsi="Arial" w:eastAsia="Arial" w:cs="Arial"/>
+                <w:i w:val="false"/>
+                <w:b w:val="false"/>
+                <w:u w:val="none"/>
+                <w:sz w:val="22"/>
+                <w:szCs w:val="22"/>
+                <w:color w:val="000000"/>
+              </w:rPr>
+              <w:t xml:space="preserve">8.00</w:t>
             </w:r>
           </w:p>
         </w:tc>
@@ -1611,163 +1611,163 @@
                 <w:szCs w:val="22"/>
                 <w:color w:val="000000"/>
               </w:rPr>
-              <w:t xml:space="preserve">500</w:t>
-            </w:r>
-          </w:p>
-        </w:tc>
-        <w:tc>
-          <w:tcPr>
-            <w:tcBorders>
-              <w:bottom w:val="single" w:sz="6" w:space="0" w:color="666666"/>
-              <w:top w:val="single" w:sz="6" w:space="0" w:color="666666"/>
-              <w:left w:val="none" w:sz="0" w:space="0" w:color="000000"/>
-              <w:right w:val="none" w:sz="0" w:space="0" w:color="000000"/>
-            </w:tcBorders>
-            <w:shd w:val="clear" w:color="auto" w:fill="FFFFFF"/>
-            <w:tcMar>
-              <w:top w:w="0" w:type="dxa"/>
-              <w:bottom w:w="0" w:type="dxa"/>
-              <w:left w:w="0" w:type="dxa"/>
-              <w:right w:w="0" w:type="dxa"/>
-            </w:tcMar>
-            <w:vAlign w:val="center"/>
-          </w:tcPr>
-          <w:p>
-            <w:pPr>
-              <w:jc w:val="center"/>
-              <w:pBdr>
-                <w:bottom w:val="none" w:sz="0" w:space="0" w:color="000000"/>
-                <w:top w:val="none" w:sz="0" w:space="0" w:color="000000"/>
-                <w:left w:val="none" w:sz="0" w:space="0" w:color="000000"/>
-                <w:right w:val="none" w:sz="0" w:space="0" w:color="000000"/>
-              </w:pBdr>
-              <w:spacing w:after="100" w:before="100" w:line="240"/>
-              <w:ind w:left="100" w:right="100" w:firstLine="0" w:firstLineChars="0"/>
-              <w:rPr>
-                <w:rFonts w:ascii="Arial" w:hAnsi="Arial" w:eastAsia="Arial" w:cs="Arial"/>
-                <w:i w:val="false"/>
-                <w:b w:val="false"/>
-                <w:u w:val="none"/>
-                <w:sz w:val="22"/>
-                <w:szCs w:val="22"/>
-                <w:color w:val="000000"/>
-              </w:rPr>
-            </w:pPr>
-            <w:r>
-              <w:rPr>
-                <w:rFonts w:ascii="Arial" w:hAnsi="Arial" w:eastAsia="Arial" w:cs="Arial"/>
-                <w:i w:val="false"/>
-                <w:b w:val="false"/>
-                <w:u w:val="none"/>
-                <w:sz w:val="22"/>
-                <w:szCs w:val="22"/>
-                <w:color w:val="000000"/>
-              </w:rPr>
-              <w:t xml:space="preserve">5.52</w:t>
-            </w:r>
-          </w:p>
-        </w:tc>
-        <w:tc>
-          <w:tcPr>
-            <w:tcBorders>
-              <w:bottom w:val="single" w:sz="6" w:space="0" w:color="666666"/>
-              <w:top w:val="single" w:sz="6" w:space="0" w:color="666666"/>
-              <w:left w:val="none" w:sz="0" w:space="0" w:color="000000"/>
-              <w:right w:val="none" w:sz="0" w:space="0" w:color="000000"/>
-            </w:tcBorders>
-            <w:shd w:val="clear" w:color="auto" w:fill="FFFFFF"/>
-            <w:tcMar>
-              <w:top w:w="0" w:type="dxa"/>
-              <w:bottom w:w="0" w:type="dxa"/>
-              <w:left w:w="0" w:type="dxa"/>
-              <w:right w:w="0" w:type="dxa"/>
-            </w:tcMar>
-            <w:vAlign w:val="center"/>
-          </w:tcPr>
-          <w:p>
-            <w:pPr>
-              <w:jc w:val="center"/>
-              <w:pBdr>
-                <w:bottom w:val="none" w:sz="0" w:space="0" w:color="000000"/>
-                <w:top w:val="none" w:sz="0" w:space="0" w:color="000000"/>
-                <w:left w:val="none" w:sz="0" w:space="0" w:color="000000"/>
-                <w:right w:val="none" w:sz="0" w:space="0" w:color="000000"/>
-              </w:pBdr>
-              <w:spacing w:after="100" w:before="100" w:line="240"/>
-              <w:ind w:left="100" w:right="100" w:firstLine="0" w:firstLineChars="0"/>
-              <w:rPr>
-                <w:rFonts w:ascii="Arial" w:hAnsi="Arial" w:eastAsia="Arial" w:cs="Arial"/>
-                <w:i w:val="false"/>
-                <w:b w:val="false"/>
-                <w:u w:val="none"/>
-                <w:sz w:val="22"/>
-                <w:szCs w:val="22"/>
-                <w:color w:val="000000"/>
-              </w:rPr>
-            </w:pPr>
-            <w:r>
-              <w:rPr>
-                <w:rFonts w:ascii="Arial" w:hAnsi="Arial" w:eastAsia="Arial" w:cs="Arial"/>
-                <w:i w:val="false"/>
-                <w:b w:val="false"/>
-                <w:u w:val="none"/>
-                <w:sz w:val="22"/>
-                <w:szCs w:val="22"/>
-                <w:color w:val="000000"/>
-              </w:rPr>
-              <w:t xml:space="preserve">1.28</w:t>
-            </w:r>
-          </w:p>
-        </w:tc>
-        <w:tc>
-          <w:tcPr>
-            <w:tcBorders>
-              <w:bottom w:val="single" w:sz="6" w:space="0" w:color="666666"/>
-              <w:top w:val="single" w:sz="6" w:space="0" w:color="666666"/>
-              <w:left w:val="none" w:sz="0" w:space="0" w:color="000000"/>
-              <w:right w:val="none" w:sz="0" w:space="0" w:color="000000"/>
-            </w:tcBorders>
-            <w:shd w:val="clear" w:color="auto" w:fill="FFFFFF"/>
-            <w:tcMar>
-              <w:top w:w="0" w:type="dxa"/>
-              <w:bottom w:w="0" w:type="dxa"/>
-              <w:left w:w="0" w:type="dxa"/>
-              <w:right w:w="0" w:type="dxa"/>
-            </w:tcMar>
-            <w:vAlign w:val="center"/>
-          </w:tcPr>
-          <w:p>
-            <w:pPr>
-              <w:jc w:val="center"/>
-              <w:pBdr>
-                <w:bottom w:val="none" w:sz="0" w:space="0" w:color="000000"/>
-                <w:top w:val="none" w:sz="0" w:space="0" w:color="000000"/>
-                <w:left w:val="none" w:sz="0" w:space="0" w:color="000000"/>
-                <w:right w:val="none" w:sz="0" w:space="0" w:color="000000"/>
-              </w:pBdr>
-              <w:spacing w:after="100" w:before="100" w:line="240"/>
-              <w:ind w:left="100" w:right="100" w:firstLine="0" w:firstLineChars="0"/>
-              <w:rPr>
-                <w:rFonts w:ascii="Arial" w:hAnsi="Arial" w:eastAsia="Arial" w:cs="Arial"/>
-                <w:i w:val="false"/>
-                <w:b w:val="false"/>
-                <w:u w:val="none"/>
-                <w:sz w:val="22"/>
-                <w:szCs w:val="22"/>
-                <w:color w:val="000000"/>
-              </w:rPr>
-            </w:pPr>
-            <w:r>
-              <w:rPr>
-                <w:rFonts w:ascii="Arial" w:hAnsi="Arial" w:eastAsia="Arial" w:cs="Arial"/>
-                <w:i w:val="false"/>
-                <w:b w:val="false"/>
-                <w:u w:val="none"/>
-                <w:sz w:val="22"/>
-                <w:szCs w:val="22"/>
-                <w:color w:val="000000"/>
-              </w:rPr>
-              <w:t xml:space="preserve">5.67</w:t>
+              <w:t xml:space="preserve">250</w:t>
+            </w:r>
+          </w:p>
+        </w:tc>
+        <w:tc>
+          <w:tcPr>
+            <w:tcBorders>
+              <w:bottom w:val="single" w:sz="6" w:space="0" w:color="666666"/>
+              <w:top w:val="single" w:sz="6" w:space="0" w:color="666666"/>
+              <w:left w:val="none" w:sz="0" w:space="0" w:color="000000"/>
+              <w:right w:val="none" w:sz="0" w:space="0" w:color="000000"/>
+            </w:tcBorders>
+            <w:shd w:val="clear" w:color="auto" w:fill="FFFFFF"/>
+            <w:tcMar>
+              <w:top w:w="0" w:type="dxa"/>
+              <w:bottom w:w="0" w:type="dxa"/>
+              <w:left w:w="0" w:type="dxa"/>
+              <w:right w:w="0" w:type="dxa"/>
+            </w:tcMar>
+            <w:vAlign w:val="center"/>
+          </w:tcPr>
+          <w:p>
+            <w:pPr>
+              <w:jc w:val="center"/>
+              <w:pBdr>
+                <w:bottom w:val="none" w:sz="0" w:space="0" w:color="000000"/>
+                <w:top w:val="none" w:sz="0" w:space="0" w:color="000000"/>
+                <w:left w:val="none" w:sz="0" w:space="0" w:color="000000"/>
+                <w:right w:val="none" w:sz="0" w:space="0" w:color="000000"/>
+              </w:pBdr>
+              <w:spacing w:after="100" w:before="100" w:line="240"/>
+              <w:ind w:left="100" w:right="100" w:firstLine="0" w:firstLineChars="0"/>
+              <w:rPr>
+                <w:rFonts w:ascii="Arial" w:hAnsi="Arial" w:eastAsia="Arial" w:cs="Arial"/>
+                <w:i w:val="false"/>
+                <w:b w:val="false"/>
+                <w:u w:val="none"/>
+                <w:sz w:val="22"/>
+                <w:szCs w:val="22"/>
+                <w:color w:val="000000"/>
+              </w:rPr>
+            </w:pPr>
+            <w:r>
+              <w:rPr>
+                <w:rFonts w:ascii="Arial" w:hAnsi="Arial" w:eastAsia="Arial" w:cs="Arial"/>
+                <w:i w:val="false"/>
+                <w:b w:val="false"/>
+                <w:u w:val="none"/>
+                <w:sz w:val="22"/>
+                <w:szCs w:val="22"/>
+                <w:color w:val="000000"/>
+              </w:rPr>
+              <w:t xml:space="preserve">5.51</w:t>
+            </w:r>
+          </w:p>
+        </w:tc>
+        <w:tc>
+          <w:tcPr>
+            <w:tcBorders>
+              <w:bottom w:val="single" w:sz="6" w:space="0" w:color="666666"/>
+              <w:top w:val="single" w:sz="6" w:space="0" w:color="666666"/>
+              <w:left w:val="none" w:sz="0" w:space="0" w:color="000000"/>
+              <w:right w:val="none" w:sz="0" w:space="0" w:color="000000"/>
+            </w:tcBorders>
+            <w:shd w:val="clear" w:color="auto" w:fill="FFFFFF"/>
+            <w:tcMar>
+              <w:top w:w="0" w:type="dxa"/>
+              <w:bottom w:w="0" w:type="dxa"/>
+              <w:left w:w="0" w:type="dxa"/>
+              <w:right w:w="0" w:type="dxa"/>
+            </w:tcMar>
+            <w:vAlign w:val="center"/>
+          </w:tcPr>
+          <w:p>
+            <w:pPr>
+              <w:jc w:val="center"/>
+              <w:pBdr>
+                <w:bottom w:val="none" w:sz="0" w:space="0" w:color="000000"/>
+                <w:top w:val="none" w:sz="0" w:space="0" w:color="000000"/>
+                <w:left w:val="none" w:sz="0" w:space="0" w:color="000000"/>
+                <w:right w:val="none" w:sz="0" w:space="0" w:color="000000"/>
+              </w:pBdr>
+              <w:spacing w:after="100" w:before="100" w:line="240"/>
+              <w:ind w:left="100" w:right="100" w:firstLine="0" w:firstLineChars="0"/>
+              <w:rPr>
+                <w:rFonts w:ascii="Arial" w:hAnsi="Arial" w:eastAsia="Arial" w:cs="Arial"/>
+                <w:i w:val="false"/>
+                <w:b w:val="false"/>
+                <w:u w:val="none"/>
+                <w:sz w:val="22"/>
+                <w:szCs w:val="22"/>
+                <w:color w:val="000000"/>
+              </w:rPr>
+            </w:pPr>
+            <w:r>
+              <w:rPr>
+                <w:rFonts w:ascii="Arial" w:hAnsi="Arial" w:eastAsia="Arial" w:cs="Arial"/>
+                <w:i w:val="false"/>
+                <w:b w:val="false"/>
+                <w:u w:val="none"/>
+                <w:sz w:val="22"/>
+                <w:szCs w:val="22"/>
+                <w:color w:val="000000"/>
+              </w:rPr>
+              <w:t xml:space="preserve">1.29</w:t>
+            </w:r>
+          </w:p>
+        </w:tc>
+        <w:tc>
+          <w:tcPr>
+            <w:tcBorders>
+              <w:bottom w:val="single" w:sz="6" w:space="0" w:color="666666"/>
+              <w:top w:val="single" w:sz="6" w:space="0" w:color="666666"/>
+              <w:left w:val="none" w:sz="0" w:space="0" w:color="000000"/>
+              <w:right w:val="none" w:sz="0" w:space="0" w:color="000000"/>
+            </w:tcBorders>
+            <w:shd w:val="clear" w:color="auto" w:fill="FFFFFF"/>
+            <w:tcMar>
+              <w:top w:w="0" w:type="dxa"/>
+              <w:bottom w:w="0" w:type="dxa"/>
+              <w:left w:w="0" w:type="dxa"/>
+              <w:right w:w="0" w:type="dxa"/>
+            </w:tcMar>
+            <w:vAlign w:val="center"/>
+          </w:tcPr>
+          <w:p>
+            <w:pPr>
+              <w:jc w:val="center"/>
+              <w:pBdr>
+                <w:bottom w:val="none" w:sz="0" w:space="0" w:color="000000"/>
+                <w:top w:val="none" w:sz="0" w:space="0" w:color="000000"/>
+                <w:left w:val="none" w:sz="0" w:space="0" w:color="000000"/>
+                <w:right w:val="none" w:sz="0" w:space="0" w:color="000000"/>
+              </w:pBdr>
+              <w:spacing w:after="100" w:before="100" w:line="240"/>
+              <w:ind w:left="100" w:right="100" w:firstLine="0" w:firstLineChars="0"/>
+              <w:rPr>
+                <w:rFonts w:ascii="Arial" w:hAnsi="Arial" w:eastAsia="Arial" w:cs="Arial"/>
+                <w:i w:val="false"/>
+                <w:b w:val="false"/>
+                <w:u w:val="none"/>
+                <w:sz w:val="22"/>
+                <w:szCs w:val="22"/>
+                <w:color w:val="000000"/>
+              </w:rPr>
+            </w:pPr>
+            <w:r>
+              <w:rPr>
+                <w:rFonts w:ascii="Arial" w:hAnsi="Arial" w:eastAsia="Arial" w:cs="Arial"/>
+                <w:i w:val="false"/>
+                <w:b w:val="false"/>
+                <w:u w:val="none"/>
+                <w:sz w:val="22"/>
+                <w:szCs w:val="22"/>
+                <w:color w:val="000000"/>
+              </w:rPr>
+              <w:t xml:space="preserve">5.50</w:t>
             </w:r>
           </w:p>
         </w:tc>
@@ -1981,163 +1981,163 @@
                 <w:szCs w:val="22"/>
                 <w:color w:val="000000"/>
               </w:rPr>
-              <w:t xml:space="preserve">500</w:t>
-            </w:r>
-          </w:p>
-        </w:tc>
-        <w:tc>
-          <w:tcPr>
-            <w:tcBorders>
-              <w:bottom w:val="single" w:sz="6" w:space="0" w:color="666666"/>
-              <w:top w:val="single" w:sz="6" w:space="0" w:color="666666"/>
-              <w:left w:val="none" w:sz="0" w:space="0" w:color="000000"/>
-              <w:right w:val="none" w:sz="0" w:space="0" w:color="000000"/>
-            </w:tcBorders>
-            <w:shd w:val="clear" w:color="auto" w:fill="FFFFFF"/>
-            <w:tcMar>
-              <w:top w:w="0" w:type="dxa"/>
-              <w:bottom w:w="0" w:type="dxa"/>
-              <w:left w:w="0" w:type="dxa"/>
-              <w:right w:w="0" w:type="dxa"/>
-            </w:tcMar>
-            <w:vAlign w:val="center"/>
-          </w:tcPr>
-          <w:p>
-            <w:pPr>
-              <w:jc w:val="center"/>
-              <w:pBdr>
-                <w:bottom w:val="none" w:sz="0" w:space="0" w:color="000000"/>
-                <w:top w:val="none" w:sz="0" w:space="0" w:color="000000"/>
-                <w:left w:val="none" w:sz="0" w:space="0" w:color="000000"/>
-                <w:right w:val="none" w:sz="0" w:space="0" w:color="000000"/>
-              </w:pBdr>
-              <w:spacing w:after="100" w:before="100" w:line="240"/>
-              <w:ind w:left="100" w:right="100" w:firstLine="0" w:firstLineChars="0"/>
-              <w:rPr>
-                <w:rFonts w:ascii="Arial" w:hAnsi="Arial" w:eastAsia="Arial" w:cs="Arial"/>
-                <w:i w:val="false"/>
-                <w:b w:val="false"/>
-                <w:u w:val="none"/>
-                <w:sz w:val="22"/>
-                <w:szCs w:val="22"/>
-                <w:color w:val="000000"/>
-              </w:rPr>
-            </w:pPr>
-            <w:r>
-              <w:rPr>
-                <w:rFonts w:ascii="Arial" w:hAnsi="Arial" w:eastAsia="Arial" w:cs="Arial"/>
-                <w:i w:val="false"/>
-                <w:b w:val="false"/>
-                <w:u w:val="none"/>
-                <w:sz w:val="22"/>
-                <w:szCs w:val="22"/>
-                <w:color w:val="000000"/>
-              </w:rPr>
-              <w:t xml:space="preserve">4.33</w:t>
-            </w:r>
-          </w:p>
-        </w:tc>
-        <w:tc>
-          <w:tcPr>
-            <w:tcBorders>
-              <w:bottom w:val="single" w:sz="6" w:space="0" w:color="666666"/>
-              <w:top w:val="single" w:sz="6" w:space="0" w:color="666666"/>
-              <w:left w:val="none" w:sz="0" w:space="0" w:color="000000"/>
-              <w:right w:val="none" w:sz="0" w:space="0" w:color="000000"/>
-            </w:tcBorders>
-            <w:shd w:val="clear" w:color="auto" w:fill="FFFFFF"/>
-            <w:tcMar>
-              <w:top w:w="0" w:type="dxa"/>
-              <w:bottom w:w="0" w:type="dxa"/>
-              <w:left w:w="0" w:type="dxa"/>
-              <w:right w:w="0" w:type="dxa"/>
-            </w:tcMar>
-            <w:vAlign w:val="center"/>
-          </w:tcPr>
-          <w:p>
-            <w:pPr>
-              <w:jc w:val="center"/>
-              <w:pBdr>
-                <w:bottom w:val="none" w:sz="0" w:space="0" w:color="000000"/>
-                <w:top w:val="none" w:sz="0" w:space="0" w:color="000000"/>
-                <w:left w:val="none" w:sz="0" w:space="0" w:color="000000"/>
-                <w:right w:val="none" w:sz="0" w:space="0" w:color="000000"/>
-              </w:pBdr>
-              <w:spacing w:after="100" w:before="100" w:line="240"/>
-              <w:ind w:left="100" w:right="100" w:firstLine="0" w:firstLineChars="0"/>
-              <w:rPr>
-                <w:rFonts w:ascii="Arial" w:hAnsi="Arial" w:eastAsia="Arial" w:cs="Arial"/>
-                <w:i w:val="false"/>
-                <w:b w:val="false"/>
-                <w:u w:val="none"/>
-                <w:sz w:val="22"/>
-                <w:szCs w:val="22"/>
-                <w:color w:val="000000"/>
-              </w:rPr>
-            </w:pPr>
-            <w:r>
-              <w:rPr>
-                <w:rFonts w:ascii="Arial" w:hAnsi="Arial" w:eastAsia="Arial" w:cs="Arial"/>
-                <w:i w:val="false"/>
-                <w:b w:val="false"/>
-                <w:u w:val="none"/>
-                <w:sz w:val="22"/>
-                <w:szCs w:val="22"/>
-                <w:color w:val="000000"/>
-              </w:rPr>
-              <w:t xml:space="preserve">1.34</w:t>
-            </w:r>
-          </w:p>
-        </w:tc>
-        <w:tc>
-          <w:tcPr>
-            <w:tcBorders>
-              <w:bottom w:val="single" w:sz="6" w:space="0" w:color="666666"/>
-              <w:top w:val="single" w:sz="6" w:space="0" w:color="666666"/>
-              <w:left w:val="none" w:sz="0" w:space="0" w:color="000000"/>
-              <w:right w:val="none" w:sz="0" w:space="0" w:color="000000"/>
-            </w:tcBorders>
-            <w:shd w:val="clear" w:color="auto" w:fill="FFFFFF"/>
-            <w:tcMar>
-              <w:top w:w="0" w:type="dxa"/>
-              <w:bottom w:w="0" w:type="dxa"/>
-              <w:left w:w="0" w:type="dxa"/>
-              <w:right w:w="0" w:type="dxa"/>
-            </w:tcMar>
-            <w:vAlign w:val="center"/>
-          </w:tcPr>
-          <w:p>
-            <w:pPr>
-              <w:jc w:val="center"/>
-              <w:pBdr>
-                <w:bottom w:val="none" w:sz="0" w:space="0" w:color="000000"/>
-                <w:top w:val="none" w:sz="0" w:space="0" w:color="000000"/>
-                <w:left w:val="none" w:sz="0" w:space="0" w:color="000000"/>
-                <w:right w:val="none" w:sz="0" w:space="0" w:color="000000"/>
-              </w:pBdr>
-              <w:spacing w:after="100" w:before="100" w:line="240"/>
-              <w:ind w:left="100" w:right="100" w:firstLine="0" w:firstLineChars="0"/>
-              <w:rPr>
-                <w:rFonts w:ascii="Arial" w:hAnsi="Arial" w:eastAsia="Arial" w:cs="Arial"/>
-                <w:i w:val="false"/>
-                <w:b w:val="false"/>
-                <w:u w:val="none"/>
-                <w:sz w:val="22"/>
-                <w:szCs w:val="22"/>
-                <w:color w:val="000000"/>
-              </w:rPr>
-            </w:pPr>
-            <w:r>
-              <w:rPr>
-                <w:rFonts w:ascii="Arial" w:hAnsi="Arial" w:eastAsia="Arial" w:cs="Arial"/>
-                <w:i w:val="false"/>
-                <w:b w:val="false"/>
-                <w:u w:val="none"/>
-                <w:sz w:val="22"/>
-                <w:szCs w:val="22"/>
-                <w:color w:val="000000"/>
-              </w:rPr>
-              <w:t xml:space="preserve">4.33</w:t>
+              <w:t xml:space="preserve">250</w:t>
+            </w:r>
+          </w:p>
+        </w:tc>
+        <w:tc>
+          <w:tcPr>
+            <w:tcBorders>
+              <w:bottom w:val="single" w:sz="6" w:space="0" w:color="666666"/>
+              <w:top w:val="single" w:sz="6" w:space="0" w:color="666666"/>
+              <w:left w:val="none" w:sz="0" w:space="0" w:color="000000"/>
+              <w:right w:val="none" w:sz="0" w:space="0" w:color="000000"/>
+            </w:tcBorders>
+            <w:shd w:val="clear" w:color="auto" w:fill="FFFFFF"/>
+            <w:tcMar>
+              <w:top w:w="0" w:type="dxa"/>
+              <w:bottom w:w="0" w:type="dxa"/>
+              <w:left w:w="0" w:type="dxa"/>
+              <w:right w:w="0" w:type="dxa"/>
+            </w:tcMar>
+            <w:vAlign w:val="center"/>
+          </w:tcPr>
+          <w:p>
+            <w:pPr>
+              <w:jc w:val="center"/>
+              <w:pBdr>
+                <w:bottom w:val="none" w:sz="0" w:space="0" w:color="000000"/>
+                <w:top w:val="none" w:sz="0" w:space="0" w:color="000000"/>
+                <w:left w:val="none" w:sz="0" w:space="0" w:color="000000"/>
+                <w:right w:val="none" w:sz="0" w:space="0" w:color="000000"/>
+              </w:pBdr>
+              <w:spacing w:after="100" w:before="100" w:line="240"/>
+              <w:ind w:left="100" w:right="100" w:firstLine="0" w:firstLineChars="0"/>
+              <w:rPr>
+                <w:rFonts w:ascii="Arial" w:hAnsi="Arial" w:eastAsia="Arial" w:cs="Arial"/>
+                <w:i w:val="false"/>
+                <w:b w:val="false"/>
+                <w:u w:val="none"/>
+                <w:sz w:val="22"/>
+                <w:szCs w:val="22"/>
+                <w:color w:val="000000"/>
+              </w:rPr>
+            </w:pPr>
+            <w:r>
+              <w:rPr>
+                <w:rFonts w:ascii="Arial" w:hAnsi="Arial" w:eastAsia="Arial" w:cs="Arial"/>
+                <w:i w:val="false"/>
+                <w:b w:val="false"/>
+                <w:u w:val="none"/>
+                <w:sz w:val="22"/>
+                <w:szCs w:val="22"/>
+                <w:color w:val="000000"/>
+              </w:rPr>
+              <w:t xml:space="preserve">4.21</w:t>
+            </w:r>
+          </w:p>
+        </w:tc>
+        <w:tc>
+          <w:tcPr>
+            <w:tcBorders>
+              <w:bottom w:val="single" w:sz="6" w:space="0" w:color="666666"/>
+              <w:top w:val="single" w:sz="6" w:space="0" w:color="666666"/>
+              <w:left w:val="none" w:sz="0" w:space="0" w:color="000000"/>
+              <w:right w:val="none" w:sz="0" w:space="0" w:color="000000"/>
+            </w:tcBorders>
+            <w:shd w:val="clear" w:color="auto" w:fill="FFFFFF"/>
+            <w:tcMar>
+              <w:top w:w="0" w:type="dxa"/>
+              <w:bottom w:w="0" w:type="dxa"/>
+              <w:left w:w="0" w:type="dxa"/>
+              <w:right w:w="0" w:type="dxa"/>
+            </w:tcMar>
+            <w:vAlign w:val="center"/>
+          </w:tcPr>
+          <w:p>
+            <w:pPr>
+              <w:jc w:val="center"/>
+              <w:pBdr>
+                <w:bottom w:val="none" w:sz="0" w:space="0" w:color="000000"/>
+                <w:top w:val="none" w:sz="0" w:space="0" w:color="000000"/>
+                <w:left w:val="none" w:sz="0" w:space="0" w:color="000000"/>
+                <w:right w:val="none" w:sz="0" w:space="0" w:color="000000"/>
+              </w:pBdr>
+              <w:spacing w:after="100" w:before="100" w:line="240"/>
+              <w:ind w:left="100" w:right="100" w:firstLine="0" w:firstLineChars="0"/>
+              <w:rPr>
+                <w:rFonts w:ascii="Arial" w:hAnsi="Arial" w:eastAsia="Arial" w:cs="Arial"/>
+                <w:i w:val="false"/>
+                <w:b w:val="false"/>
+                <w:u w:val="none"/>
+                <w:sz w:val="22"/>
+                <w:szCs w:val="22"/>
+                <w:color w:val="000000"/>
+              </w:rPr>
+            </w:pPr>
+            <w:r>
+              <w:rPr>
+                <w:rFonts w:ascii="Arial" w:hAnsi="Arial" w:eastAsia="Arial" w:cs="Arial"/>
+                <w:i w:val="false"/>
+                <w:b w:val="false"/>
+                <w:u w:val="none"/>
+                <w:sz w:val="22"/>
+                <w:szCs w:val="22"/>
+                <w:color w:val="000000"/>
+              </w:rPr>
+              <w:t xml:space="preserve">1.22</w:t>
+            </w:r>
+          </w:p>
+        </w:tc>
+        <w:tc>
+          <w:tcPr>
+            <w:tcBorders>
+              <w:bottom w:val="single" w:sz="6" w:space="0" w:color="666666"/>
+              <w:top w:val="single" w:sz="6" w:space="0" w:color="666666"/>
+              <w:left w:val="none" w:sz="0" w:space="0" w:color="000000"/>
+              <w:right w:val="none" w:sz="0" w:space="0" w:color="000000"/>
+            </w:tcBorders>
+            <w:shd w:val="clear" w:color="auto" w:fill="FFFFFF"/>
+            <w:tcMar>
+              <w:top w:w="0" w:type="dxa"/>
+              <w:bottom w:w="0" w:type="dxa"/>
+              <w:left w:w="0" w:type="dxa"/>
+              <w:right w:w="0" w:type="dxa"/>
+            </w:tcMar>
+            <w:vAlign w:val="center"/>
+          </w:tcPr>
+          <w:p>
+            <w:pPr>
+              <w:jc w:val="center"/>
+              <w:pBdr>
+                <w:bottom w:val="none" w:sz="0" w:space="0" w:color="000000"/>
+                <w:top w:val="none" w:sz="0" w:space="0" w:color="000000"/>
+                <w:left w:val="none" w:sz="0" w:space="0" w:color="000000"/>
+                <w:right w:val="none" w:sz="0" w:space="0" w:color="000000"/>
+              </w:pBdr>
+              <w:spacing w:after="100" w:before="100" w:line="240"/>
+              <w:ind w:left="100" w:right="100" w:firstLine="0" w:firstLineChars="0"/>
+              <w:rPr>
+                <w:rFonts w:ascii="Arial" w:hAnsi="Arial" w:eastAsia="Arial" w:cs="Arial"/>
+                <w:i w:val="false"/>
+                <w:b w:val="false"/>
+                <w:u w:val="none"/>
+                <w:sz w:val="22"/>
+                <w:szCs w:val="22"/>
+                <w:color w:val="000000"/>
+              </w:rPr>
+            </w:pPr>
+            <w:r>
+              <w:rPr>
+                <w:rFonts w:ascii="Arial" w:hAnsi="Arial" w:eastAsia="Arial" w:cs="Arial"/>
+                <w:i w:val="false"/>
+                <w:b w:val="false"/>
+                <w:u w:val="none"/>
+                <w:sz w:val="22"/>
+                <w:szCs w:val="22"/>
+                <w:color w:val="000000"/>
+              </w:rPr>
+              <w:t xml:space="preserve">4.00</w:t>
             </w:r>
           </w:p>
         </w:tc>
@@ -2241,7 +2241,7 @@
                 <w:szCs w:val="22"/>
                 <w:color w:val="000000"/>
               </w:rPr>
-              <w:t xml:space="preserve">8.00</w:t>
+              <w:t xml:space="preserve">7.67</w:t>
             </w:r>
           </w:p>
         </w:tc>
@@ -2351,163 +2351,163 @@
                 <w:szCs w:val="22"/>
                 <w:color w:val="000000"/>
               </w:rPr>
-              <w:t xml:space="preserve">500</w:t>
-            </w:r>
-          </w:p>
-        </w:tc>
-        <w:tc>
-          <w:tcPr>
-            <w:tcBorders>
-              <w:bottom w:val="single" w:sz="6" w:space="0" w:color="666666"/>
-              <w:top w:val="single" w:sz="6" w:space="0" w:color="666666"/>
-              <w:left w:val="none" w:sz="0" w:space="0" w:color="000000"/>
-              <w:right w:val="none" w:sz="0" w:space="0" w:color="000000"/>
-            </w:tcBorders>
-            <w:shd w:val="clear" w:color="auto" w:fill="FFFFFF"/>
-            <w:tcMar>
-              <w:top w:w="0" w:type="dxa"/>
-              <w:bottom w:w="0" w:type="dxa"/>
-              <w:left w:w="0" w:type="dxa"/>
-              <w:right w:w="0" w:type="dxa"/>
-            </w:tcMar>
-            <w:vAlign w:val="center"/>
-          </w:tcPr>
-          <w:p>
-            <w:pPr>
-              <w:jc w:val="center"/>
-              <w:pBdr>
-                <w:bottom w:val="none" w:sz="0" w:space="0" w:color="000000"/>
-                <w:top w:val="none" w:sz="0" w:space="0" w:color="000000"/>
-                <w:left w:val="none" w:sz="0" w:space="0" w:color="000000"/>
-                <w:right w:val="none" w:sz="0" w:space="0" w:color="000000"/>
-              </w:pBdr>
-              <w:spacing w:after="100" w:before="100" w:line="240"/>
-              <w:ind w:left="100" w:right="100" w:firstLine="0" w:firstLineChars="0"/>
-              <w:rPr>
-                <w:rFonts w:ascii="Arial" w:hAnsi="Arial" w:eastAsia="Arial" w:cs="Arial"/>
-                <w:i w:val="false"/>
-                <w:b w:val="false"/>
-                <w:u w:val="none"/>
-                <w:sz w:val="22"/>
-                <w:szCs w:val="22"/>
-                <w:color w:val="000000"/>
-              </w:rPr>
-            </w:pPr>
-            <w:r>
-              <w:rPr>
-                <w:rFonts w:ascii="Arial" w:hAnsi="Arial" w:eastAsia="Arial" w:cs="Arial"/>
-                <w:i w:val="false"/>
-                <w:b w:val="false"/>
-                <w:u w:val="none"/>
-                <w:sz w:val="22"/>
-                <w:szCs w:val="22"/>
-                <w:color w:val="000000"/>
-              </w:rPr>
-              <w:t xml:space="preserve">5.21</w:t>
-            </w:r>
-          </w:p>
-        </w:tc>
-        <w:tc>
-          <w:tcPr>
-            <w:tcBorders>
-              <w:bottom w:val="single" w:sz="6" w:space="0" w:color="666666"/>
-              <w:top w:val="single" w:sz="6" w:space="0" w:color="666666"/>
-              <w:left w:val="none" w:sz="0" w:space="0" w:color="000000"/>
-              <w:right w:val="none" w:sz="0" w:space="0" w:color="000000"/>
-            </w:tcBorders>
-            <w:shd w:val="clear" w:color="auto" w:fill="FFFFFF"/>
-            <w:tcMar>
-              <w:top w:w="0" w:type="dxa"/>
-              <w:bottom w:w="0" w:type="dxa"/>
-              <w:left w:w="0" w:type="dxa"/>
-              <w:right w:w="0" w:type="dxa"/>
-            </w:tcMar>
-            <w:vAlign w:val="center"/>
-          </w:tcPr>
-          <w:p>
-            <w:pPr>
-              <w:jc w:val="center"/>
-              <w:pBdr>
-                <w:bottom w:val="none" w:sz="0" w:space="0" w:color="000000"/>
-                <w:top w:val="none" w:sz="0" w:space="0" w:color="000000"/>
-                <w:left w:val="none" w:sz="0" w:space="0" w:color="000000"/>
-                <w:right w:val="none" w:sz="0" w:space="0" w:color="000000"/>
-              </w:pBdr>
-              <w:spacing w:after="100" w:before="100" w:line="240"/>
-              <w:ind w:left="100" w:right="100" w:firstLine="0" w:firstLineChars="0"/>
-              <w:rPr>
-                <w:rFonts w:ascii="Arial" w:hAnsi="Arial" w:eastAsia="Arial" w:cs="Arial"/>
-                <w:i w:val="false"/>
-                <w:b w:val="false"/>
-                <w:u w:val="none"/>
-                <w:sz w:val="22"/>
-                <w:szCs w:val="22"/>
-                <w:color w:val="000000"/>
-              </w:rPr>
-            </w:pPr>
-            <w:r>
-              <w:rPr>
-                <w:rFonts w:ascii="Arial" w:hAnsi="Arial" w:eastAsia="Arial" w:cs="Arial"/>
-                <w:i w:val="false"/>
-                <w:b w:val="false"/>
-                <w:u w:val="none"/>
-                <w:sz w:val="22"/>
-                <w:szCs w:val="22"/>
-                <w:color w:val="000000"/>
-              </w:rPr>
-              <w:t xml:space="preserve">1.42</w:t>
-            </w:r>
-          </w:p>
-        </w:tc>
-        <w:tc>
-          <w:tcPr>
-            <w:tcBorders>
-              <w:bottom w:val="single" w:sz="6" w:space="0" w:color="666666"/>
-              <w:top w:val="single" w:sz="6" w:space="0" w:color="666666"/>
-              <w:left w:val="none" w:sz="0" w:space="0" w:color="000000"/>
-              <w:right w:val="none" w:sz="0" w:space="0" w:color="000000"/>
-            </w:tcBorders>
-            <w:shd w:val="clear" w:color="auto" w:fill="FFFFFF"/>
-            <w:tcMar>
-              <w:top w:w="0" w:type="dxa"/>
-              <w:bottom w:w="0" w:type="dxa"/>
-              <w:left w:w="0" w:type="dxa"/>
-              <w:right w:w="0" w:type="dxa"/>
-            </w:tcMar>
-            <w:vAlign w:val="center"/>
-          </w:tcPr>
-          <w:p>
-            <w:pPr>
-              <w:jc w:val="center"/>
-              <w:pBdr>
-                <w:bottom w:val="none" w:sz="0" w:space="0" w:color="000000"/>
-                <w:top w:val="none" w:sz="0" w:space="0" w:color="000000"/>
-                <w:left w:val="none" w:sz="0" w:space="0" w:color="000000"/>
-                <w:right w:val="none" w:sz="0" w:space="0" w:color="000000"/>
-              </w:pBdr>
-              <w:spacing w:after="100" w:before="100" w:line="240"/>
-              <w:ind w:left="100" w:right="100" w:firstLine="0" w:firstLineChars="0"/>
-              <w:rPr>
-                <w:rFonts w:ascii="Arial" w:hAnsi="Arial" w:eastAsia="Arial" w:cs="Arial"/>
-                <w:i w:val="false"/>
-                <w:b w:val="false"/>
-                <w:u w:val="none"/>
-                <w:sz w:val="22"/>
-                <w:szCs w:val="22"/>
-                <w:color w:val="000000"/>
-              </w:rPr>
-            </w:pPr>
-            <w:r>
-              <w:rPr>
-                <w:rFonts w:ascii="Arial" w:hAnsi="Arial" w:eastAsia="Arial" w:cs="Arial"/>
-                <w:i w:val="false"/>
-                <w:b w:val="false"/>
-                <w:u w:val="none"/>
-                <w:sz w:val="22"/>
-                <w:szCs w:val="22"/>
-                <w:color w:val="000000"/>
-              </w:rPr>
-              <w:t xml:space="preserve">5.33</w:t>
+              <w:t xml:space="preserve">250</w:t>
+            </w:r>
+          </w:p>
+        </w:tc>
+        <w:tc>
+          <w:tcPr>
+            <w:tcBorders>
+              <w:bottom w:val="single" w:sz="6" w:space="0" w:color="666666"/>
+              <w:top w:val="single" w:sz="6" w:space="0" w:color="666666"/>
+              <w:left w:val="none" w:sz="0" w:space="0" w:color="000000"/>
+              <w:right w:val="none" w:sz="0" w:space="0" w:color="000000"/>
+            </w:tcBorders>
+            <w:shd w:val="clear" w:color="auto" w:fill="FFFFFF"/>
+            <w:tcMar>
+              <w:top w:w="0" w:type="dxa"/>
+              <w:bottom w:w="0" w:type="dxa"/>
+              <w:left w:w="0" w:type="dxa"/>
+              <w:right w:w="0" w:type="dxa"/>
+            </w:tcMar>
+            <w:vAlign w:val="center"/>
+          </w:tcPr>
+          <w:p>
+            <w:pPr>
+              <w:jc w:val="center"/>
+              <w:pBdr>
+                <w:bottom w:val="none" w:sz="0" w:space="0" w:color="000000"/>
+                <w:top w:val="none" w:sz="0" w:space="0" w:color="000000"/>
+                <w:left w:val="none" w:sz="0" w:space="0" w:color="000000"/>
+                <w:right w:val="none" w:sz="0" w:space="0" w:color="000000"/>
+              </w:pBdr>
+              <w:spacing w:after="100" w:before="100" w:line="240"/>
+              <w:ind w:left="100" w:right="100" w:firstLine="0" w:firstLineChars="0"/>
+              <w:rPr>
+                <w:rFonts w:ascii="Arial" w:hAnsi="Arial" w:eastAsia="Arial" w:cs="Arial"/>
+                <w:i w:val="false"/>
+                <w:b w:val="false"/>
+                <w:u w:val="none"/>
+                <w:sz w:val="22"/>
+                <w:szCs w:val="22"/>
+                <w:color w:val="000000"/>
+              </w:rPr>
+            </w:pPr>
+            <w:r>
+              <w:rPr>
+                <w:rFonts w:ascii="Arial" w:hAnsi="Arial" w:eastAsia="Arial" w:cs="Arial"/>
+                <w:i w:val="false"/>
+                <w:b w:val="false"/>
+                <w:u w:val="none"/>
+                <w:sz w:val="22"/>
+                <w:szCs w:val="22"/>
+                <w:color w:val="000000"/>
+              </w:rPr>
+              <w:t xml:space="preserve">5.02</w:t>
+            </w:r>
+          </w:p>
+        </w:tc>
+        <w:tc>
+          <w:tcPr>
+            <w:tcBorders>
+              <w:bottom w:val="single" w:sz="6" w:space="0" w:color="666666"/>
+              <w:top w:val="single" w:sz="6" w:space="0" w:color="666666"/>
+              <w:left w:val="none" w:sz="0" w:space="0" w:color="000000"/>
+              <w:right w:val="none" w:sz="0" w:space="0" w:color="000000"/>
+            </w:tcBorders>
+            <w:shd w:val="clear" w:color="auto" w:fill="FFFFFF"/>
+            <w:tcMar>
+              <w:top w:w="0" w:type="dxa"/>
+              <w:bottom w:w="0" w:type="dxa"/>
+              <w:left w:w="0" w:type="dxa"/>
+              <w:right w:w="0" w:type="dxa"/>
+            </w:tcMar>
+            <w:vAlign w:val="center"/>
+          </w:tcPr>
+          <w:p>
+            <w:pPr>
+              <w:jc w:val="center"/>
+              <w:pBdr>
+                <w:bottom w:val="none" w:sz="0" w:space="0" w:color="000000"/>
+                <w:top w:val="none" w:sz="0" w:space="0" w:color="000000"/>
+                <w:left w:val="none" w:sz="0" w:space="0" w:color="000000"/>
+                <w:right w:val="none" w:sz="0" w:space="0" w:color="000000"/>
+              </w:pBdr>
+              <w:spacing w:after="100" w:before="100" w:line="240"/>
+              <w:ind w:left="100" w:right="100" w:firstLine="0" w:firstLineChars="0"/>
+              <w:rPr>
+                <w:rFonts w:ascii="Arial" w:hAnsi="Arial" w:eastAsia="Arial" w:cs="Arial"/>
+                <w:i w:val="false"/>
+                <w:b w:val="false"/>
+                <w:u w:val="none"/>
+                <w:sz w:val="22"/>
+                <w:szCs w:val="22"/>
+                <w:color w:val="000000"/>
+              </w:rPr>
+            </w:pPr>
+            <w:r>
+              <w:rPr>
+                <w:rFonts w:ascii="Arial" w:hAnsi="Arial" w:eastAsia="Arial" w:cs="Arial"/>
+                <w:i w:val="false"/>
+                <w:b w:val="false"/>
+                <w:u w:val="none"/>
+                <w:sz w:val="22"/>
+                <w:szCs w:val="22"/>
+                <w:color w:val="000000"/>
+              </w:rPr>
+              <w:t xml:space="preserve">1.35</w:t>
+            </w:r>
+          </w:p>
+        </w:tc>
+        <w:tc>
+          <w:tcPr>
+            <w:tcBorders>
+              <w:bottom w:val="single" w:sz="6" w:space="0" w:color="666666"/>
+              <w:top w:val="single" w:sz="6" w:space="0" w:color="666666"/>
+              <w:left w:val="none" w:sz="0" w:space="0" w:color="000000"/>
+              <w:right w:val="none" w:sz="0" w:space="0" w:color="000000"/>
+            </w:tcBorders>
+            <w:shd w:val="clear" w:color="auto" w:fill="FFFFFF"/>
+            <w:tcMar>
+              <w:top w:w="0" w:type="dxa"/>
+              <w:bottom w:w="0" w:type="dxa"/>
+              <w:left w:w="0" w:type="dxa"/>
+              <w:right w:w="0" w:type="dxa"/>
+            </w:tcMar>
+            <w:vAlign w:val="center"/>
+          </w:tcPr>
+          <w:p>
+            <w:pPr>
+              <w:jc w:val="center"/>
+              <w:pBdr>
+                <w:bottom w:val="none" w:sz="0" w:space="0" w:color="000000"/>
+                <w:top w:val="none" w:sz="0" w:space="0" w:color="000000"/>
+                <w:left w:val="none" w:sz="0" w:space="0" w:color="000000"/>
+                <w:right w:val="none" w:sz="0" w:space="0" w:color="000000"/>
+              </w:pBdr>
+              <w:spacing w:after="100" w:before="100" w:line="240"/>
+              <w:ind w:left="100" w:right="100" w:firstLine="0" w:firstLineChars="0"/>
+              <w:rPr>
+                <w:rFonts w:ascii="Arial" w:hAnsi="Arial" w:eastAsia="Arial" w:cs="Arial"/>
+                <w:i w:val="false"/>
+                <w:b w:val="false"/>
+                <w:u w:val="none"/>
+                <w:sz w:val="22"/>
+                <w:szCs w:val="22"/>
+                <w:color w:val="000000"/>
+              </w:rPr>
+            </w:pPr>
+            <w:r>
+              <w:rPr>
+                <w:rFonts w:ascii="Arial" w:hAnsi="Arial" w:eastAsia="Arial" w:cs="Arial"/>
+                <w:i w:val="false"/>
+                <w:b w:val="false"/>
+                <w:u w:val="none"/>
+                <w:sz w:val="22"/>
+                <w:szCs w:val="22"/>
+                <w:color w:val="000000"/>
+              </w:rPr>
+              <w:t xml:space="preserve">5.00</w:t>
             </w:r>
           </w:p>
         </w:tc>
@@ -2611,7 +2611,7 @@
                 <w:szCs w:val="22"/>
                 <w:color w:val="000000"/>
               </w:rPr>
-              <w:t xml:space="preserve">9.00</w:t>
+              <w:t xml:space="preserve">8.00</w:t>
             </w:r>
           </w:p>
         </w:tc>
@@ -2721,163 +2721,163 @@
                 <w:szCs w:val="22"/>
                 <w:color w:val="000000"/>
               </w:rPr>
-              <w:t xml:space="preserve">500</w:t>
-            </w:r>
-          </w:p>
-        </w:tc>
-        <w:tc>
-          <w:tcPr>
-            <w:tcBorders>
-              <w:bottom w:val="single" w:sz="6" w:space="0" w:color="666666"/>
-              <w:top w:val="single" w:sz="6" w:space="0" w:color="666666"/>
-              <w:left w:val="none" w:sz="0" w:space="0" w:color="000000"/>
-              <w:right w:val="none" w:sz="0" w:space="0" w:color="000000"/>
-            </w:tcBorders>
-            <w:shd w:val="clear" w:color="auto" w:fill="FFFFFF"/>
-            <w:tcMar>
-              <w:top w:w="0" w:type="dxa"/>
-              <w:bottom w:w="0" w:type="dxa"/>
-              <w:left w:w="0" w:type="dxa"/>
-              <w:right w:w="0" w:type="dxa"/>
-            </w:tcMar>
-            <w:vAlign w:val="center"/>
-          </w:tcPr>
-          <w:p>
-            <w:pPr>
-              <w:jc w:val="center"/>
-              <w:pBdr>
-                <w:bottom w:val="none" w:sz="0" w:space="0" w:color="000000"/>
-                <w:top w:val="none" w:sz="0" w:space="0" w:color="000000"/>
-                <w:left w:val="none" w:sz="0" w:space="0" w:color="000000"/>
-                <w:right w:val="none" w:sz="0" w:space="0" w:color="000000"/>
-              </w:pBdr>
-              <w:spacing w:after="100" w:before="100" w:line="240"/>
-              <w:ind w:left="100" w:right="100" w:firstLine="0" w:firstLineChars="0"/>
-              <w:rPr>
-                <w:rFonts w:ascii="Arial" w:hAnsi="Arial" w:eastAsia="Arial" w:cs="Arial"/>
-                <w:i w:val="false"/>
-                <w:b w:val="false"/>
-                <w:u w:val="none"/>
-                <w:sz w:val="22"/>
-                <w:szCs w:val="22"/>
-                <w:color w:val="000000"/>
-              </w:rPr>
-            </w:pPr>
-            <w:r>
-              <w:rPr>
-                <w:rFonts w:ascii="Arial" w:hAnsi="Arial" w:eastAsia="Arial" w:cs="Arial"/>
-                <w:i w:val="false"/>
-                <w:b w:val="false"/>
-                <w:u w:val="none"/>
-                <w:sz w:val="22"/>
-                <w:szCs w:val="22"/>
-                <w:color w:val="000000"/>
-              </w:rPr>
-              <w:t xml:space="preserve">4.82</w:t>
-            </w:r>
-          </w:p>
-        </w:tc>
-        <w:tc>
-          <w:tcPr>
-            <w:tcBorders>
-              <w:bottom w:val="single" w:sz="6" w:space="0" w:color="666666"/>
-              <w:top w:val="single" w:sz="6" w:space="0" w:color="666666"/>
-              <w:left w:val="none" w:sz="0" w:space="0" w:color="000000"/>
-              <w:right w:val="none" w:sz="0" w:space="0" w:color="000000"/>
-            </w:tcBorders>
-            <w:shd w:val="clear" w:color="auto" w:fill="FFFFFF"/>
-            <w:tcMar>
-              <w:top w:w="0" w:type="dxa"/>
-              <w:bottom w:w="0" w:type="dxa"/>
-              <w:left w:w="0" w:type="dxa"/>
-              <w:right w:w="0" w:type="dxa"/>
-            </w:tcMar>
-            <w:vAlign w:val="center"/>
-          </w:tcPr>
-          <w:p>
-            <w:pPr>
-              <w:jc w:val="center"/>
-              <w:pBdr>
-                <w:bottom w:val="none" w:sz="0" w:space="0" w:color="000000"/>
-                <w:top w:val="none" w:sz="0" w:space="0" w:color="000000"/>
-                <w:left w:val="none" w:sz="0" w:space="0" w:color="000000"/>
-                <w:right w:val="none" w:sz="0" w:space="0" w:color="000000"/>
-              </w:pBdr>
-              <w:spacing w:after="100" w:before="100" w:line="240"/>
-              <w:ind w:left="100" w:right="100" w:firstLine="0" w:firstLineChars="0"/>
-              <w:rPr>
-                <w:rFonts w:ascii="Arial" w:hAnsi="Arial" w:eastAsia="Arial" w:cs="Arial"/>
-                <w:i w:val="false"/>
-                <w:b w:val="false"/>
-                <w:u w:val="none"/>
-                <w:sz w:val="22"/>
-                <w:szCs w:val="22"/>
-                <w:color w:val="000000"/>
-              </w:rPr>
-            </w:pPr>
-            <w:r>
-              <w:rPr>
-                <w:rFonts w:ascii="Arial" w:hAnsi="Arial" w:eastAsia="Arial" w:cs="Arial"/>
-                <w:i w:val="false"/>
-                <w:b w:val="false"/>
-                <w:u w:val="none"/>
-                <w:sz w:val="22"/>
-                <w:szCs w:val="22"/>
-                <w:color w:val="000000"/>
-              </w:rPr>
-              <w:t xml:space="preserve">1.38</w:t>
-            </w:r>
-          </w:p>
-        </w:tc>
-        <w:tc>
-          <w:tcPr>
-            <w:tcBorders>
-              <w:bottom w:val="single" w:sz="6" w:space="0" w:color="666666"/>
-              <w:top w:val="single" w:sz="6" w:space="0" w:color="666666"/>
-              <w:left w:val="none" w:sz="0" w:space="0" w:color="000000"/>
-              <w:right w:val="none" w:sz="0" w:space="0" w:color="000000"/>
-            </w:tcBorders>
-            <w:shd w:val="clear" w:color="auto" w:fill="FFFFFF"/>
-            <w:tcMar>
-              <w:top w:w="0" w:type="dxa"/>
-              <w:bottom w:w="0" w:type="dxa"/>
-              <w:left w:w="0" w:type="dxa"/>
-              <w:right w:w="0" w:type="dxa"/>
-            </w:tcMar>
-            <w:vAlign w:val="center"/>
-          </w:tcPr>
-          <w:p>
-            <w:pPr>
-              <w:jc w:val="center"/>
-              <w:pBdr>
-                <w:bottom w:val="none" w:sz="0" w:space="0" w:color="000000"/>
-                <w:top w:val="none" w:sz="0" w:space="0" w:color="000000"/>
-                <w:left w:val="none" w:sz="0" w:space="0" w:color="000000"/>
-                <w:right w:val="none" w:sz="0" w:space="0" w:color="000000"/>
-              </w:pBdr>
-              <w:spacing w:after="100" w:before="100" w:line="240"/>
-              <w:ind w:left="100" w:right="100" w:firstLine="0" w:firstLineChars="0"/>
-              <w:rPr>
-                <w:rFonts w:ascii="Arial" w:hAnsi="Arial" w:eastAsia="Arial" w:cs="Arial"/>
-                <w:i w:val="false"/>
-                <w:b w:val="false"/>
-                <w:u w:val="none"/>
-                <w:sz w:val="22"/>
-                <w:szCs w:val="22"/>
-                <w:color w:val="000000"/>
-              </w:rPr>
-            </w:pPr>
-            <w:r>
-              <w:rPr>
-                <w:rFonts w:ascii="Arial" w:hAnsi="Arial" w:eastAsia="Arial" w:cs="Arial"/>
-                <w:i w:val="false"/>
-                <w:b w:val="false"/>
-                <w:u w:val="none"/>
-                <w:sz w:val="22"/>
-                <w:szCs w:val="22"/>
-                <w:color w:val="000000"/>
-              </w:rPr>
-              <w:t xml:space="preserve">4.75</w:t>
+              <w:t xml:space="preserve">250</w:t>
+            </w:r>
+          </w:p>
+        </w:tc>
+        <w:tc>
+          <w:tcPr>
+            <w:tcBorders>
+              <w:bottom w:val="single" w:sz="6" w:space="0" w:color="666666"/>
+              <w:top w:val="single" w:sz="6" w:space="0" w:color="666666"/>
+              <w:left w:val="none" w:sz="0" w:space="0" w:color="000000"/>
+              <w:right w:val="none" w:sz="0" w:space="0" w:color="000000"/>
+            </w:tcBorders>
+            <w:shd w:val="clear" w:color="auto" w:fill="FFFFFF"/>
+            <w:tcMar>
+              <w:top w:w="0" w:type="dxa"/>
+              <w:bottom w:w="0" w:type="dxa"/>
+              <w:left w:w="0" w:type="dxa"/>
+              <w:right w:w="0" w:type="dxa"/>
+            </w:tcMar>
+            <w:vAlign w:val="center"/>
+          </w:tcPr>
+          <w:p>
+            <w:pPr>
+              <w:jc w:val="center"/>
+              <w:pBdr>
+                <w:bottom w:val="none" w:sz="0" w:space="0" w:color="000000"/>
+                <w:top w:val="none" w:sz="0" w:space="0" w:color="000000"/>
+                <w:left w:val="none" w:sz="0" w:space="0" w:color="000000"/>
+                <w:right w:val="none" w:sz="0" w:space="0" w:color="000000"/>
+              </w:pBdr>
+              <w:spacing w:after="100" w:before="100" w:line="240"/>
+              <w:ind w:left="100" w:right="100" w:firstLine="0" w:firstLineChars="0"/>
+              <w:rPr>
+                <w:rFonts w:ascii="Arial" w:hAnsi="Arial" w:eastAsia="Arial" w:cs="Arial"/>
+                <w:i w:val="false"/>
+                <w:b w:val="false"/>
+                <w:u w:val="none"/>
+                <w:sz w:val="22"/>
+                <w:szCs w:val="22"/>
+                <w:color w:val="000000"/>
+              </w:rPr>
+            </w:pPr>
+            <w:r>
+              <w:rPr>
+                <w:rFonts w:ascii="Arial" w:hAnsi="Arial" w:eastAsia="Arial" w:cs="Arial"/>
+                <w:i w:val="false"/>
+                <w:b w:val="false"/>
+                <w:u w:val="none"/>
+                <w:sz w:val="22"/>
+                <w:szCs w:val="22"/>
+                <w:color w:val="000000"/>
+              </w:rPr>
+              <w:t xml:space="preserve">4.63</w:t>
+            </w:r>
+          </w:p>
+        </w:tc>
+        <w:tc>
+          <w:tcPr>
+            <w:tcBorders>
+              <w:bottom w:val="single" w:sz="6" w:space="0" w:color="666666"/>
+              <w:top w:val="single" w:sz="6" w:space="0" w:color="666666"/>
+              <w:left w:val="none" w:sz="0" w:space="0" w:color="000000"/>
+              <w:right w:val="none" w:sz="0" w:space="0" w:color="000000"/>
+            </w:tcBorders>
+            <w:shd w:val="clear" w:color="auto" w:fill="FFFFFF"/>
+            <w:tcMar>
+              <w:top w:w="0" w:type="dxa"/>
+              <w:bottom w:w="0" w:type="dxa"/>
+              <w:left w:w="0" w:type="dxa"/>
+              <w:right w:w="0" w:type="dxa"/>
+            </w:tcMar>
+            <w:vAlign w:val="center"/>
+          </w:tcPr>
+          <w:p>
+            <w:pPr>
+              <w:jc w:val="center"/>
+              <w:pBdr>
+                <w:bottom w:val="none" w:sz="0" w:space="0" w:color="000000"/>
+                <w:top w:val="none" w:sz="0" w:space="0" w:color="000000"/>
+                <w:left w:val="none" w:sz="0" w:space="0" w:color="000000"/>
+                <w:right w:val="none" w:sz="0" w:space="0" w:color="000000"/>
+              </w:pBdr>
+              <w:spacing w:after="100" w:before="100" w:line="240"/>
+              <w:ind w:left="100" w:right="100" w:firstLine="0" w:firstLineChars="0"/>
+              <w:rPr>
+                <w:rFonts w:ascii="Arial" w:hAnsi="Arial" w:eastAsia="Arial" w:cs="Arial"/>
+                <w:i w:val="false"/>
+                <w:b w:val="false"/>
+                <w:u w:val="none"/>
+                <w:sz w:val="22"/>
+                <w:szCs w:val="22"/>
+                <w:color w:val="000000"/>
+              </w:rPr>
+            </w:pPr>
+            <w:r>
+              <w:rPr>
+                <w:rFonts w:ascii="Arial" w:hAnsi="Arial" w:eastAsia="Arial" w:cs="Arial"/>
+                <w:i w:val="false"/>
+                <w:b w:val="false"/>
+                <w:u w:val="none"/>
+                <w:sz w:val="22"/>
+                <w:szCs w:val="22"/>
+                <w:color w:val="000000"/>
+              </w:rPr>
+              <w:t xml:space="preserve">1.31</w:t>
+            </w:r>
+          </w:p>
+        </w:tc>
+        <w:tc>
+          <w:tcPr>
+            <w:tcBorders>
+              <w:bottom w:val="single" w:sz="6" w:space="0" w:color="666666"/>
+              <w:top w:val="single" w:sz="6" w:space="0" w:color="666666"/>
+              <w:left w:val="none" w:sz="0" w:space="0" w:color="000000"/>
+              <w:right w:val="none" w:sz="0" w:space="0" w:color="000000"/>
+            </w:tcBorders>
+            <w:shd w:val="clear" w:color="auto" w:fill="FFFFFF"/>
+            <w:tcMar>
+              <w:top w:w="0" w:type="dxa"/>
+              <w:bottom w:w="0" w:type="dxa"/>
+              <w:left w:w="0" w:type="dxa"/>
+              <w:right w:w="0" w:type="dxa"/>
+            </w:tcMar>
+            <w:vAlign w:val="center"/>
+          </w:tcPr>
+          <w:p>
+            <w:pPr>
+              <w:jc w:val="center"/>
+              <w:pBdr>
+                <w:bottom w:val="none" w:sz="0" w:space="0" w:color="000000"/>
+                <w:top w:val="none" w:sz="0" w:space="0" w:color="000000"/>
+                <w:left w:val="none" w:sz="0" w:space="0" w:color="000000"/>
+                <w:right w:val="none" w:sz="0" w:space="0" w:color="000000"/>
+              </w:pBdr>
+              <w:spacing w:after="100" w:before="100" w:line="240"/>
+              <w:ind w:left="100" w:right="100" w:firstLine="0" w:firstLineChars="0"/>
+              <w:rPr>
+                <w:rFonts w:ascii="Arial" w:hAnsi="Arial" w:eastAsia="Arial" w:cs="Arial"/>
+                <w:i w:val="false"/>
+                <w:b w:val="false"/>
+                <w:u w:val="none"/>
+                <w:sz w:val="22"/>
+                <w:szCs w:val="22"/>
+                <w:color w:val="000000"/>
+              </w:rPr>
+            </w:pPr>
+            <w:r>
+              <w:rPr>
+                <w:rFonts w:ascii="Arial" w:hAnsi="Arial" w:eastAsia="Arial" w:cs="Arial"/>
+                <w:i w:val="false"/>
+                <w:b w:val="false"/>
+                <w:u w:val="none"/>
+                <w:sz w:val="22"/>
+                <w:szCs w:val="22"/>
+                <w:color w:val="000000"/>
+              </w:rPr>
+              <w:t xml:space="preserve">4.67</w:t>
             </w:r>
           </w:p>
         </w:tc>
@@ -2981,7 +2981,7 @@
                 <w:szCs w:val="22"/>
                 <w:color w:val="000000"/>
               </w:rPr>
-              <w:t xml:space="preserve">8.67</w:t>
+              <w:t xml:space="preserve">8.00</w:t>
             </w:r>
           </w:p>
         </w:tc>
@@ -3091,111 +3091,111 @@
                 <w:szCs w:val="22"/>
                 <w:color w:val="000000"/>
               </w:rPr>
-              <w:t xml:space="preserve">500</w:t>
-            </w:r>
-          </w:p>
-        </w:tc>
-        <w:tc>
-          <w:tcPr>
-            <w:tcBorders>
-              <w:bottom w:val="single" w:sz="6" w:space="0" w:color="666666"/>
-              <w:top w:val="single" w:sz="6" w:space="0" w:color="666666"/>
-              <w:left w:val="none" w:sz="0" w:space="0" w:color="000000"/>
-              <w:right w:val="none" w:sz="0" w:space="0" w:color="000000"/>
-            </w:tcBorders>
-            <w:shd w:val="clear" w:color="auto" w:fill="FFFFFF"/>
-            <w:tcMar>
-              <w:top w:w="0" w:type="dxa"/>
-              <w:bottom w:w="0" w:type="dxa"/>
-              <w:left w:w="0" w:type="dxa"/>
-              <w:right w:w="0" w:type="dxa"/>
-            </w:tcMar>
-            <w:vAlign w:val="center"/>
-          </w:tcPr>
-          <w:p>
-            <w:pPr>
-              <w:jc w:val="center"/>
-              <w:pBdr>
-                <w:bottom w:val="none" w:sz="0" w:space="0" w:color="000000"/>
-                <w:top w:val="none" w:sz="0" w:space="0" w:color="000000"/>
-                <w:left w:val="none" w:sz="0" w:space="0" w:color="000000"/>
-                <w:right w:val="none" w:sz="0" w:space="0" w:color="000000"/>
-              </w:pBdr>
-              <w:spacing w:after="100" w:before="100" w:line="240"/>
-              <w:ind w:left="100" w:right="100" w:firstLine="0" w:firstLineChars="0"/>
-              <w:rPr>
-                <w:rFonts w:ascii="Arial" w:hAnsi="Arial" w:eastAsia="Arial" w:cs="Arial"/>
-                <w:i w:val="false"/>
-                <w:b w:val="false"/>
-                <w:u w:val="none"/>
-                <w:sz w:val="22"/>
-                <w:szCs w:val="22"/>
-                <w:color w:val="000000"/>
-              </w:rPr>
-            </w:pPr>
-            <w:r>
-              <w:rPr>
-                <w:rFonts w:ascii="Arial" w:hAnsi="Arial" w:eastAsia="Arial" w:cs="Arial"/>
-                <w:i w:val="false"/>
-                <w:b w:val="false"/>
-                <w:u w:val="none"/>
-                <w:sz w:val="22"/>
-                <w:szCs w:val="22"/>
-                <w:color w:val="000000"/>
-              </w:rPr>
-              <w:t xml:space="preserve">3.77</w:t>
-            </w:r>
-          </w:p>
-        </w:tc>
-        <w:tc>
-          <w:tcPr>
-            <w:tcBorders>
-              <w:bottom w:val="single" w:sz="6" w:space="0" w:color="666666"/>
-              <w:top w:val="single" w:sz="6" w:space="0" w:color="666666"/>
-              <w:left w:val="none" w:sz="0" w:space="0" w:color="000000"/>
-              <w:right w:val="none" w:sz="0" w:space="0" w:color="000000"/>
-            </w:tcBorders>
-            <w:shd w:val="clear" w:color="auto" w:fill="FFFFFF"/>
-            <w:tcMar>
-              <w:top w:w="0" w:type="dxa"/>
-              <w:bottom w:w="0" w:type="dxa"/>
-              <w:left w:w="0" w:type="dxa"/>
-              <w:right w:w="0" w:type="dxa"/>
-            </w:tcMar>
-            <w:vAlign w:val="center"/>
-          </w:tcPr>
-          <w:p>
-            <w:pPr>
-              <w:jc w:val="center"/>
-              <w:pBdr>
-                <w:bottom w:val="none" w:sz="0" w:space="0" w:color="000000"/>
-                <w:top w:val="none" w:sz="0" w:space="0" w:color="000000"/>
-                <w:left w:val="none" w:sz="0" w:space="0" w:color="000000"/>
-                <w:right w:val="none" w:sz="0" w:space="0" w:color="000000"/>
-              </w:pBdr>
-              <w:spacing w:after="100" w:before="100" w:line="240"/>
-              <w:ind w:left="100" w:right="100" w:firstLine="0" w:firstLineChars="0"/>
-              <w:rPr>
-                <w:rFonts w:ascii="Arial" w:hAnsi="Arial" w:eastAsia="Arial" w:cs="Arial"/>
-                <w:i w:val="false"/>
-                <w:b w:val="false"/>
-                <w:u w:val="none"/>
-                <w:sz w:val="22"/>
-                <w:szCs w:val="22"/>
-                <w:color w:val="000000"/>
-              </w:rPr>
-            </w:pPr>
-            <w:r>
-              <w:rPr>
-                <w:rFonts w:ascii="Arial" w:hAnsi="Arial" w:eastAsia="Arial" w:cs="Arial"/>
-                <w:i w:val="false"/>
-                <w:b w:val="false"/>
-                <w:u w:val="none"/>
-                <w:sz w:val="22"/>
-                <w:szCs w:val="22"/>
-                <w:color w:val="000000"/>
-              </w:rPr>
-              <w:t xml:space="preserve">1.36</w:t>
+              <w:t xml:space="preserve">250</w:t>
+            </w:r>
+          </w:p>
+        </w:tc>
+        <w:tc>
+          <w:tcPr>
+            <w:tcBorders>
+              <w:bottom w:val="single" w:sz="6" w:space="0" w:color="666666"/>
+              <w:top w:val="single" w:sz="6" w:space="0" w:color="666666"/>
+              <w:left w:val="none" w:sz="0" w:space="0" w:color="000000"/>
+              <w:right w:val="none" w:sz="0" w:space="0" w:color="000000"/>
+            </w:tcBorders>
+            <w:shd w:val="clear" w:color="auto" w:fill="FFFFFF"/>
+            <w:tcMar>
+              <w:top w:w="0" w:type="dxa"/>
+              <w:bottom w:w="0" w:type="dxa"/>
+              <w:left w:w="0" w:type="dxa"/>
+              <w:right w:w="0" w:type="dxa"/>
+            </w:tcMar>
+            <w:vAlign w:val="center"/>
+          </w:tcPr>
+          <w:p>
+            <w:pPr>
+              <w:jc w:val="center"/>
+              <w:pBdr>
+                <w:bottom w:val="none" w:sz="0" w:space="0" w:color="000000"/>
+                <w:top w:val="none" w:sz="0" w:space="0" w:color="000000"/>
+                <w:left w:val="none" w:sz="0" w:space="0" w:color="000000"/>
+                <w:right w:val="none" w:sz="0" w:space="0" w:color="000000"/>
+              </w:pBdr>
+              <w:spacing w:after="100" w:before="100" w:line="240"/>
+              <w:ind w:left="100" w:right="100" w:firstLine="0" w:firstLineChars="0"/>
+              <w:rPr>
+                <w:rFonts w:ascii="Arial" w:hAnsi="Arial" w:eastAsia="Arial" w:cs="Arial"/>
+                <w:i w:val="false"/>
+                <w:b w:val="false"/>
+                <w:u w:val="none"/>
+                <w:sz w:val="22"/>
+                <w:szCs w:val="22"/>
+                <w:color w:val="000000"/>
+              </w:rPr>
+            </w:pPr>
+            <w:r>
+              <w:rPr>
+                <w:rFonts w:ascii="Arial" w:hAnsi="Arial" w:eastAsia="Arial" w:cs="Arial"/>
+                <w:i w:val="false"/>
+                <w:b w:val="false"/>
+                <w:u w:val="none"/>
+                <w:sz w:val="22"/>
+                <w:szCs w:val="22"/>
+                <w:color w:val="000000"/>
+              </w:rPr>
+              <w:t xml:space="preserve">3.62</w:t>
+            </w:r>
+          </w:p>
+        </w:tc>
+        <w:tc>
+          <w:tcPr>
+            <w:tcBorders>
+              <w:bottom w:val="single" w:sz="6" w:space="0" w:color="666666"/>
+              <w:top w:val="single" w:sz="6" w:space="0" w:color="666666"/>
+              <w:left w:val="none" w:sz="0" w:space="0" w:color="000000"/>
+              <w:right w:val="none" w:sz="0" w:space="0" w:color="000000"/>
+            </w:tcBorders>
+            <w:shd w:val="clear" w:color="auto" w:fill="FFFFFF"/>
+            <w:tcMar>
+              <w:top w:w="0" w:type="dxa"/>
+              <w:bottom w:w="0" w:type="dxa"/>
+              <w:left w:w="0" w:type="dxa"/>
+              <w:right w:w="0" w:type="dxa"/>
+            </w:tcMar>
+            <w:vAlign w:val="center"/>
+          </w:tcPr>
+          <w:p>
+            <w:pPr>
+              <w:jc w:val="center"/>
+              <w:pBdr>
+                <w:bottom w:val="none" w:sz="0" w:space="0" w:color="000000"/>
+                <w:top w:val="none" w:sz="0" w:space="0" w:color="000000"/>
+                <w:left w:val="none" w:sz="0" w:space="0" w:color="000000"/>
+                <w:right w:val="none" w:sz="0" w:space="0" w:color="000000"/>
+              </w:pBdr>
+              <w:spacing w:after="100" w:before="100" w:line="240"/>
+              <w:ind w:left="100" w:right="100" w:firstLine="0" w:firstLineChars="0"/>
+              <w:rPr>
+                <w:rFonts w:ascii="Arial" w:hAnsi="Arial" w:eastAsia="Arial" w:cs="Arial"/>
+                <w:i w:val="false"/>
+                <w:b w:val="false"/>
+                <w:u w:val="none"/>
+                <w:sz w:val="22"/>
+                <w:szCs w:val="22"/>
+                <w:color w:val="000000"/>
+              </w:rPr>
+            </w:pPr>
+            <w:r>
+              <w:rPr>
+                <w:rFonts w:ascii="Arial" w:hAnsi="Arial" w:eastAsia="Arial" w:cs="Arial"/>
+                <w:i w:val="false"/>
+                <w:b w:val="false"/>
+                <w:u w:val="none"/>
+                <w:sz w:val="22"/>
+                <w:szCs w:val="22"/>
+                <w:color w:val="000000"/>
+              </w:rPr>
+              <w:t xml:space="preserve">1.23</w:t>
             </w:r>
           </w:p>
         </w:tc>
@@ -3351,7 +3351,7 @@
                 <w:szCs w:val="22"/>
                 <w:color w:val="000000"/>
               </w:rPr>
-              <w:t xml:space="preserve">9.00</w:t>
+              <w:t xml:space="preserve">8.00</w:t>
             </w:r>
           </w:p>
         </w:tc>
@@ -3461,111 +3461,111 @@
                 <w:szCs w:val="22"/>
                 <w:color w:val="000000"/>
               </w:rPr>
-              <w:t xml:space="preserve">500</w:t>
-            </w:r>
-          </w:p>
-        </w:tc>
-        <w:tc>
-          <w:tcPr>
-            <w:tcBorders>
-              <w:bottom w:val="single" w:sz="6" w:space="0" w:color="666666"/>
-              <w:top w:val="single" w:sz="6" w:space="0" w:color="666666"/>
-              <w:left w:val="none" w:sz="0" w:space="0" w:color="000000"/>
-              <w:right w:val="none" w:sz="0" w:space="0" w:color="000000"/>
-            </w:tcBorders>
-            <w:shd w:val="clear" w:color="auto" w:fill="FFFFFF"/>
-            <w:tcMar>
-              <w:top w:w="0" w:type="dxa"/>
-              <w:bottom w:w="0" w:type="dxa"/>
-              <w:left w:w="0" w:type="dxa"/>
-              <w:right w:w="0" w:type="dxa"/>
-            </w:tcMar>
-            <w:vAlign w:val="center"/>
-          </w:tcPr>
-          <w:p>
-            <w:pPr>
-              <w:jc w:val="center"/>
-              <w:pBdr>
-                <w:bottom w:val="none" w:sz="0" w:space="0" w:color="000000"/>
-                <w:top w:val="none" w:sz="0" w:space="0" w:color="000000"/>
-                <w:left w:val="none" w:sz="0" w:space="0" w:color="000000"/>
-                <w:right w:val="none" w:sz="0" w:space="0" w:color="000000"/>
-              </w:pBdr>
-              <w:spacing w:after="100" w:before="100" w:line="240"/>
-              <w:ind w:left="100" w:right="100" w:firstLine="0" w:firstLineChars="0"/>
-              <w:rPr>
-                <w:rFonts w:ascii="Arial" w:hAnsi="Arial" w:eastAsia="Arial" w:cs="Arial"/>
-                <w:i w:val="false"/>
-                <w:b w:val="false"/>
-                <w:u w:val="none"/>
-                <w:sz w:val="22"/>
-                <w:szCs w:val="22"/>
-                <w:color w:val="000000"/>
-              </w:rPr>
-            </w:pPr>
-            <w:r>
-              <w:rPr>
-                <w:rFonts w:ascii="Arial" w:hAnsi="Arial" w:eastAsia="Arial" w:cs="Arial"/>
-                <w:i w:val="false"/>
-                <w:b w:val="false"/>
-                <w:u w:val="none"/>
-                <w:sz w:val="22"/>
-                <w:szCs w:val="22"/>
-                <w:color w:val="000000"/>
-              </w:rPr>
-              <w:t xml:space="preserve">5.22</w:t>
-            </w:r>
-          </w:p>
-        </w:tc>
-        <w:tc>
-          <w:tcPr>
-            <w:tcBorders>
-              <w:bottom w:val="single" w:sz="6" w:space="0" w:color="666666"/>
-              <w:top w:val="single" w:sz="6" w:space="0" w:color="666666"/>
-              <w:left w:val="none" w:sz="0" w:space="0" w:color="000000"/>
-              <w:right w:val="none" w:sz="0" w:space="0" w:color="000000"/>
-            </w:tcBorders>
-            <w:shd w:val="clear" w:color="auto" w:fill="FFFFFF"/>
-            <w:tcMar>
-              <w:top w:w="0" w:type="dxa"/>
-              <w:bottom w:w="0" w:type="dxa"/>
-              <w:left w:w="0" w:type="dxa"/>
-              <w:right w:w="0" w:type="dxa"/>
-            </w:tcMar>
-            <w:vAlign w:val="center"/>
-          </w:tcPr>
-          <w:p>
-            <w:pPr>
-              <w:jc w:val="center"/>
-              <w:pBdr>
-                <w:bottom w:val="none" w:sz="0" w:space="0" w:color="000000"/>
-                <w:top w:val="none" w:sz="0" w:space="0" w:color="000000"/>
-                <w:left w:val="none" w:sz="0" w:space="0" w:color="000000"/>
-                <w:right w:val="none" w:sz="0" w:space="0" w:color="000000"/>
-              </w:pBdr>
-              <w:spacing w:after="100" w:before="100" w:line="240"/>
-              <w:ind w:left="100" w:right="100" w:firstLine="0" w:firstLineChars="0"/>
-              <w:rPr>
-                <w:rFonts w:ascii="Arial" w:hAnsi="Arial" w:eastAsia="Arial" w:cs="Arial"/>
-                <w:i w:val="false"/>
-                <w:b w:val="false"/>
-                <w:u w:val="none"/>
-                <w:sz w:val="22"/>
-                <w:szCs w:val="22"/>
-                <w:color w:val="000000"/>
-              </w:rPr>
-            </w:pPr>
-            <w:r>
-              <w:rPr>
-                <w:rFonts w:ascii="Arial" w:hAnsi="Arial" w:eastAsia="Arial" w:cs="Arial"/>
-                <w:i w:val="false"/>
-                <w:b w:val="false"/>
-                <w:u w:val="none"/>
-                <w:sz w:val="22"/>
-                <w:szCs w:val="22"/>
-                <w:color w:val="000000"/>
-              </w:rPr>
-              <w:t xml:space="preserve">1.49</w:t>
+              <w:t xml:space="preserve">250</w:t>
+            </w:r>
+          </w:p>
+        </w:tc>
+        <w:tc>
+          <w:tcPr>
+            <w:tcBorders>
+              <w:bottom w:val="single" w:sz="6" w:space="0" w:color="666666"/>
+              <w:top w:val="single" w:sz="6" w:space="0" w:color="666666"/>
+              <w:left w:val="none" w:sz="0" w:space="0" w:color="000000"/>
+              <w:right w:val="none" w:sz="0" w:space="0" w:color="000000"/>
+            </w:tcBorders>
+            <w:shd w:val="clear" w:color="auto" w:fill="FFFFFF"/>
+            <w:tcMar>
+              <w:top w:w="0" w:type="dxa"/>
+              <w:bottom w:w="0" w:type="dxa"/>
+              <w:left w:w="0" w:type="dxa"/>
+              <w:right w:w="0" w:type="dxa"/>
+            </w:tcMar>
+            <w:vAlign w:val="center"/>
+          </w:tcPr>
+          <w:p>
+            <w:pPr>
+              <w:jc w:val="center"/>
+              <w:pBdr>
+                <w:bottom w:val="none" w:sz="0" w:space="0" w:color="000000"/>
+                <w:top w:val="none" w:sz="0" w:space="0" w:color="000000"/>
+                <w:left w:val="none" w:sz="0" w:space="0" w:color="000000"/>
+                <w:right w:val="none" w:sz="0" w:space="0" w:color="000000"/>
+              </w:pBdr>
+              <w:spacing w:after="100" w:before="100" w:line="240"/>
+              <w:ind w:left="100" w:right="100" w:firstLine="0" w:firstLineChars="0"/>
+              <w:rPr>
+                <w:rFonts w:ascii="Arial" w:hAnsi="Arial" w:eastAsia="Arial" w:cs="Arial"/>
+                <w:i w:val="false"/>
+                <w:b w:val="false"/>
+                <w:u w:val="none"/>
+                <w:sz w:val="22"/>
+                <w:szCs w:val="22"/>
+                <w:color w:val="000000"/>
+              </w:rPr>
+            </w:pPr>
+            <w:r>
+              <w:rPr>
+                <w:rFonts w:ascii="Arial" w:hAnsi="Arial" w:eastAsia="Arial" w:cs="Arial"/>
+                <w:i w:val="false"/>
+                <w:b w:val="false"/>
+                <w:u w:val="none"/>
+                <w:sz w:val="22"/>
+                <w:szCs w:val="22"/>
+                <w:color w:val="000000"/>
+              </w:rPr>
+              <w:t xml:space="preserve">5.23</w:t>
+            </w:r>
+          </w:p>
+        </w:tc>
+        <w:tc>
+          <w:tcPr>
+            <w:tcBorders>
+              <w:bottom w:val="single" w:sz="6" w:space="0" w:color="666666"/>
+              <w:top w:val="single" w:sz="6" w:space="0" w:color="666666"/>
+              <w:left w:val="none" w:sz="0" w:space="0" w:color="000000"/>
+              <w:right w:val="none" w:sz="0" w:space="0" w:color="000000"/>
+            </w:tcBorders>
+            <w:shd w:val="clear" w:color="auto" w:fill="FFFFFF"/>
+            <w:tcMar>
+              <w:top w:w="0" w:type="dxa"/>
+              <w:bottom w:w="0" w:type="dxa"/>
+              <w:left w:w="0" w:type="dxa"/>
+              <w:right w:w="0" w:type="dxa"/>
+            </w:tcMar>
+            <w:vAlign w:val="center"/>
+          </w:tcPr>
+          <w:p>
+            <w:pPr>
+              <w:jc w:val="center"/>
+              <w:pBdr>
+                <w:bottom w:val="none" w:sz="0" w:space="0" w:color="000000"/>
+                <w:top w:val="none" w:sz="0" w:space="0" w:color="000000"/>
+                <w:left w:val="none" w:sz="0" w:space="0" w:color="000000"/>
+                <w:right w:val="none" w:sz="0" w:space="0" w:color="000000"/>
+              </w:pBdr>
+              <w:spacing w:after="100" w:before="100" w:line="240"/>
+              <w:ind w:left="100" w:right="100" w:firstLine="0" w:firstLineChars="0"/>
+              <w:rPr>
+                <w:rFonts w:ascii="Arial" w:hAnsi="Arial" w:eastAsia="Arial" w:cs="Arial"/>
+                <w:i w:val="false"/>
+                <w:b w:val="false"/>
+                <w:u w:val="none"/>
+                <w:sz w:val="22"/>
+                <w:szCs w:val="22"/>
+                <w:color w:val="000000"/>
+              </w:rPr>
+            </w:pPr>
+            <w:r>
+              <w:rPr>
+                <w:rFonts w:ascii="Arial" w:hAnsi="Arial" w:eastAsia="Arial" w:cs="Arial"/>
+                <w:i w:val="false"/>
+                <w:b w:val="false"/>
+                <w:u w:val="none"/>
+                <w:sz w:val="22"/>
+                <w:szCs w:val="22"/>
+                <w:color w:val="000000"/>
+              </w:rPr>
+              <w:t xml:space="preserve">1.50</w:t>
             </w:r>
           </w:p>
         </w:tc>
@@ -3831,111 +3831,111 @@
                 <w:szCs w:val="22"/>
                 <w:color w:val="000000"/>
               </w:rPr>
-              <w:t xml:space="preserve">500</w:t>
-            </w:r>
-          </w:p>
-        </w:tc>
-        <w:tc>
-          <w:tcPr>
-            <w:tcBorders>
-              <w:bottom w:val="single" w:sz="6" w:space="0" w:color="666666"/>
-              <w:top w:val="single" w:sz="6" w:space="0" w:color="666666"/>
-              <w:left w:val="none" w:sz="0" w:space="0" w:color="000000"/>
-              <w:right w:val="none" w:sz="0" w:space="0" w:color="000000"/>
-            </w:tcBorders>
-            <w:shd w:val="clear" w:color="auto" w:fill="FFFFFF"/>
-            <w:tcMar>
-              <w:top w:w="0" w:type="dxa"/>
-              <w:bottom w:w="0" w:type="dxa"/>
-              <w:left w:w="0" w:type="dxa"/>
-              <w:right w:w="0" w:type="dxa"/>
-            </w:tcMar>
-            <w:vAlign w:val="center"/>
-          </w:tcPr>
-          <w:p>
-            <w:pPr>
-              <w:jc w:val="center"/>
-              <w:pBdr>
-                <w:bottom w:val="none" w:sz="0" w:space="0" w:color="000000"/>
-                <w:top w:val="none" w:sz="0" w:space="0" w:color="000000"/>
-                <w:left w:val="none" w:sz="0" w:space="0" w:color="000000"/>
-                <w:right w:val="none" w:sz="0" w:space="0" w:color="000000"/>
-              </w:pBdr>
-              <w:spacing w:after="100" w:before="100" w:line="240"/>
-              <w:ind w:left="100" w:right="100" w:firstLine="0" w:firstLineChars="0"/>
-              <w:rPr>
-                <w:rFonts w:ascii="Arial" w:hAnsi="Arial" w:eastAsia="Arial" w:cs="Arial"/>
-                <w:i w:val="false"/>
-                <w:b w:val="false"/>
-                <w:u w:val="none"/>
-                <w:sz w:val="22"/>
-                <w:szCs w:val="22"/>
-                <w:color w:val="000000"/>
-              </w:rPr>
-            </w:pPr>
-            <w:r>
-              <w:rPr>
-                <w:rFonts w:ascii="Arial" w:hAnsi="Arial" w:eastAsia="Arial" w:cs="Arial"/>
-                <w:i w:val="false"/>
-                <w:b w:val="false"/>
-                <w:u w:val="none"/>
-                <w:sz w:val="22"/>
-                <w:szCs w:val="22"/>
-                <w:color w:val="000000"/>
-              </w:rPr>
-              <w:t xml:space="preserve">5.01</w:t>
-            </w:r>
-          </w:p>
-        </w:tc>
-        <w:tc>
-          <w:tcPr>
-            <w:tcBorders>
-              <w:bottom w:val="single" w:sz="6" w:space="0" w:color="666666"/>
-              <w:top w:val="single" w:sz="6" w:space="0" w:color="666666"/>
-              <w:left w:val="none" w:sz="0" w:space="0" w:color="000000"/>
-              <w:right w:val="none" w:sz="0" w:space="0" w:color="000000"/>
-            </w:tcBorders>
-            <w:shd w:val="clear" w:color="auto" w:fill="FFFFFF"/>
-            <w:tcMar>
-              <w:top w:w="0" w:type="dxa"/>
-              <w:bottom w:w="0" w:type="dxa"/>
-              <w:left w:w="0" w:type="dxa"/>
-              <w:right w:w="0" w:type="dxa"/>
-            </w:tcMar>
-            <w:vAlign w:val="center"/>
-          </w:tcPr>
-          <w:p>
-            <w:pPr>
-              <w:jc w:val="center"/>
-              <w:pBdr>
-                <w:bottom w:val="none" w:sz="0" w:space="0" w:color="000000"/>
-                <w:top w:val="none" w:sz="0" w:space="0" w:color="000000"/>
-                <w:left w:val="none" w:sz="0" w:space="0" w:color="000000"/>
-                <w:right w:val="none" w:sz="0" w:space="0" w:color="000000"/>
-              </w:pBdr>
-              <w:spacing w:after="100" w:before="100" w:line="240"/>
-              <w:ind w:left="100" w:right="100" w:firstLine="0" w:firstLineChars="0"/>
-              <w:rPr>
-                <w:rFonts w:ascii="Arial" w:hAnsi="Arial" w:eastAsia="Arial" w:cs="Arial"/>
-                <w:i w:val="false"/>
-                <w:b w:val="false"/>
-                <w:u w:val="none"/>
-                <w:sz w:val="22"/>
-                <w:szCs w:val="22"/>
-                <w:color w:val="000000"/>
-              </w:rPr>
-            </w:pPr>
-            <w:r>
-              <w:rPr>
-                <w:rFonts w:ascii="Arial" w:hAnsi="Arial" w:eastAsia="Arial" w:cs="Arial"/>
-                <w:i w:val="false"/>
-                <w:b w:val="false"/>
-                <w:u w:val="none"/>
-                <w:sz w:val="22"/>
-                <w:szCs w:val="22"/>
-                <w:color w:val="000000"/>
-              </w:rPr>
-              <w:t xml:space="preserve">1.49</w:t>
+              <w:t xml:space="preserve">250</w:t>
+            </w:r>
+          </w:p>
+        </w:tc>
+        <w:tc>
+          <w:tcPr>
+            <w:tcBorders>
+              <w:bottom w:val="single" w:sz="6" w:space="0" w:color="666666"/>
+              <w:top w:val="single" w:sz="6" w:space="0" w:color="666666"/>
+              <w:left w:val="none" w:sz="0" w:space="0" w:color="000000"/>
+              <w:right w:val="none" w:sz="0" w:space="0" w:color="000000"/>
+            </w:tcBorders>
+            <w:shd w:val="clear" w:color="auto" w:fill="FFFFFF"/>
+            <w:tcMar>
+              <w:top w:w="0" w:type="dxa"/>
+              <w:bottom w:w="0" w:type="dxa"/>
+              <w:left w:w="0" w:type="dxa"/>
+              <w:right w:w="0" w:type="dxa"/>
+            </w:tcMar>
+            <w:vAlign w:val="center"/>
+          </w:tcPr>
+          <w:p>
+            <w:pPr>
+              <w:jc w:val="center"/>
+              <w:pBdr>
+                <w:bottom w:val="none" w:sz="0" w:space="0" w:color="000000"/>
+                <w:top w:val="none" w:sz="0" w:space="0" w:color="000000"/>
+                <w:left w:val="none" w:sz="0" w:space="0" w:color="000000"/>
+                <w:right w:val="none" w:sz="0" w:space="0" w:color="000000"/>
+              </w:pBdr>
+              <w:spacing w:after="100" w:before="100" w:line="240"/>
+              <w:ind w:left="100" w:right="100" w:firstLine="0" w:firstLineChars="0"/>
+              <w:rPr>
+                <w:rFonts w:ascii="Arial" w:hAnsi="Arial" w:eastAsia="Arial" w:cs="Arial"/>
+                <w:i w:val="false"/>
+                <w:b w:val="false"/>
+                <w:u w:val="none"/>
+                <w:sz w:val="22"/>
+                <w:szCs w:val="22"/>
+                <w:color w:val="000000"/>
+              </w:rPr>
+            </w:pPr>
+            <w:r>
+              <w:rPr>
+                <w:rFonts w:ascii="Arial" w:hAnsi="Arial" w:eastAsia="Arial" w:cs="Arial"/>
+                <w:i w:val="false"/>
+                <w:b w:val="false"/>
+                <w:u w:val="none"/>
+                <w:sz w:val="22"/>
+                <w:szCs w:val="22"/>
+                <w:color w:val="000000"/>
+              </w:rPr>
+              <w:t xml:space="preserve">5.00</w:t>
+            </w:r>
+          </w:p>
+        </w:tc>
+        <w:tc>
+          <w:tcPr>
+            <w:tcBorders>
+              <w:bottom w:val="single" w:sz="6" w:space="0" w:color="666666"/>
+              <w:top w:val="single" w:sz="6" w:space="0" w:color="666666"/>
+              <w:left w:val="none" w:sz="0" w:space="0" w:color="000000"/>
+              <w:right w:val="none" w:sz="0" w:space="0" w:color="000000"/>
+            </w:tcBorders>
+            <w:shd w:val="clear" w:color="auto" w:fill="FFFFFF"/>
+            <w:tcMar>
+              <w:top w:w="0" w:type="dxa"/>
+              <w:bottom w:w="0" w:type="dxa"/>
+              <w:left w:w="0" w:type="dxa"/>
+              <w:right w:w="0" w:type="dxa"/>
+            </w:tcMar>
+            <w:vAlign w:val="center"/>
+          </w:tcPr>
+          <w:p>
+            <w:pPr>
+              <w:jc w:val="center"/>
+              <w:pBdr>
+                <w:bottom w:val="none" w:sz="0" w:space="0" w:color="000000"/>
+                <w:top w:val="none" w:sz="0" w:space="0" w:color="000000"/>
+                <w:left w:val="none" w:sz="0" w:space="0" w:color="000000"/>
+                <w:right w:val="none" w:sz="0" w:space="0" w:color="000000"/>
+              </w:pBdr>
+              <w:spacing w:after="100" w:before="100" w:line="240"/>
+              <w:ind w:left="100" w:right="100" w:firstLine="0" w:firstLineChars="0"/>
+              <w:rPr>
+                <w:rFonts w:ascii="Arial" w:hAnsi="Arial" w:eastAsia="Arial" w:cs="Arial"/>
+                <w:i w:val="false"/>
+                <w:b w:val="false"/>
+                <w:u w:val="none"/>
+                <w:sz w:val="22"/>
+                <w:szCs w:val="22"/>
+                <w:color w:val="000000"/>
+              </w:rPr>
+            </w:pPr>
+            <w:r>
+              <w:rPr>
+                <w:rFonts w:ascii="Arial" w:hAnsi="Arial" w:eastAsia="Arial" w:cs="Arial"/>
+                <w:i w:val="false"/>
+                <w:b w:val="false"/>
+                <w:u w:val="none"/>
+                <w:sz w:val="22"/>
+                <w:szCs w:val="22"/>
+                <w:color w:val="000000"/>
+              </w:rPr>
+              <w:t xml:space="preserve">1.47</w:t>
             </w:r>
           </w:p>
         </w:tc>
@@ -4201,163 +4201,163 @@
                 <w:szCs w:val="22"/>
                 <w:color w:val="000000"/>
               </w:rPr>
-              <w:t xml:space="preserve">500</w:t>
-            </w:r>
-          </w:p>
-        </w:tc>
-        <w:tc>
-          <w:tcPr>
-            <w:tcBorders>
-              <w:bottom w:val="single" w:sz="6" w:space="0" w:color="666666"/>
-              <w:top w:val="single" w:sz="6" w:space="0" w:color="666666"/>
-              <w:left w:val="none" w:sz="0" w:space="0" w:color="000000"/>
-              <w:right w:val="none" w:sz="0" w:space="0" w:color="000000"/>
-            </w:tcBorders>
-            <w:shd w:val="clear" w:color="auto" w:fill="FFFFFF"/>
-            <w:tcMar>
-              <w:top w:w="0" w:type="dxa"/>
-              <w:bottom w:w="0" w:type="dxa"/>
-              <w:left w:w="0" w:type="dxa"/>
-              <w:right w:w="0" w:type="dxa"/>
-            </w:tcMar>
-            <w:vAlign w:val="center"/>
-          </w:tcPr>
-          <w:p>
-            <w:pPr>
-              <w:jc w:val="center"/>
-              <w:pBdr>
-                <w:bottom w:val="none" w:sz="0" w:space="0" w:color="000000"/>
-                <w:top w:val="none" w:sz="0" w:space="0" w:color="000000"/>
-                <w:left w:val="none" w:sz="0" w:space="0" w:color="000000"/>
-                <w:right w:val="none" w:sz="0" w:space="0" w:color="000000"/>
-              </w:pBdr>
-              <w:spacing w:after="100" w:before="100" w:line="240"/>
-              <w:ind w:left="100" w:right="100" w:firstLine="0" w:firstLineChars="0"/>
-              <w:rPr>
-                <w:rFonts w:ascii="Arial" w:hAnsi="Arial" w:eastAsia="Arial" w:cs="Arial"/>
-                <w:i w:val="false"/>
-                <w:b w:val="false"/>
-                <w:u w:val="none"/>
-                <w:sz w:val="22"/>
-                <w:szCs w:val="22"/>
-                <w:color w:val="000000"/>
-              </w:rPr>
-            </w:pPr>
-            <w:r>
-              <w:rPr>
-                <w:rFonts w:ascii="Arial" w:hAnsi="Arial" w:eastAsia="Arial" w:cs="Arial"/>
-                <w:i w:val="false"/>
-                <w:b w:val="false"/>
-                <w:u w:val="none"/>
-                <w:sz w:val="22"/>
-                <w:szCs w:val="22"/>
-                <w:color w:val="000000"/>
-              </w:rPr>
-              <w:t xml:space="preserve">5.15</w:t>
-            </w:r>
-          </w:p>
-        </w:tc>
-        <w:tc>
-          <w:tcPr>
-            <w:tcBorders>
-              <w:bottom w:val="single" w:sz="6" w:space="0" w:color="666666"/>
-              <w:top w:val="single" w:sz="6" w:space="0" w:color="666666"/>
-              <w:left w:val="none" w:sz="0" w:space="0" w:color="000000"/>
-              <w:right w:val="none" w:sz="0" w:space="0" w:color="000000"/>
-            </w:tcBorders>
-            <w:shd w:val="clear" w:color="auto" w:fill="FFFFFF"/>
-            <w:tcMar>
-              <w:top w:w="0" w:type="dxa"/>
-              <w:bottom w:w="0" w:type="dxa"/>
-              <w:left w:w="0" w:type="dxa"/>
-              <w:right w:w="0" w:type="dxa"/>
-            </w:tcMar>
-            <w:vAlign w:val="center"/>
-          </w:tcPr>
-          <w:p>
-            <w:pPr>
-              <w:jc w:val="center"/>
-              <w:pBdr>
-                <w:bottom w:val="none" w:sz="0" w:space="0" w:color="000000"/>
-                <w:top w:val="none" w:sz="0" w:space="0" w:color="000000"/>
-                <w:left w:val="none" w:sz="0" w:space="0" w:color="000000"/>
-                <w:right w:val="none" w:sz="0" w:space="0" w:color="000000"/>
-              </w:pBdr>
-              <w:spacing w:after="100" w:before="100" w:line="240"/>
-              <w:ind w:left="100" w:right="100" w:firstLine="0" w:firstLineChars="0"/>
-              <w:rPr>
-                <w:rFonts w:ascii="Arial" w:hAnsi="Arial" w:eastAsia="Arial" w:cs="Arial"/>
-                <w:i w:val="false"/>
-                <w:b w:val="false"/>
-                <w:u w:val="none"/>
-                <w:sz w:val="22"/>
-                <w:szCs w:val="22"/>
-                <w:color w:val="000000"/>
-              </w:rPr>
-            </w:pPr>
-            <w:r>
-              <w:rPr>
-                <w:rFonts w:ascii="Arial" w:hAnsi="Arial" w:eastAsia="Arial" w:cs="Arial"/>
-                <w:i w:val="false"/>
-                <w:b w:val="false"/>
-                <w:u w:val="none"/>
-                <w:sz w:val="22"/>
-                <w:szCs w:val="22"/>
-                <w:color w:val="000000"/>
-              </w:rPr>
-              <w:t xml:space="preserve">1.25</w:t>
-            </w:r>
-          </w:p>
-        </w:tc>
-        <w:tc>
-          <w:tcPr>
-            <w:tcBorders>
-              <w:bottom w:val="single" w:sz="6" w:space="0" w:color="666666"/>
-              <w:top w:val="single" w:sz="6" w:space="0" w:color="666666"/>
-              <w:left w:val="none" w:sz="0" w:space="0" w:color="000000"/>
-              <w:right w:val="none" w:sz="0" w:space="0" w:color="000000"/>
-            </w:tcBorders>
-            <w:shd w:val="clear" w:color="auto" w:fill="FFFFFF"/>
-            <w:tcMar>
-              <w:top w:w="0" w:type="dxa"/>
-              <w:bottom w:w="0" w:type="dxa"/>
-              <w:left w:w="0" w:type="dxa"/>
-              <w:right w:w="0" w:type="dxa"/>
-            </w:tcMar>
-            <w:vAlign w:val="center"/>
-          </w:tcPr>
-          <w:p>
-            <w:pPr>
-              <w:jc w:val="center"/>
-              <w:pBdr>
-                <w:bottom w:val="none" w:sz="0" w:space="0" w:color="000000"/>
-                <w:top w:val="none" w:sz="0" w:space="0" w:color="000000"/>
-                <w:left w:val="none" w:sz="0" w:space="0" w:color="000000"/>
-                <w:right w:val="none" w:sz="0" w:space="0" w:color="000000"/>
-              </w:pBdr>
-              <w:spacing w:after="100" w:before="100" w:line="240"/>
-              <w:ind w:left="100" w:right="100" w:firstLine="0" w:firstLineChars="0"/>
-              <w:rPr>
-                <w:rFonts w:ascii="Arial" w:hAnsi="Arial" w:eastAsia="Arial" w:cs="Arial"/>
-                <w:i w:val="false"/>
-                <w:b w:val="false"/>
-                <w:u w:val="none"/>
-                <w:sz w:val="22"/>
-                <w:szCs w:val="22"/>
-                <w:color w:val="000000"/>
-              </w:rPr>
-            </w:pPr>
-            <w:r>
-              <w:rPr>
-                <w:rFonts w:ascii="Arial" w:hAnsi="Arial" w:eastAsia="Arial" w:cs="Arial"/>
-                <w:i w:val="false"/>
-                <w:b w:val="false"/>
-                <w:u w:val="none"/>
-                <w:sz w:val="22"/>
-                <w:szCs w:val="22"/>
-                <w:color w:val="000000"/>
-              </w:rPr>
-              <w:t xml:space="preserve">5.29</w:t>
+              <w:t xml:space="preserve">250</w:t>
+            </w:r>
+          </w:p>
+        </w:tc>
+        <w:tc>
+          <w:tcPr>
+            <w:tcBorders>
+              <w:bottom w:val="single" w:sz="6" w:space="0" w:color="666666"/>
+              <w:top w:val="single" w:sz="6" w:space="0" w:color="666666"/>
+              <w:left w:val="none" w:sz="0" w:space="0" w:color="000000"/>
+              <w:right w:val="none" w:sz="0" w:space="0" w:color="000000"/>
+            </w:tcBorders>
+            <w:shd w:val="clear" w:color="auto" w:fill="FFFFFF"/>
+            <w:tcMar>
+              <w:top w:w="0" w:type="dxa"/>
+              <w:bottom w:w="0" w:type="dxa"/>
+              <w:left w:w="0" w:type="dxa"/>
+              <w:right w:w="0" w:type="dxa"/>
+            </w:tcMar>
+            <w:vAlign w:val="center"/>
+          </w:tcPr>
+          <w:p>
+            <w:pPr>
+              <w:jc w:val="center"/>
+              <w:pBdr>
+                <w:bottom w:val="none" w:sz="0" w:space="0" w:color="000000"/>
+                <w:top w:val="none" w:sz="0" w:space="0" w:color="000000"/>
+                <w:left w:val="none" w:sz="0" w:space="0" w:color="000000"/>
+                <w:right w:val="none" w:sz="0" w:space="0" w:color="000000"/>
+              </w:pBdr>
+              <w:spacing w:after="100" w:before="100" w:line="240"/>
+              <w:ind w:left="100" w:right="100" w:firstLine="0" w:firstLineChars="0"/>
+              <w:rPr>
+                <w:rFonts w:ascii="Arial" w:hAnsi="Arial" w:eastAsia="Arial" w:cs="Arial"/>
+                <w:i w:val="false"/>
+                <w:b w:val="false"/>
+                <w:u w:val="none"/>
+                <w:sz w:val="22"/>
+                <w:szCs w:val="22"/>
+                <w:color w:val="000000"/>
+              </w:rPr>
+            </w:pPr>
+            <w:r>
+              <w:rPr>
+                <w:rFonts w:ascii="Arial" w:hAnsi="Arial" w:eastAsia="Arial" w:cs="Arial"/>
+                <w:i w:val="false"/>
+                <w:b w:val="false"/>
+                <w:u w:val="none"/>
+                <w:sz w:val="22"/>
+                <w:szCs w:val="22"/>
+                <w:color w:val="000000"/>
+              </w:rPr>
+              <w:t xml:space="preserve">5.10</w:t>
+            </w:r>
+          </w:p>
+        </w:tc>
+        <w:tc>
+          <w:tcPr>
+            <w:tcBorders>
+              <w:bottom w:val="single" w:sz="6" w:space="0" w:color="666666"/>
+              <w:top w:val="single" w:sz="6" w:space="0" w:color="666666"/>
+              <w:left w:val="none" w:sz="0" w:space="0" w:color="000000"/>
+              <w:right w:val="none" w:sz="0" w:space="0" w:color="000000"/>
+            </w:tcBorders>
+            <w:shd w:val="clear" w:color="auto" w:fill="FFFFFF"/>
+            <w:tcMar>
+              <w:top w:w="0" w:type="dxa"/>
+              <w:bottom w:w="0" w:type="dxa"/>
+              <w:left w:w="0" w:type="dxa"/>
+              <w:right w:w="0" w:type="dxa"/>
+            </w:tcMar>
+            <w:vAlign w:val="center"/>
+          </w:tcPr>
+          <w:p>
+            <w:pPr>
+              <w:jc w:val="center"/>
+              <w:pBdr>
+                <w:bottom w:val="none" w:sz="0" w:space="0" w:color="000000"/>
+                <w:top w:val="none" w:sz="0" w:space="0" w:color="000000"/>
+                <w:left w:val="none" w:sz="0" w:space="0" w:color="000000"/>
+                <w:right w:val="none" w:sz="0" w:space="0" w:color="000000"/>
+              </w:pBdr>
+              <w:spacing w:after="100" w:before="100" w:line="240"/>
+              <w:ind w:left="100" w:right="100" w:firstLine="0" w:firstLineChars="0"/>
+              <w:rPr>
+                <w:rFonts w:ascii="Arial" w:hAnsi="Arial" w:eastAsia="Arial" w:cs="Arial"/>
+                <w:i w:val="false"/>
+                <w:b w:val="false"/>
+                <w:u w:val="none"/>
+                <w:sz w:val="22"/>
+                <w:szCs w:val="22"/>
+                <w:color w:val="000000"/>
+              </w:rPr>
+            </w:pPr>
+            <w:r>
+              <w:rPr>
+                <w:rFonts w:ascii="Arial" w:hAnsi="Arial" w:eastAsia="Arial" w:cs="Arial"/>
+                <w:i w:val="false"/>
+                <w:b w:val="false"/>
+                <w:u w:val="none"/>
+                <w:sz w:val="22"/>
+                <w:szCs w:val="22"/>
+                <w:color w:val="000000"/>
+              </w:rPr>
+              <w:t xml:space="preserve">1.19</w:t>
+            </w:r>
+          </w:p>
+        </w:tc>
+        <w:tc>
+          <w:tcPr>
+            <w:tcBorders>
+              <w:bottom w:val="single" w:sz="6" w:space="0" w:color="666666"/>
+              <w:top w:val="single" w:sz="6" w:space="0" w:color="666666"/>
+              <w:left w:val="none" w:sz="0" w:space="0" w:color="000000"/>
+              <w:right w:val="none" w:sz="0" w:space="0" w:color="000000"/>
+            </w:tcBorders>
+            <w:shd w:val="clear" w:color="auto" w:fill="FFFFFF"/>
+            <w:tcMar>
+              <w:top w:w="0" w:type="dxa"/>
+              <w:bottom w:w="0" w:type="dxa"/>
+              <w:left w:w="0" w:type="dxa"/>
+              <w:right w:w="0" w:type="dxa"/>
+            </w:tcMar>
+            <w:vAlign w:val="center"/>
+          </w:tcPr>
+          <w:p>
+            <w:pPr>
+              <w:jc w:val="center"/>
+              <w:pBdr>
+                <w:bottom w:val="none" w:sz="0" w:space="0" w:color="000000"/>
+                <w:top w:val="none" w:sz="0" w:space="0" w:color="000000"/>
+                <w:left w:val="none" w:sz="0" w:space="0" w:color="000000"/>
+                <w:right w:val="none" w:sz="0" w:space="0" w:color="000000"/>
+              </w:pBdr>
+              <w:spacing w:after="100" w:before="100" w:line="240"/>
+              <w:ind w:left="100" w:right="100" w:firstLine="0" w:firstLineChars="0"/>
+              <w:rPr>
+                <w:rFonts w:ascii="Arial" w:hAnsi="Arial" w:eastAsia="Arial" w:cs="Arial"/>
+                <w:i w:val="false"/>
+                <w:b w:val="false"/>
+                <w:u w:val="none"/>
+                <w:sz w:val="22"/>
+                <w:szCs w:val="22"/>
+                <w:color w:val="000000"/>
+              </w:rPr>
+            </w:pPr>
+            <w:r>
+              <w:rPr>
+                <w:rFonts w:ascii="Arial" w:hAnsi="Arial" w:eastAsia="Arial" w:cs="Arial"/>
+                <w:i w:val="false"/>
+                <w:b w:val="false"/>
+                <w:u w:val="none"/>
+                <w:sz w:val="22"/>
+                <w:szCs w:val="22"/>
+                <w:color w:val="000000"/>
+              </w:rPr>
+              <w:t xml:space="preserve">5.00</w:t>
             </w:r>
           </w:p>
         </w:tc>
@@ -4461,7 +4461,7 @@
                 <w:szCs w:val="22"/>
                 <w:color w:val="000000"/>
               </w:rPr>
-              <w:t xml:space="preserve">8.00</w:t>
+              <w:t xml:space="preserve">7.67</w:t>
             </w:r>
           </w:p>
         </w:tc>
@@ -4571,59 +4571,59 @@
                 <w:szCs w:val="22"/>
                 <w:color w:val="000000"/>
               </w:rPr>
-              <w:t xml:space="preserve">500</w:t>
-            </w:r>
-          </w:p>
-        </w:tc>
-        <w:tc>
-          <w:tcPr>
-            <w:tcBorders>
-              <w:bottom w:val="single" w:sz="6" w:space="0" w:color="666666"/>
-              <w:top w:val="single" w:sz="6" w:space="0" w:color="666666"/>
-              <w:left w:val="none" w:sz="0" w:space="0" w:color="000000"/>
-              <w:right w:val="none" w:sz="0" w:space="0" w:color="000000"/>
-            </w:tcBorders>
-            <w:shd w:val="clear" w:color="auto" w:fill="FFFFFF"/>
-            <w:tcMar>
-              <w:top w:w="0" w:type="dxa"/>
-              <w:bottom w:w="0" w:type="dxa"/>
-              <w:left w:w="0" w:type="dxa"/>
-              <w:right w:w="0" w:type="dxa"/>
-            </w:tcMar>
-            <w:vAlign w:val="center"/>
-          </w:tcPr>
-          <w:p>
-            <w:pPr>
-              <w:jc w:val="center"/>
-              <w:pBdr>
-                <w:bottom w:val="none" w:sz="0" w:space="0" w:color="000000"/>
-                <w:top w:val="none" w:sz="0" w:space="0" w:color="000000"/>
-                <w:left w:val="none" w:sz="0" w:space="0" w:color="000000"/>
-                <w:right w:val="none" w:sz="0" w:space="0" w:color="000000"/>
-              </w:pBdr>
-              <w:spacing w:after="100" w:before="100" w:line="240"/>
-              <w:ind w:left="100" w:right="100" w:firstLine="0" w:firstLineChars="0"/>
-              <w:rPr>
-                <w:rFonts w:ascii="Arial" w:hAnsi="Arial" w:eastAsia="Arial" w:cs="Arial"/>
-                <w:i w:val="false"/>
-                <w:b w:val="false"/>
-                <w:u w:val="none"/>
-                <w:sz w:val="22"/>
-                <w:szCs w:val="22"/>
-                <w:color w:val="000000"/>
-              </w:rPr>
-            </w:pPr>
-            <w:r>
-              <w:rPr>
-                <w:rFonts w:ascii="Arial" w:hAnsi="Arial" w:eastAsia="Arial" w:cs="Arial"/>
-                <w:i w:val="false"/>
-                <w:b w:val="false"/>
-                <w:u w:val="none"/>
-                <w:sz w:val="22"/>
-                <w:szCs w:val="22"/>
-                <w:color w:val="000000"/>
-              </w:rPr>
-              <w:t xml:space="preserve">4.61</w:t>
+              <w:t xml:space="preserve">250</w:t>
+            </w:r>
+          </w:p>
+        </w:tc>
+        <w:tc>
+          <w:tcPr>
+            <w:tcBorders>
+              <w:bottom w:val="single" w:sz="6" w:space="0" w:color="666666"/>
+              <w:top w:val="single" w:sz="6" w:space="0" w:color="666666"/>
+              <w:left w:val="none" w:sz="0" w:space="0" w:color="000000"/>
+              <w:right w:val="none" w:sz="0" w:space="0" w:color="000000"/>
+            </w:tcBorders>
+            <w:shd w:val="clear" w:color="auto" w:fill="FFFFFF"/>
+            <w:tcMar>
+              <w:top w:w="0" w:type="dxa"/>
+              <w:bottom w:w="0" w:type="dxa"/>
+              <w:left w:w="0" w:type="dxa"/>
+              <w:right w:w="0" w:type="dxa"/>
+            </w:tcMar>
+            <w:vAlign w:val="center"/>
+          </w:tcPr>
+          <w:p>
+            <w:pPr>
+              <w:jc w:val="center"/>
+              <w:pBdr>
+                <w:bottom w:val="none" w:sz="0" w:space="0" w:color="000000"/>
+                <w:top w:val="none" w:sz="0" w:space="0" w:color="000000"/>
+                <w:left w:val="none" w:sz="0" w:space="0" w:color="000000"/>
+                <w:right w:val="none" w:sz="0" w:space="0" w:color="000000"/>
+              </w:pBdr>
+              <w:spacing w:after="100" w:before="100" w:line="240"/>
+              <w:ind w:left="100" w:right="100" w:firstLine="0" w:firstLineChars="0"/>
+              <w:rPr>
+                <w:rFonts w:ascii="Arial" w:hAnsi="Arial" w:eastAsia="Arial" w:cs="Arial"/>
+                <w:i w:val="false"/>
+                <w:b w:val="false"/>
+                <w:u w:val="none"/>
+                <w:sz w:val="22"/>
+                <w:szCs w:val="22"/>
+                <w:color w:val="000000"/>
+              </w:rPr>
+            </w:pPr>
+            <w:r>
+              <w:rPr>
+                <w:rFonts w:ascii="Arial" w:hAnsi="Arial" w:eastAsia="Arial" w:cs="Arial"/>
+                <w:i w:val="false"/>
+                <w:b w:val="false"/>
+                <w:u w:val="none"/>
+                <w:sz w:val="22"/>
+                <w:szCs w:val="22"/>
+                <w:color w:val="000000"/>
+              </w:rPr>
+              <w:t xml:space="preserve">4.60</w:t>
             </w:r>
           </w:p>
         </w:tc>
@@ -4941,163 +4941,163 @@
                 <w:szCs w:val="22"/>
                 <w:color w:val="000000"/>
               </w:rPr>
-              <w:t xml:space="preserve">500</w:t>
-            </w:r>
-          </w:p>
-        </w:tc>
-        <w:tc>
-          <w:tcPr>
-            <w:tcBorders>
-              <w:bottom w:val="single" w:sz="6" w:space="0" w:color="666666"/>
-              <w:top w:val="single" w:sz="6" w:space="0" w:color="666666"/>
-              <w:left w:val="none" w:sz="0" w:space="0" w:color="000000"/>
-              <w:right w:val="none" w:sz="0" w:space="0" w:color="000000"/>
-            </w:tcBorders>
-            <w:shd w:val="clear" w:color="auto" w:fill="FFFFFF"/>
-            <w:tcMar>
-              <w:top w:w="0" w:type="dxa"/>
-              <w:bottom w:w="0" w:type="dxa"/>
-              <w:left w:w="0" w:type="dxa"/>
-              <w:right w:w="0" w:type="dxa"/>
-            </w:tcMar>
-            <w:vAlign w:val="center"/>
-          </w:tcPr>
-          <w:p>
-            <w:pPr>
-              <w:jc w:val="center"/>
-              <w:pBdr>
-                <w:bottom w:val="none" w:sz="0" w:space="0" w:color="000000"/>
-                <w:top w:val="none" w:sz="0" w:space="0" w:color="000000"/>
-                <w:left w:val="none" w:sz="0" w:space="0" w:color="000000"/>
-                <w:right w:val="none" w:sz="0" w:space="0" w:color="000000"/>
-              </w:pBdr>
-              <w:spacing w:after="100" w:before="100" w:line="240"/>
-              <w:ind w:left="100" w:right="100" w:firstLine="0" w:firstLineChars="0"/>
-              <w:rPr>
-                <w:rFonts w:ascii="Arial" w:hAnsi="Arial" w:eastAsia="Arial" w:cs="Arial"/>
-                <w:i w:val="false"/>
-                <w:b w:val="false"/>
-                <w:u w:val="none"/>
-                <w:sz w:val="22"/>
-                <w:szCs w:val="22"/>
-                <w:color w:val="000000"/>
-              </w:rPr>
-            </w:pPr>
-            <w:r>
-              <w:rPr>
-                <w:rFonts w:ascii="Arial" w:hAnsi="Arial" w:eastAsia="Arial" w:cs="Arial"/>
-                <w:i w:val="false"/>
-                <w:b w:val="false"/>
-                <w:u w:val="none"/>
-                <w:sz w:val="22"/>
-                <w:szCs w:val="22"/>
-                <w:color w:val="000000"/>
-              </w:rPr>
-              <w:t xml:space="preserve">5.19</w:t>
-            </w:r>
-          </w:p>
-        </w:tc>
-        <w:tc>
-          <w:tcPr>
-            <w:tcBorders>
-              <w:bottom w:val="single" w:sz="6" w:space="0" w:color="666666"/>
-              <w:top w:val="single" w:sz="6" w:space="0" w:color="666666"/>
-              <w:left w:val="none" w:sz="0" w:space="0" w:color="000000"/>
-              <w:right w:val="none" w:sz="0" w:space="0" w:color="000000"/>
-            </w:tcBorders>
-            <w:shd w:val="clear" w:color="auto" w:fill="FFFFFF"/>
-            <w:tcMar>
-              <w:top w:w="0" w:type="dxa"/>
-              <w:bottom w:w="0" w:type="dxa"/>
-              <w:left w:w="0" w:type="dxa"/>
-              <w:right w:w="0" w:type="dxa"/>
-            </w:tcMar>
-            <w:vAlign w:val="center"/>
-          </w:tcPr>
-          <w:p>
-            <w:pPr>
-              <w:jc w:val="center"/>
-              <w:pBdr>
-                <w:bottom w:val="none" w:sz="0" w:space="0" w:color="000000"/>
-                <w:top w:val="none" w:sz="0" w:space="0" w:color="000000"/>
-                <w:left w:val="none" w:sz="0" w:space="0" w:color="000000"/>
-                <w:right w:val="none" w:sz="0" w:space="0" w:color="000000"/>
-              </w:pBdr>
-              <w:spacing w:after="100" w:before="100" w:line="240"/>
-              <w:ind w:left="100" w:right="100" w:firstLine="0" w:firstLineChars="0"/>
-              <w:rPr>
-                <w:rFonts w:ascii="Arial" w:hAnsi="Arial" w:eastAsia="Arial" w:cs="Arial"/>
-                <w:i w:val="false"/>
-                <w:b w:val="false"/>
-                <w:u w:val="none"/>
-                <w:sz w:val="22"/>
-                <w:szCs w:val="22"/>
-                <w:color w:val="000000"/>
-              </w:rPr>
-            </w:pPr>
-            <w:r>
-              <w:rPr>
-                <w:rFonts w:ascii="Arial" w:hAnsi="Arial" w:eastAsia="Arial" w:cs="Arial"/>
-                <w:i w:val="false"/>
-                <w:b w:val="false"/>
-                <w:u w:val="none"/>
-                <w:sz w:val="22"/>
-                <w:szCs w:val="22"/>
-                <w:color w:val="000000"/>
-              </w:rPr>
-              <w:t xml:space="preserve">1.45</w:t>
-            </w:r>
-          </w:p>
-        </w:tc>
-        <w:tc>
-          <w:tcPr>
-            <w:tcBorders>
-              <w:bottom w:val="single" w:sz="6" w:space="0" w:color="666666"/>
-              <w:top w:val="single" w:sz="6" w:space="0" w:color="666666"/>
-              <w:left w:val="none" w:sz="0" w:space="0" w:color="000000"/>
-              <w:right w:val="none" w:sz="0" w:space="0" w:color="000000"/>
-            </w:tcBorders>
-            <w:shd w:val="clear" w:color="auto" w:fill="FFFFFF"/>
-            <w:tcMar>
-              <w:top w:w="0" w:type="dxa"/>
-              <w:bottom w:w="0" w:type="dxa"/>
-              <w:left w:w="0" w:type="dxa"/>
-              <w:right w:w="0" w:type="dxa"/>
-            </w:tcMar>
-            <w:vAlign w:val="center"/>
-          </w:tcPr>
-          <w:p>
-            <w:pPr>
-              <w:jc w:val="center"/>
-              <w:pBdr>
-                <w:bottom w:val="none" w:sz="0" w:space="0" w:color="000000"/>
-                <w:top w:val="none" w:sz="0" w:space="0" w:color="000000"/>
-                <w:left w:val="none" w:sz="0" w:space="0" w:color="000000"/>
-                <w:right w:val="none" w:sz="0" w:space="0" w:color="000000"/>
-              </w:pBdr>
-              <w:spacing w:after="100" w:before="100" w:line="240"/>
-              <w:ind w:left="100" w:right="100" w:firstLine="0" w:firstLineChars="0"/>
-              <w:rPr>
-                <w:rFonts w:ascii="Arial" w:hAnsi="Arial" w:eastAsia="Arial" w:cs="Arial"/>
-                <w:i w:val="false"/>
-                <w:b w:val="false"/>
-                <w:u w:val="none"/>
-                <w:sz w:val="22"/>
-                <w:szCs w:val="22"/>
-                <w:color w:val="000000"/>
-              </w:rPr>
-            </w:pPr>
-            <w:r>
-              <w:rPr>
-                <w:rFonts w:ascii="Arial" w:hAnsi="Arial" w:eastAsia="Arial" w:cs="Arial"/>
-                <w:i w:val="false"/>
-                <w:b w:val="false"/>
-                <w:u w:val="none"/>
-                <w:sz w:val="22"/>
-                <w:szCs w:val="22"/>
-                <w:color w:val="000000"/>
-              </w:rPr>
-              <w:t xml:space="preserve">5.33</w:t>
+              <w:t xml:space="preserve">250</w:t>
+            </w:r>
+          </w:p>
+        </w:tc>
+        <w:tc>
+          <w:tcPr>
+            <w:tcBorders>
+              <w:bottom w:val="single" w:sz="6" w:space="0" w:color="666666"/>
+              <w:top w:val="single" w:sz="6" w:space="0" w:color="666666"/>
+              <w:left w:val="none" w:sz="0" w:space="0" w:color="000000"/>
+              <w:right w:val="none" w:sz="0" w:space="0" w:color="000000"/>
+            </w:tcBorders>
+            <w:shd w:val="clear" w:color="auto" w:fill="FFFFFF"/>
+            <w:tcMar>
+              <w:top w:w="0" w:type="dxa"/>
+              <w:bottom w:w="0" w:type="dxa"/>
+              <w:left w:w="0" w:type="dxa"/>
+              <w:right w:w="0" w:type="dxa"/>
+            </w:tcMar>
+            <w:vAlign w:val="center"/>
+          </w:tcPr>
+          <w:p>
+            <w:pPr>
+              <w:jc w:val="center"/>
+              <w:pBdr>
+                <w:bottom w:val="none" w:sz="0" w:space="0" w:color="000000"/>
+                <w:top w:val="none" w:sz="0" w:space="0" w:color="000000"/>
+                <w:left w:val="none" w:sz="0" w:space="0" w:color="000000"/>
+                <w:right w:val="none" w:sz="0" w:space="0" w:color="000000"/>
+              </w:pBdr>
+              <w:spacing w:after="100" w:before="100" w:line="240"/>
+              <w:ind w:left="100" w:right="100" w:firstLine="0" w:firstLineChars="0"/>
+              <w:rPr>
+                <w:rFonts w:ascii="Arial" w:hAnsi="Arial" w:eastAsia="Arial" w:cs="Arial"/>
+                <w:i w:val="false"/>
+                <w:b w:val="false"/>
+                <w:u w:val="none"/>
+                <w:sz w:val="22"/>
+                <w:szCs w:val="22"/>
+                <w:color w:val="000000"/>
+              </w:rPr>
+            </w:pPr>
+            <w:r>
+              <w:rPr>
+                <w:rFonts w:ascii="Arial" w:hAnsi="Arial" w:eastAsia="Arial" w:cs="Arial"/>
+                <w:i w:val="false"/>
+                <w:b w:val="false"/>
+                <w:u w:val="none"/>
+                <w:sz w:val="22"/>
+                <w:szCs w:val="22"/>
+                <w:color w:val="000000"/>
+              </w:rPr>
+              <w:t xml:space="preserve">5.10</w:t>
+            </w:r>
+          </w:p>
+        </w:tc>
+        <w:tc>
+          <w:tcPr>
+            <w:tcBorders>
+              <w:bottom w:val="single" w:sz="6" w:space="0" w:color="666666"/>
+              <w:top w:val="single" w:sz="6" w:space="0" w:color="666666"/>
+              <w:left w:val="none" w:sz="0" w:space="0" w:color="000000"/>
+              <w:right w:val="none" w:sz="0" w:space="0" w:color="000000"/>
+            </w:tcBorders>
+            <w:shd w:val="clear" w:color="auto" w:fill="FFFFFF"/>
+            <w:tcMar>
+              <w:top w:w="0" w:type="dxa"/>
+              <w:bottom w:w="0" w:type="dxa"/>
+              <w:left w:w="0" w:type="dxa"/>
+              <w:right w:w="0" w:type="dxa"/>
+            </w:tcMar>
+            <w:vAlign w:val="center"/>
+          </w:tcPr>
+          <w:p>
+            <w:pPr>
+              <w:jc w:val="center"/>
+              <w:pBdr>
+                <w:bottom w:val="none" w:sz="0" w:space="0" w:color="000000"/>
+                <w:top w:val="none" w:sz="0" w:space="0" w:color="000000"/>
+                <w:left w:val="none" w:sz="0" w:space="0" w:color="000000"/>
+                <w:right w:val="none" w:sz="0" w:space="0" w:color="000000"/>
+              </w:pBdr>
+              <w:spacing w:after="100" w:before="100" w:line="240"/>
+              <w:ind w:left="100" w:right="100" w:firstLine="0" w:firstLineChars="0"/>
+              <w:rPr>
+                <w:rFonts w:ascii="Arial" w:hAnsi="Arial" w:eastAsia="Arial" w:cs="Arial"/>
+                <w:i w:val="false"/>
+                <w:b w:val="false"/>
+                <w:u w:val="none"/>
+                <w:sz w:val="22"/>
+                <w:szCs w:val="22"/>
+                <w:color w:val="000000"/>
+              </w:rPr>
+            </w:pPr>
+            <w:r>
+              <w:rPr>
+                <w:rFonts w:ascii="Arial" w:hAnsi="Arial" w:eastAsia="Arial" w:cs="Arial"/>
+                <w:i w:val="false"/>
+                <w:b w:val="false"/>
+                <w:u w:val="none"/>
+                <w:sz w:val="22"/>
+                <w:szCs w:val="22"/>
+                <w:color w:val="000000"/>
+              </w:rPr>
+              <w:t xml:space="preserve">1.48</w:t>
+            </w:r>
+          </w:p>
+        </w:tc>
+        <w:tc>
+          <w:tcPr>
+            <w:tcBorders>
+              <w:bottom w:val="single" w:sz="6" w:space="0" w:color="666666"/>
+              <w:top w:val="single" w:sz="6" w:space="0" w:color="666666"/>
+              <w:left w:val="none" w:sz="0" w:space="0" w:color="000000"/>
+              <w:right w:val="none" w:sz="0" w:space="0" w:color="000000"/>
+            </w:tcBorders>
+            <w:shd w:val="clear" w:color="auto" w:fill="FFFFFF"/>
+            <w:tcMar>
+              <w:top w:w="0" w:type="dxa"/>
+              <w:bottom w:w="0" w:type="dxa"/>
+              <w:left w:w="0" w:type="dxa"/>
+              <w:right w:w="0" w:type="dxa"/>
+            </w:tcMar>
+            <w:vAlign w:val="center"/>
+          </w:tcPr>
+          <w:p>
+            <w:pPr>
+              <w:jc w:val="center"/>
+              <w:pBdr>
+                <w:bottom w:val="none" w:sz="0" w:space="0" w:color="000000"/>
+                <w:top w:val="none" w:sz="0" w:space="0" w:color="000000"/>
+                <w:left w:val="none" w:sz="0" w:space="0" w:color="000000"/>
+                <w:right w:val="none" w:sz="0" w:space="0" w:color="000000"/>
+              </w:pBdr>
+              <w:spacing w:after="100" w:before="100" w:line="240"/>
+              <w:ind w:left="100" w:right="100" w:firstLine="0" w:firstLineChars="0"/>
+              <w:rPr>
+                <w:rFonts w:ascii="Arial" w:hAnsi="Arial" w:eastAsia="Arial" w:cs="Arial"/>
+                <w:i w:val="false"/>
+                <w:b w:val="false"/>
+                <w:u w:val="none"/>
+                <w:sz w:val="22"/>
+                <w:szCs w:val="22"/>
+                <w:color w:val="000000"/>
+              </w:rPr>
+            </w:pPr>
+            <w:r>
+              <w:rPr>
+                <w:rFonts w:ascii="Arial" w:hAnsi="Arial" w:eastAsia="Arial" w:cs="Arial"/>
+                <w:i w:val="false"/>
+                <w:b w:val="false"/>
+                <w:u w:val="none"/>
+                <w:sz w:val="22"/>
+                <w:szCs w:val="22"/>
+                <w:color w:val="000000"/>
+              </w:rPr>
+              <w:t xml:space="preserve">5.00</w:t>
             </w:r>
           </w:p>
         </w:tc>
@@ -5201,7 +5201,7 @@
                 <w:szCs w:val="22"/>
                 <w:color w:val="000000"/>
               </w:rPr>
-              <w:t xml:space="preserve">9.00</w:t>
+              <w:t xml:space="preserve">8.67</w:t>
             </w:r>
           </w:p>
         </w:tc>
@@ -5311,111 +5311,111 @@
                 <w:szCs w:val="22"/>
                 <w:color w:val="000000"/>
               </w:rPr>
-              <w:t xml:space="preserve">500</w:t>
-            </w:r>
-          </w:p>
-        </w:tc>
-        <w:tc>
-          <w:tcPr>
-            <w:tcBorders>
-              <w:bottom w:val="single" w:sz="6" w:space="0" w:color="666666"/>
-              <w:top w:val="single" w:sz="6" w:space="0" w:color="666666"/>
-              <w:left w:val="none" w:sz="0" w:space="0" w:color="000000"/>
-              <w:right w:val="none" w:sz="0" w:space="0" w:color="000000"/>
-            </w:tcBorders>
-            <w:shd w:val="clear" w:color="auto" w:fill="FFFFFF"/>
-            <w:tcMar>
-              <w:top w:w="0" w:type="dxa"/>
-              <w:bottom w:w="0" w:type="dxa"/>
-              <w:left w:w="0" w:type="dxa"/>
-              <w:right w:w="0" w:type="dxa"/>
-            </w:tcMar>
-            <w:vAlign w:val="center"/>
-          </w:tcPr>
-          <w:p>
-            <w:pPr>
-              <w:jc w:val="center"/>
-              <w:pBdr>
-                <w:bottom w:val="none" w:sz="0" w:space="0" w:color="000000"/>
-                <w:top w:val="none" w:sz="0" w:space="0" w:color="000000"/>
-                <w:left w:val="none" w:sz="0" w:space="0" w:color="000000"/>
-                <w:right w:val="none" w:sz="0" w:space="0" w:color="000000"/>
-              </w:pBdr>
-              <w:spacing w:after="100" w:before="100" w:line="240"/>
-              <w:ind w:left="100" w:right="100" w:firstLine="0" w:firstLineChars="0"/>
-              <w:rPr>
-                <w:rFonts w:ascii="Arial" w:hAnsi="Arial" w:eastAsia="Arial" w:cs="Arial"/>
-                <w:i w:val="false"/>
-                <w:b w:val="false"/>
-                <w:u w:val="none"/>
-                <w:sz w:val="22"/>
-                <w:szCs w:val="22"/>
-                <w:color w:val="000000"/>
-              </w:rPr>
-            </w:pPr>
-            <w:r>
-              <w:rPr>
-                <w:rFonts w:ascii="Arial" w:hAnsi="Arial" w:eastAsia="Arial" w:cs="Arial"/>
-                <w:i w:val="false"/>
-                <w:b w:val="false"/>
-                <w:u w:val="none"/>
-                <w:sz w:val="22"/>
-                <w:szCs w:val="22"/>
-                <w:color w:val="000000"/>
-              </w:rPr>
-              <w:t xml:space="preserve">4.35</w:t>
-            </w:r>
-          </w:p>
-        </w:tc>
-        <w:tc>
-          <w:tcPr>
-            <w:tcBorders>
-              <w:bottom w:val="single" w:sz="6" w:space="0" w:color="666666"/>
-              <w:top w:val="single" w:sz="6" w:space="0" w:color="666666"/>
-              <w:left w:val="none" w:sz="0" w:space="0" w:color="000000"/>
-              <w:right w:val="none" w:sz="0" w:space="0" w:color="000000"/>
-            </w:tcBorders>
-            <w:shd w:val="clear" w:color="auto" w:fill="FFFFFF"/>
-            <w:tcMar>
-              <w:top w:w="0" w:type="dxa"/>
-              <w:bottom w:w="0" w:type="dxa"/>
-              <w:left w:w="0" w:type="dxa"/>
-              <w:right w:w="0" w:type="dxa"/>
-            </w:tcMar>
-            <w:vAlign w:val="center"/>
-          </w:tcPr>
-          <w:p>
-            <w:pPr>
-              <w:jc w:val="center"/>
-              <w:pBdr>
-                <w:bottom w:val="none" w:sz="0" w:space="0" w:color="000000"/>
-                <w:top w:val="none" w:sz="0" w:space="0" w:color="000000"/>
-                <w:left w:val="none" w:sz="0" w:space="0" w:color="000000"/>
-                <w:right w:val="none" w:sz="0" w:space="0" w:color="000000"/>
-              </w:pBdr>
-              <w:spacing w:after="100" w:before="100" w:line="240"/>
-              <w:ind w:left="100" w:right="100" w:firstLine="0" w:firstLineChars="0"/>
-              <w:rPr>
-                <w:rFonts w:ascii="Arial" w:hAnsi="Arial" w:eastAsia="Arial" w:cs="Arial"/>
-                <w:i w:val="false"/>
-                <w:b w:val="false"/>
-                <w:u w:val="none"/>
-                <w:sz w:val="22"/>
-                <w:szCs w:val="22"/>
-                <w:color w:val="000000"/>
-              </w:rPr>
-            </w:pPr>
-            <w:r>
-              <w:rPr>
-                <w:rFonts w:ascii="Arial" w:hAnsi="Arial" w:eastAsia="Arial" w:cs="Arial"/>
-                <w:i w:val="false"/>
-                <w:b w:val="false"/>
-                <w:u w:val="none"/>
-                <w:sz w:val="22"/>
-                <w:szCs w:val="22"/>
-                <w:color w:val="000000"/>
-              </w:rPr>
-              <w:t xml:space="preserve">1.17</w:t>
+              <w:t xml:space="preserve">250</w:t>
+            </w:r>
+          </w:p>
+        </w:tc>
+        <w:tc>
+          <w:tcPr>
+            <w:tcBorders>
+              <w:bottom w:val="single" w:sz="6" w:space="0" w:color="666666"/>
+              <w:top w:val="single" w:sz="6" w:space="0" w:color="666666"/>
+              <w:left w:val="none" w:sz="0" w:space="0" w:color="000000"/>
+              <w:right w:val="none" w:sz="0" w:space="0" w:color="000000"/>
+            </w:tcBorders>
+            <w:shd w:val="clear" w:color="auto" w:fill="FFFFFF"/>
+            <w:tcMar>
+              <w:top w:w="0" w:type="dxa"/>
+              <w:bottom w:w="0" w:type="dxa"/>
+              <w:left w:w="0" w:type="dxa"/>
+              <w:right w:w="0" w:type="dxa"/>
+            </w:tcMar>
+            <w:vAlign w:val="center"/>
+          </w:tcPr>
+          <w:p>
+            <w:pPr>
+              <w:jc w:val="center"/>
+              <w:pBdr>
+                <w:bottom w:val="none" w:sz="0" w:space="0" w:color="000000"/>
+                <w:top w:val="none" w:sz="0" w:space="0" w:color="000000"/>
+                <w:left w:val="none" w:sz="0" w:space="0" w:color="000000"/>
+                <w:right w:val="none" w:sz="0" w:space="0" w:color="000000"/>
+              </w:pBdr>
+              <w:spacing w:after="100" w:before="100" w:line="240"/>
+              <w:ind w:left="100" w:right="100" w:firstLine="0" w:firstLineChars="0"/>
+              <w:rPr>
+                <w:rFonts w:ascii="Arial" w:hAnsi="Arial" w:eastAsia="Arial" w:cs="Arial"/>
+                <w:i w:val="false"/>
+                <w:b w:val="false"/>
+                <w:u w:val="none"/>
+                <w:sz w:val="22"/>
+                <w:szCs w:val="22"/>
+                <w:color w:val="000000"/>
+              </w:rPr>
+            </w:pPr>
+            <w:r>
+              <w:rPr>
+                <w:rFonts w:ascii="Arial" w:hAnsi="Arial" w:eastAsia="Arial" w:cs="Arial"/>
+                <w:i w:val="false"/>
+                <w:b w:val="false"/>
+                <w:u w:val="none"/>
+                <w:sz w:val="22"/>
+                <w:szCs w:val="22"/>
+                <w:color w:val="000000"/>
+              </w:rPr>
+              <w:t xml:space="preserve">4.32</w:t>
+            </w:r>
+          </w:p>
+        </w:tc>
+        <w:tc>
+          <w:tcPr>
+            <w:tcBorders>
+              <w:bottom w:val="single" w:sz="6" w:space="0" w:color="666666"/>
+              <w:top w:val="single" w:sz="6" w:space="0" w:color="666666"/>
+              <w:left w:val="none" w:sz="0" w:space="0" w:color="000000"/>
+              <w:right w:val="none" w:sz="0" w:space="0" w:color="000000"/>
+            </w:tcBorders>
+            <w:shd w:val="clear" w:color="auto" w:fill="FFFFFF"/>
+            <w:tcMar>
+              <w:top w:w="0" w:type="dxa"/>
+              <w:bottom w:w="0" w:type="dxa"/>
+              <w:left w:w="0" w:type="dxa"/>
+              <w:right w:w="0" w:type="dxa"/>
+            </w:tcMar>
+            <w:vAlign w:val="center"/>
+          </w:tcPr>
+          <w:p>
+            <w:pPr>
+              <w:jc w:val="center"/>
+              <w:pBdr>
+                <w:bottom w:val="none" w:sz="0" w:space="0" w:color="000000"/>
+                <w:top w:val="none" w:sz="0" w:space="0" w:color="000000"/>
+                <w:left w:val="none" w:sz="0" w:space="0" w:color="000000"/>
+                <w:right w:val="none" w:sz="0" w:space="0" w:color="000000"/>
+              </w:pBdr>
+              <w:spacing w:after="100" w:before="100" w:line="240"/>
+              <w:ind w:left="100" w:right="100" w:firstLine="0" w:firstLineChars="0"/>
+              <w:rPr>
+                <w:rFonts w:ascii="Arial" w:hAnsi="Arial" w:eastAsia="Arial" w:cs="Arial"/>
+                <w:i w:val="false"/>
+                <w:b w:val="false"/>
+                <w:u w:val="none"/>
+                <w:sz w:val="22"/>
+                <w:szCs w:val="22"/>
+                <w:color w:val="000000"/>
+              </w:rPr>
+            </w:pPr>
+            <w:r>
+              <w:rPr>
+                <w:rFonts w:ascii="Arial" w:hAnsi="Arial" w:eastAsia="Arial" w:cs="Arial"/>
+                <w:i w:val="false"/>
+                <w:b w:val="false"/>
+                <w:u w:val="none"/>
+                <w:sz w:val="22"/>
+                <w:szCs w:val="22"/>
+                <w:color w:val="000000"/>
+              </w:rPr>
+              <w:t xml:space="preserve">1.21</w:t>
             </w:r>
           </w:p>
         </w:tc>
@@ -5681,163 +5681,163 @@
                 <w:szCs w:val="22"/>
                 <w:color w:val="000000"/>
               </w:rPr>
-              <w:t xml:space="preserve">500</w:t>
-            </w:r>
-          </w:p>
-        </w:tc>
-        <w:tc>
-          <w:tcPr>
-            <w:tcBorders>
-              <w:bottom w:val="single" w:sz="6" w:space="0" w:color="666666"/>
-              <w:top w:val="single" w:sz="6" w:space="0" w:color="666666"/>
-              <w:left w:val="none" w:sz="0" w:space="0" w:color="000000"/>
-              <w:right w:val="none" w:sz="0" w:space="0" w:color="000000"/>
-            </w:tcBorders>
-            <w:shd w:val="clear" w:color="auto" w:fill="FFFFFF"/>
-            <w:tcMar>
-              <w:top w:w="0" w:type="dxa"/>
-              <w:bottom w:w="0" w:type="dxa"/>
-              <w:left w:w="0" w:type="dxa"/>
-              <w:right w:w="0" w:type="dxa"/>
-            </w:tcMar>
-            <w:vAlign w:val="center"/>
-          </w:tcPr>
-          <w:p>
-            <w:pPr>
-              <w:jc w:val="center"/>
-              <w:pBdr>
-                <w:bottom w:val="none" w:sz="0" w:space="0" w:color="000000"/>
-                <w:top w:val="none" w:sz="0" w:space="0" w:color="000000"/>
-                <w:left w:val="none" w:sz="0" w:space="0" w:color="000000"/>
-                <w:right w:val="none" w:sz="0" w:space="0" w:color="000000"/>
-              </w:pBdr>
-              <w:spacing w:after="100" w:before="100" w:line="240"/>
-              <w:ind w:left="100" w:right="100" w:firstLine="0" w:firstLineChars="0"/>
-              <w:rPr>
-                <w:rFonts w:ascii="Arial" w:hAnsi="Arial" w:eastAsia="Arial" w:cs="Arial"/>
-                <w:i w:val="false"/>
-                <w:b w:val="false"/>
-                <w:u w:val="none"/>
-                <w:sz w:val="22"/>
-                <w:szCs w:val="22"/>
-                <w:color w:val="000000"/>
-              </w:rPr>
-            </w:pPr>
-            <w:r>
-              <w:rPr>
-                <w:rFonts w:ascii="Arial" w:hAnsi="Arial" w:eastAsia="Arial" w:cs="Arial"/>
-                <w:i w:val="false"/>
-                <w:b w:val="false"/>
-                <w:u w:val="none"/>
-                <w:sz w:val="22"/>
-                <w:szCs w:val="22"/>
-                <w:color w:val="000000"/>
-              </w:rPr>
-              <w:t xml:space="preserve">4.12</w:t>
-            </w:r>
-          </w:p>
-        </w:tc>
-        <w:tc>
-          <w:tcPr>
-            <w:tcBorders>
-              <w:bottom w:val="single" w:sz="6" w:space="0" w:color="666666"/>
-              <w:top w:val="single" w:sz="6" w:space="0" w:color="666666"/>
-              <w:left w:val="none" w:sz="0" w:space="0" w:color="000000"/>
-              <w:right w:val="none" w:sz="0" w:space="0" w:color="000000"/>
-            </w:tcBorders>
-            <w:shd w:val="clear" w:color="auto" w:fill="FFFFFF"/>
-            <w:tcMar>
-              <w:top w:w="0" w:type="dxa"/>
-              <w:bottom w:w="0" w:type="dxa"/>
-              <w:left w:w="0" w:type="dxa"/>
-              <w:right w:w="0" w:type="dxa"/>
-            </w:tcMar>
-            <w:vAlign w:val="center"/>
-          </w:tcPr>
-          <w:p>
-            <w:pPr>
-              <w:jc w:val="center"/>
-              <w:pBdr>
-                <w:bottom w:val="none" w:sz="0" w:space="0" w:color="000000"/>
-                <w:top w:val="none" w:sz="0" w:space="0" w:color="000000"/>
-                <w:left w:val="none" w:sz="0" w:space="0" w:color="000000"/>
-                <w:right w:val="none" w:sz="0" w:space="0" w:color="000000"/>
-              </w:pBdr>
-              <w:spacing w:after="100" w:before="100" w:line="240"/>
-              <w:ind w:left="100" w:right="100" w:firstLine="0" w:firstLineChars="0"/>
-              <w:rPr>
-                <w:rFonts w:ascii="Arial" w:hAnsi="Arial" w:eastAsia="Arial" w:cs="Arial"/>
-                <w:i w:val="false"/>
-                <w:b w:val="false"/>
-                <w:u w:val="none"/>
-                <w:sz w:val="22"/>
-                <w:szCs w:val="22"/>
-                <w:color w:val="000000"/>
-              </w:rPr>
-            </w:pPr>
-            <w:r>
-              <w:rPr>
-                <w:rFonts w:ascii="Arial" w:hAnsi="Arial" w:eastAsia="Arial" w:cs="Arial"/>
-                <w:i w:val="false"/>
-                <w:b w:val="false"/>
-                <w:u w:val="none"/>
-                <w:sz w:val="22"/>
-                <w:szCs w:val="22"/>
-                <w:color w:val="000000"/>
-              </w:rPr>
-              <w:t xml:space="preserve">1.43</w:t>
-            </w:r>
-          </w:p>
-        </w:tc>
-        <w:tc>
-          <w:tcPr>
-            <w:tcBorders>
-              <w:bottom w:val="single" w:sz="6" w:space="0" w:color="666666"/>
-              <w:top w:val="single" w:sz="6" w:space="0" w:color="666666"/>
-              <w:left w:val="none" w:sz="0" w:space="0" w:color="000000"/>
-              <w:right w:val="none" w:sz="0" w:space="0" w:color="000000"/>
-            </w:tcBorders>
-            <w:shd w:val="clear" w:color="auto" w:fill="FFFFFF"/>
-            <w:tcMar>
-              <w:top w:w="0" w:type="dxa"/>
-              <w:bottom w:w="0" w:type="dxa"/>
-              <w:left w:w="0" w:type="dxa"/>
-              <w:right w:w="0" w:type="dxa"/>
-            </w:tcMar>
-            <w:vAlign w:val="center"/>
-          </w:tcPr>
-          <w:p>
-            <w:pPr>
-              <w:jc w:val="center"/>
-              <w:pBdr>
-                <w:bottom w:val="none" w:sz="0" w:space="0" w:color="000000"/>
-                <w:top w:val="none" w:sz="0" w:space="0" w:color="000000"/>
-                <w:left w:val="none" w:sz="0" w:space="0" w:color="000000"/>
-                <w:right w:val="none" w:sz="0" w:space="0" w:color="000000"/>
-              </w:pBdr>
-              <w:spacing w:after="100" w:before="100" w:line="240"/>
-              <w:ind w:left="100" w:right="100" w:firstLine="0" w:firstLineChars="0"/>
-              <w:rPr>
-                <w:rFonts w:ascii="Arial" w:hAnsi="Arial" w:eastAsia="Arial" w:cs="Arial"/>
-                <w:i w:val="false"/>
-                <w:b w:val="false"/>
-                <w:u w:val="none"/>
-                <w:sz w:val="22"/>
-                <w:szCs w:val="22"/>
-                <w:color w:val="000000"/>
-              </w:rPr>
-            </w:pPr>
-            <w:r>
-              <w:rPr>
-                <w:rFonts w:ascii="Arial" w:hAnsi="Arial" w:eastAsia="Arial" w:cs="Arial"/>
-                <w:i w:val="false"/>
-                <w:b w:val="false"/>
-                <w:u w:val="none"/>
-                <w:sz w:val="22"/>
-                <w:szCs w:val="22"/>
-                <w:color w:val="000000"/>
-              </w:rPr>
-              <w:t xml:space="preserve">4.00</w:t>
+              <w:t xml:space="preserve">250</w:t>
+            </w:r>
+          </w:p>
+        </w:tc>
+        <w:tc>
+          <w:tcPr>
+            <w:tcBorders>
+              <w:bottom w:val="single" w:sz="6" w:space="0" w:color="666666"/>
+              <w:top w:val="single" w:sz="6" w:space="0" w:color="666666"/>
+              <w:left w:val="none" w:sz="0" w:space="0" w:color="000000"/>
+              <w:right w:val="none" w:sz="0" w:space="0" w:color="000000"/>
+            </w:tcBorders>
+            <w:shd w:val="clear" w:color="auto" w:fill="FFFFFF"/>
+            <w:tcMar>
+              <w:top w:w="0" w:type="dxa"/>
+              <w:bottom w:w="0" w:type="dxa"/>
+              <w:left w:w="0" w:type="dxa"/>
+              <w:right w:w="0" w:type="dxa"/>
+            </w:tcMar>
+            <w:vAlign w:val="center"/>
+          </w:tcPr>
+          <w:p>
+            <w:pPr>
+              <w:jc w:val="center"/>
+              <w:pBdr>
+                <w:bottom w:val="none" w:sz="0" w:space="0" w:color="000000"/>
+                <w:top w:val="none" w:sz="0" w:space="0" w:color="000000"/>
+                <w:left w:val="none" w:sz="0" w:space="0" w:color="000000"/>
+                <w:right w:val="none" w:sz="0" w:space="0" w:color="000000"/>
+              </w:pBdr>
+              <w:spacing w:after="100" w:before="100" w:line="240"/>
+              <w:ind w:left="100" w:right="100" w:firstLine="0" w:firstLineChars="0"/>
+              <w:rPr>
+                <w:rFonts w:ascii="Arial" w:hAnsi="Arial" w:eastAsia="Arial" w:cs="Arial"/>
+                <w:i w:val="false"/>
+                <w:b w:val="false"/>
+                <w:u w:val="none"/>
+                <w:sz w:val="22"/>
+                <w:szCs w:val="22"/>
+                <w:color w:val="000000"/>
+              </w:rPr>
+            </w:pPr>
+            <w:r>
+              <w:rPr>
+                <w:rFonts w:ascii="Arial" w:hAnsi="Arial" w:eastAsia="Arial" w:cs="Arial"/>
+                <w:i w:val="false"/>
+                <w:b w:val="false"/>
+                <w:u w:val="none"/>
+                <w:sz w:val="22"/>
+                <w:szCs w:val="22"/>
+                <w:color w:val="000000"/>
+              </w:rPr>
+              <w:t xml:space="preserve">3.95</w:t>
+            </w:r>
+          </w:p>
+        </w:tc>
+        <w:tc>
+          <w:tcPr>
+            <w:tcBorders>
+              <w:bottom w:val="single" w:sz="6" w:space="0" w:color="666666"/>
+              <w:top w:val="single" w:sz="6" w:space="0" w:color="666666"/>
+              <w:left w:val="none" w:sz="0" w:space="0" w:color="000000"/>
+              <w:right w:val="none" w:sz="0" w:space="0" w:color="000000"/>
+            </w:tcBorders>
+            <w:shd w:val="clear" w:color="auto" w:fill="FFFFFF"/>
+            <w:tcMar>
+              <w:top w:w="0" w:type="dxa"/>
+              <w:bottom w:w="0" w:type="dxa"/>
+              <w:left w:w="0" w:type="dxa"/>
+              <w:right w:w="0" w:type="dxa"/>
+            </w:tcMar>
+            <w:vAlign w:val="center"/>
+          </w:tcPr>
+          <w:p>
+            <w:pPr>
+              <w:jc w:val="center"/>
+              <w:pBdr>
+                <w:bottom w:val="none" w:sz="0" w:space="0" w:color="000000"/>
+                <w:top w:val="none" w:sz="0" w:space="0" w:color="000000"/>
+                <w:left w:val="none" w:sz="0" w:space="0" w:color="000000"/>
+                <w:right w:val="none" w:sz="0" w:space="0" w:color="000000"/>
+              </w:pBdr>
+              <w:spacing w:after="100" w:before="100" w:line="240"/>
+              <w:ind w:left="100" w:right="100" w:firstLine="0" w:firstLineChars="0"/>
+              <w:rPr>
+                <w:rFonts w:ascii="Arial" w:hAnsi="Arial" w:eastAsia="Arial" w:cs="Arial"/>
+                <w:i w:val="false"/>
+                <w:b w:val="false"/>
+                <w:u w:val="none"/>
+                <w:sz w:val="22"/>
+                <w:szCs w:val="22"/>
+                <w:color w:val="000000"/>
+              </w:rPr>
+            </w:pPr>
+            <w:r>
+              <w:rPr>
+                <w:rFonts w:ascii="Arial" w:hAnsi="Arial" w:eastAsia="Arial" w:cs="Arial"/>
+                <w:i w:val="false"/>
+                <w:b w:val="false"/>
+                <w:u w:val="none"/>
+                <w:sz w:val="22"/>
+                <w:szCs w:val="22"/>
+                <w:color w:val="000000"/>
+              </w:rPr>
+              <w:t xml:space="preserve">1.39</w:t>
+            </w:r>
+          </w:p>
+        </w:tc>
+        <w:tc>
+          <w:tcPr>
+            <w:tcBorders>
+              <w:bottom w:val="single" w:sz="6" w:space="0" w:color="666666"/>
+              <w:top w:val="single" w:sz="6" w:space="0" w:color="666666"/>
+              <w:left w:val="none" w:sz="0" w:space="0" w:color="000000"/>
+              <w:right w:val="none" w:sz="0" w:space="0" w:color="000000"/>
+            </w:tcBorders>
+            <w:shd w:val="clear" w:color="auto" w:fill="FFFFFF"/>
+            <w:tcMar>
+              <w:top w:w="0" w:type="dxa"/>
+              <w:bottom w:w="0" w:type="dxa"/>
+              <w:left w:w="0" w:type="dxa"/>
+              <w:right w:w="0" w:type="dxa"/>
+            </w:tcMar>
+            <w:vAlign w:val="center"/>
+          </w:tcPr>
+          <w:p>
+            <w:pPr>
+              <w:jc w:val="center"/>
+              <w:pBdr>
+                <w:bottom w:val="none" w:sz="0" w:space="0" w:color="000000"/>
+                <w:top w:val="none" w:sz="0" w:space="0" w:color="000000"/>
+                <w:left w:val="none" w:sz="0" w:space="0" w:color="000000"/>
+                <w:right w:val="none" w:sz="0" w:space="0" w:color="000000"/>
+              </w:pBdr>
+              <w:spacing w:after="100" w:before="100" w:line="240"/>
+              <w:ind w:left="100" w:right="100" w:firstLine="0" w:firstLineChars="0"/>
+              <w:rPr>
+                <w:rFonts w:ascii="Arial" w:hAnsi="Arial" w:eastAsia="Arial" w:cs="Arial"/>
+                <w:i w:val="false"/>
+                <w:b w:val="false"/>
+                <w:u w:val="none"/>
+                <w:sz w:val="22"/>
+                <w:szCs w:val="22"/>
+                <w:color w:val="000000"/>
+              </w:rPr>
+            </w:pPr>
+            <w:r>
+              <w:rPr>
+                <w:rFonts w:ascii="Arial" w:hAnsi="Arial" w:eastAsia="Arial" w:cs="Arial"/>
+                <w:i w:val="false"/>
+                <w:b w:val="false"/>
+                <w:u w:val="none"/>
+                <w:sz w:val="22"/>
+                <w:szCs w:val="22"/>
+                <w:color w:val="000000"/>
+              </w:rPr>
+              <w:t xml:space="preserve">3.67</w:t>
             </w:r>
           </w:p>
         </w:tc>
@@ -5941,7 +5941,7 @@
                 <w:szCs w:val="22"/>
                 <w:color w:val="000000"/>
               </w:rPr>
-              <w:t xml:space="preserve">8.67</w:t>
+              <w:t xml:space="preserve">8.33</w:t>
             </w:r>
           </w:p>
         </w:tc>
@@ -6051,111 +6051,111 @@
                 <w:szCs w:val="22"/>
                 <w:color w:val="000000"/>
               </w:rPr>
-              <w:t xml:space="preserve">500</w:t>
-            </w:r>
-          </w:p>
-        </w:tc>
-        <w:tc>
-          <w:tcPr>
-            <w:tcBorders>
-              <w:bottom w:val="single" w:sz="6" w:space="0" w:color="666666"/>
-              <w:top w:val="single" w:sz="6" w:space="0" w:color="666666"/>
-              <w:left w:val="none" w:sz="0" w:space="0" w:color="000000"/>
-              <w:right w:val="none" w:sz="0" w:space="0" w:color="000000"/>
-            </w:tcBorders>
-            <w:shd w:val="clear" w:color="auto" w:fill="FFFFFF"/>
-            <w:tcMar>
-              <w:top w:w="0" w:type="dxa"/>
-              <w:bottom w:w="0" w:type="dxa"/>
-              <w:left w:w="0" w:type="dxa"/>
-              <w:right w:w="0" w:type="dxa"/>
-            </w:tcMar>
-            <w:vAlign w:val="center"/>
-          </w:tcPr>
-          <w:p>
-            <w:pPr>
-              <w:jc w:val="center"/>
-              <w:pBdr>
-                <w:bottom w:val="none" w:sz="0" w:space="0" w:color="000000"/>
-                <w:top w:val="none" w:sz="0" w:space="0" w:color="000000"/>
-                <w:left w:val="none" w:sz="0" w:space="0" w:color="000000"/>
-                <w:right w:val="none" w:sz="0" w:space="0" w:color="000000"/>
-              </w:pBdr>
-              <w:spacing w:after="100" w:before="100" w:line="240"/>
-              <w:ind w:left="100" w:right="100" w:firstLine="0" w:firstLineChars="0"/>
-              <w:rPr>
-                <w:rFonts w:ascii="Arial" w:hAnsi="Arial" w:eastAsia="Arial" w:cs="Arial"/>
-                <w:i w:val="false"/>
-                <w:b w:val="false"/>
-                <w:u w:val="none"/>
-                <w:sz w:val="22"/>
-                <w:szCs w:val="22"/>
-                <w:color w:val="000000"/>
-              </w:rPr>
-            </w:pPr>
-            <w:r>
-              <w:rPr>
-                <w:rFonts w:ascii="Arial" w:hAnsi="Arial" w:eastAsia="Arial" w:cs="Arial"/>
-                <w:i w:val="false"/>
-                <w:b w:val="false"/>
-                <w:u w:val="none"/>
-                <w:sz w:val="22"/>
-                <w:szCs w:val="22"/>
-                <w:color w:val="000000"/>
-              </w:rPr>
-              <w:t xml:space="preserve">5.78</w:t>
-            </w:r>
-          </w:p>
-        </w:tc>
-        <w:tc>
-          <w:tcPr>
-            <w:tcBorders>
-              <w:bottom w:val="single" w:sz="6" w:space="0" w:color="666666"/>
-              <w:top w:val="single" w:sz="6" w:space="0" w:color="666666"/>
-              <w:left w:val="none" w:sz="0" w:space="0" w:color="000000"/>
-              <w:right w:val="none" w:sz="0" w:space="0" w:color="000000"/>
-            </w:tcBorders>
-            <w:shd w:val="clear" w:color="auto" w:fill="FFFFFF"/>
-            <w:tcMar>
-              <w:top w:w="0" w:type="dxa"/>
-              <w:bottom w:w="0" w:type="dxa"/>
-              <w:left w:w="0" w:type="dxa"/>
-              <w:right w:w="0" w:type="dxa"/>
-            </w:tcMar>
-            <w:vAlign w:val="center"/>
-          </w:tcPr>
-          <w:p>
-            <w:pPr>
-              <w:jc w:val="center"/>
-              <w:pBdr>
-                <w:bottom w:val="none" w:sz="0" w:space="0" w:color="000000"/>
-                <w:top w:val="none" w:sz="0" w:space="0" w:color="000000"/>
-                <w:left w:val="none" w:sz="0" w:space="0" w:color="000000"/>
-                <w:right w:val="none" w:sz="0" w:space="0" w:color="000000"/>
-              </w:pBdr>
-              <w:spacing w:after="100" w:before="100" w:line="240"/>
-              <w:ind w:left="100" w:right="100" w:firstLine="0" w:firstLineChars="0"/>
-              <w:rPr>
-                <w:rFonts w:ascii="Arial" w:hAnsi="Arial" w:eastAsia="Arial" w:cs="Arial"/>
-                <w:i w:val="false"/>
-                <w:b w:val="false"/>
-                <w:u w:val="none"/>
-                <w:sz w:val="22"/>
-                <w:szCs w:val="22"/>
-                <w:color w:val="000000"/>
-              </w:rPr>
-            </w:pPr>
-            <w:r>
-              <w:rPr>
-                <w:rFonts w:ascii="Arial" w:hAnsi="Arial" w:eastAsia="Arial" w:cs="Arial"/>
-                <w:i w:val="false"/>
-                <w:b w:val="false"/>
-                <w:u w:val="none"/>
-                <w:sz w:val="22"/>
-                <w:szCs w:val="22"/>
-                <w:color w:val="000000"/>
-              </w:rPr>
-              <w:t xml:space="preserve">1.39</w:t>
+              <w:t xml:space="preserve">250</w:t>
+            </w:r>
+          </w:p>
+        </w:tc>
+        <w:tc>
+          <w:tcPr>
+            <w:tcBorders>
+              <w:bottom w:val="single" w:sz="6" w:space="0" w:color="666666"/>
+              <w:top w:val="single" w:sz="6" w:space="0" w:color="666666"/>
+              <w:left w:val="none" w:sz="0" w:space="0" w:color="000000"/>
+              <w:right w:val="none" w:sz="0" w:space="0" w:color="000000"/>
+            </w:tcBorders>
+            <w:shd w:val="clear" w:color="auto" w:fill="FFFFFF"/>
+            <w:tcMar>
+              <w:top w:w="0" w:type="dxa"/>
+              <w:bottom w:w="0" w:type="dxa"/>
+              <w:left w:w="0" w:type="dxa"/>
+              <w:right w:w="0" w:type="dxa"/>
+            </w:tcMar>
+            <w:vAlign w:val="center"/>
+          </w:tcPr>
+          <w:p>
+            <w:pPr>
+              <w:jc w:val="center"/>
+              <w:pBdr>
+                <w:bottom w:val="none" w:sz="0" w:space="0" w:color="000000"/>
+                <w:top w:val="none" w:sz="0" w:space="0" w:color="000000"/>
+                <w:left w:val="none" w:sz="0" w:space="0" w:color="000000"/>
+                <w:right w:val="none" w:sz="0" w:space="0" w:color="000000"/>
+              </w:pBdr>
+              <w:spacing w:after="100" w:before="100" w:line="240"/>
+              <w:ind w:left="100" w:right="100" w:firstLine="0" w:firstLineChars="0"/>
+              <w:rPr>
+                <w:rFonts w:ascii="Arial" w:hAnsi="Arial" w:eastAsia="Arial" w:cs="Arial"/>
+                <w:i w:val="false"/>
+                <w:b w:val="false"/>
+                <w:u w:val="none"/>
+                <w:sz w:val="22"/>
+                <w:szCs w:val="22"/>
+                <w:color w:val="000000"/>
+              </w:rPr>
+            </w:pPr>
+            <w:r>
+              <w:rPr>
+                <w:rFonts w:ascii="Arial" w:hAnsi="Arial" w:eastAsia="Arial" w:cs="Arial"/>
+                <w:i w:val="false"/>
+                <w:b w:val="false"/>
+                <w:u w:val="none"/>
+                <w:sz w:val="22"/>
+                <w:szCs w:val="22"/>
+                <w:color w:val="000000"/>
+              </w:rPr>
+              <w:t xml:space="preserve">5.65</w:t>
+            </w:r>
+          </w:p>
+        </w:tc>
+        <w:tc>
+          <w:tcPr>
+            <w:tcBorders>
+              <w:bottom w:val="single" w:sz="6" w:space="0" w:color="666666"/>
+              <w:top w:val="single" w:sz="6" w:space="0" w:color="666666"/>
+              <w:left w:val="none" w:sz="0" w:space="0" w:color="000000"/>
+              <w:right w:val="none" w:sz="0" w:space="0" w:color="000000"/>
+            </w:tcBorders>
+            <w:shd w:val="clear" w:color="auto" w:fill="FFFFFF"/>
+            <w:tcMar>
+              <w:top w:w="0" w:type="dxa"/>
+              <w:bottom w:w="0" w:type="dxa"/>
+              <w:left w:w="0" w:type="dxa"/>
+              <w:right w:w="0" w:type="dxa"/>
+            </w:tcMar>
+            <w:vAlign w:val="center"/>
+          </w:tcPr>
+          <w:p>
+            <w:pPr>
+              <w:jc w:val="center"/>
+              <w:pBdr>
+                <w:bottom w:val="none" w:sz="0" w:space="0" w:color="000000"/>
+                <w:top w:val="none" w:sz="0" w:space="0" w:color="000000"/>
+                <w:left w:val="none" w:sz="0" w:space="0" w:color="000000"/>
+                <w:right w:val="none" w:sz="0" w:space="0" w:color="000000"/>
+              </w:pBdr>
+              <w:spacing w:after="100" w:before="100" w:line="240"/>
+              <w:ind w:left="100" w:right="100" w:firstLine="0" w:firstLineChars="0"/>
+              <w:rPr>
+                <w:rFonts w:ascii="Arial" w:hAnsi="Arial" w:eastAsia="Arial" w:cs="Arial"/>
+                <w:i w:val="false"/>
+                <w:b w:val="false"/>
+                <w:u w:val="none"/>
+                <w:sz w:val="22"/>
+                <w:szCs w:val="22"/>
+                <w:color w:val="000000"/>
+              </w:rPr>
+            </w:pPr>
+            <w:r>
+              <w:rPr>
+                <w:rFonts w:ascii="Arial" w:hAnsi="Arial" w:eastAsia="Arial" w:cs="Arial"/>
+                <w:i w:val="false"/>
+                <w:b w:val="false"/>
+                <w:u w:val="none"/>
+                <w:sz w:val="22"/>
+                <w:szCs w:val="22"/>
+                <w:color w:val="000000"/>
+              </w:rPr>
+              <w:t xml:space="preserve">1.47</w:t>
             </w:r>
           </w:p>
         </w:tc>
@@ -6311,7 +6311,7 @@
                 <w:szCs w:val="22"/>
                 <w:color w:val="000000"/>
               </w:rPr>
-              <w:t xml:space="preserve">8.33</w:t>
+              <w:t xml:space="preserve">8.00</w:t>
             </w:r>
           </w:p>
         </w:tc>
@@ -6421,215 +6421,215 @@
                 <w:szCs w:val="22"/>
                 <w:color w:val="000000"/>
               </w:rPr>
-              <w:t xml:space="preserve">500</w:t>
-            </w:r>
-          </w:p>
-        </w:tc>
-        <w:tc>
-          <w:tcPr>
-            <w:tcBorders>
-              <w:bottom w:val="single" w:sz="6" w:space="0" w:color="666666"/>
-              <w:top w:val="single" w:sz="6" w:space="0" w:color="666666"/>
-              <w:left w:val="none" w:sz="0" w:space="0" w:color="000000"/>
-              <w:right w:val="none" w:sz="0" w:space="0" w:color="000000"/>
-            </w:tcBorders>
-            <w:shd w:val="clear" w:color="auto" w:fill="FFFFFF"/>
-            <w:tcMar>
-              <w:top w:w="0" w:type="dxa"/>
-              <w:bottom w:w="0" w:type="dxa"/>
-              <w:left w:w="0" w:type="dxa"/>
-              <w:right w:w="0" w:type="dxa"/>
-            </w:tcMar>
-            <w:vAlign w:val="center"/>
-          </w:tcPr>
-          <w:p>
-            <w:pPr>
-              <w:jc w:val="center"/>
-              <w:pBdr>
-                <w:bottom w:val="none" w:sz="0" w:space="0" w:color="000000"/>
-                <w:top w:val="none" w:sz="0" w:space="0" w:color="000000"/>
-                <w:left w:val="none" w:sz="0" w:space="0" w:color="000000"/>
-                <w:right w:val="none" w:sz="0" w:space="0" w:color="000000"/>
-              </w:pBdr>
-              <w:spacing w:after="100" w:before="100" w:line="240"/>
-              <w:ind w:left="100" w:right="100" w:firstLine="0" w:firstLineChars="0"/>
-              <w:rPr>
-                <w:rFonts w:ascii="Arial" w:hAnsi="Arial" w:eastAsia="Arial" w:cs="Arial"/>
-                <w:i w:val="false"/>
-                <w:b w:val="false"/>
-                <w:u w:val="none"/>
-                <w:sz w:val="22"/>
-                <w:szCs w:val="22"/>
-                <w:color w:val="000000"/>
-              </w:rPr>
-            </w:pPr>
-            <w:r>
-              <w:rPr>
-                <w:rFonts w:ascii="Arial" w:hAnsi="Arial" w:eastAsia="Arial" w:cs="Arial"/>
-                <w:i w:val="false"/>
-                <w:b w:val="false"/>
-                <w:u w:val="none"/>
-                <w:sz w:val="22"/>
-                <w:szCs w:val="22"/>
-                <w:color w:val="000000"/>
-              </w:rPr>
-              <w:t xml:space="preserve">6.51</w:t>
-            </w:r>
-          </w:p>
-        </w:tc>
-        <w:tc>
-          <w:tcPr>
-            <w:tcBorders>
-              <w:bottom w:val="single" w:sz="6" w:space="0" w:color="666666"/>
-              <w:top w:val="single" w:sz="6" w:space="0" w:color="666666"/>
-              <w:left w:val="none" w:sz="0" w:space="0" w:color="000000"/>
-              <w:right w:val="none" w:sz="0" w:space="0" w:color="000000"/>
-            </w:tcBorders>
-            <w:shd w:val="clear" w:color="auto" w:fill="FFFFFF"/>
-            <w:tcMar>
-              <w:top w:w="0" w:type="dxa"/>
-              <w:bottom w:w="0" w:type="dxa"/>
-              <w:left w:w="0" w:type="dxa"/>
-              <w:right w:w="0" w:type="dxa"/>
-            </w:tcMar>
-            <w:vAlign w:val="center"/>
-          </w:tcPr>
-          <w:p>
-            <w:pPr>
-              <w:jc w:val="center"/>
-              <w:pBdr>
-                <w:bottom w:val="none" w:sz="0" w:space="0" w:color="000000"/>
-                <w:top w:val="none" w:sz="0" w:space="0" w:color="000000"/>
-                <w:left w:val="none" w:sz="0" w:space="0" w:color="000000"/>
-                <w:right w:val="none" w:sz="0" w:space="0" w:color="000000"/>
-              </w:pBdr>
-              <w:spacing w:after="100" w:before="100" w:line="240"/>
-              <w:ind w:left="100" w:right="100" w:firstLine="0" w:firstLineChars="0"/>
-              <w:rPr>
-                <w:rFonts w:ascii="Arial" w:hAnsi="Arial" w:eastAsia="Arial" w:cs="Arial"/>
-                <w:i w:val="false"/>
-                <w:b w:val="false"/>
-                <w:u w:val="none"/>
-                <w:sz w:val="22"/>
-                <w:szCs w:val="22"/>
-                <w:color w:val="000000"/>
-              </w:rPr>
-            </w:pPr>
-            <w:r>
-              <w:rPr>
-                <w:rFonts w:ascii="Arial" w:hAnsi="Arial" w:eastAsia="Arial" w:cs="Arial"/>
-                <w:i w:val="false"/>
-                <w:b w:val="false"/>
-                <w:u w:val="none"/>
-                <w:sz w:val="22"/>
-                <w:szCs w:val="22"/>
-                <w:color w:val="000000"/>
-              </w:rPr>
-              <w:t xml:space="preserve">1.35</w:t>
-            </w:r>
-          </w:p>
-        </w:tc>
-        <w:tc>
-          <w:tcPr>
-            <w:tcBorders>
-              <w:bottom w:val="single" w:sz="6" w:space="0" w:color="666666"/>
-              <w:top w:val="single" w:sz="6" w:space="0" w:color="666666"/>
-              <w:left w:val="none" w:sz="0" w:space="0" w:color="000000"/>
-              <w:right w:val="none" w:sz="0" w:space="0" w:color="000000"/>
-            </w:tcBorders>
-            <w:shd w:val="clear" w:color="auto" w:fill="FFFFFF"/>
-            <w:tcMar>
-              <w:top w:w="0" w:type="dxa"/>
-              <w:bottom w:w="0" w:type="dxa"/>
-              <w:left w:w="0" w:type="dxa"/>
-              <w:right w:w="0" w:type="dxa"/>
-            </w:tcMar>
-            <w:vAlign w:val="center"/>
-          </w:tcPr>
-          <w:p>
-            <w:pPr>
-              <w:jc w:val="center"/>
-              <w:pBdr>
-                <w:bottom w:val="none" w:sz="0" w:space="0" w:color="000000"/>
-                <w:top w:val="none" w:sz="0" w:space="0" w:color="000000"/>
-                <w:left w:val="none" w:sz="0" w:space="0" w:color="000000"/>
-                <w:right w:val="none" w:sz="0" w:space="0" w:color="000000"/>
-              </w:pBdr>
-              <w:spacing w:after="100" w:before="100" w:line="240"/>
-              <w:ind w:left="100" w:right="100" w:firstLine="0" w:firstLineChars="0"/>
-              <w:rPr>
-                <w:rFonts w:ascii="Arial" w:hAnsi="Arial" w:eastAsia="Arial" w:cs="Arial"/>
-                <w:i w:val="false"/>
-                <w:b w:val="false"/>
-                <w:u w:val="none"/>
-                <w:sz w:val="22"/>
-                <w:szCs w:val="22"/>
-                <w:color w:val="000000"/>
-              </w:rPr>
-            </w:pPr>
-            <w:r>
-              <w:rPr>
-                <w:rFonts w:ascii="Arial" w:hAnsi="Arial" w:eastAsia="Arial" w:cs="Arial"/>
-                <w:i w:val="false"/>
-                <w:b w:val="false"/>
-                <w:u w:val="none"/>
-                <w:sz w:val="22"/>
-                <w:szCs w:val="22"/>
-                <w:color w:val="000000"/>
-              </w:rPr>
-              <w:t xml:space="preserve">6.67</w:t>
-            </w:r>
-          </w:p>
-        </w:tc>
-        <w:tc>
-          <w:tcPr>
-            <w:tcBorders>
-              <w:bottom w:val="single" w:sz="6" w:space="0" w:color="666666"/>
-              <w:top w:val="single" w:sz="6" w:space="0" w:color="666666"/>
-              <w:left w:val="none" w:sz="0" w:space="0" w:color="000000"/>
-              <w:right w:val="none" w:sz="0" w:space="0" w:color="000000"/>
-            </w:tcBorders>
-            <w:shd w:val="clear" w:color="auto" w:fill="FFFFFF"/>
-            <w:tcMar>
-              <w:top w:w="0" w:type="dxa"/>
-              <w:bottom w:w="0" w:type="dxa"/>
-              <w:left w:w="0" w:type="dxa"/>
-              <w:right w:w="0" w:type="dxa"/>
-            </w:tcMar>
-            <w:vAlign w:val="center"/>
-          </w:tcPr>
-          <w:p>
-            <w:pPr>
-              <w:jc w:val="center"/>
-              <w:pBdr>
-                <w:bottom w:val="none" w:sz="0" w:space="0" w:color="000000"/>
-                <w:top w:val="none" w:sz="0" w:space="0" w:color="000000"/>
-                <w:left w:val="none" w:sz="0" w:space="0" w:color="000000"/>
-                <w:right w:val="none" w:sz="0" w:space="0" w:color="000000"/>
-              </w:pBdr>
-              <w:spacing w:after="100" w:before="100" w:line="240"/>
-              <w:ind w:left="100" w:right="100" w:firstLine="0" w:firstLineChars="0"/>
-              <w:rPr>
-                <w:rFonts w:ascii="Arial" w:hAnsi="Arial" w:eastAsia="Arial" w:cs="Arial"/>
-                <w:i w:val="false"/>
-                <w:b w:val="false"/>
-                <w:u w:val="none"/>
-                <w:sz w:val="22"/>
-                <w:szCs w:val="22"/>
-                <w:color w:val="000000"/>
-              </w:rPr>
-            </w:pPr>
-            <w:r>
-              <w:rPr>
-                <w:rFonts w:ascii="Arial" w:hAnsi="Arial" w:eastAsia="Arial" w:cs="Arial"/>
-                <w:i w:val="false"/>
-                <w:b w:val="false"/>
-                <w:u w:val="none"/>
-                <w:sz w:val="22"/>
-                <w:szCs w:val="22"/>
-                <w:color w:val="000000"/>
-              </w:rPr>
-              <w:t xml:space="preserve">2.33</w:t>
+              <w:t xml:space="preserve">250</w:t>
+            </w:r>
+          </w:p>
+        </w:tc>
+        <w:tc>
+          <w:tcPr>
+            <w:tcBorders>
+              <w:bottom w:val="single" w:sz="6" w:space="0" w:color="666666"/>
+              <w:top w:val="single" w:sz="6" w:space="0" w:color="666666"/>
+              <w:left w:val="none" w:sz="0" w:space="0" w:color="000000"/>
+              <w:right w:val="none" w:sz="0" w:space="0" w:color="000000"/>
+            </w:tcBorders>
+            <w:shd w:val="clear" w:color="auto" w:fill="FFFFFF"/>
+            <w:tcMar>
+              <w:top w:w="0" w:type="dxa"/>
+              <w:bottom w:w="0" w:type="dxa"/>
+              <w:left w:w="0" w:type="dxa"/>
+              <w:right w:w="0" w:type="dxa"/>
+            </w:tcMar>
+            <w:vAlign w:val="center"/>
+          </w:tcPr>
+          <w:p>
+            <w:pPr>
+              <w:jc w:val="center"/>
+              <w:pBdr>
+                <w:bottom w:val="none" w:sz="0" w:space="0" w:color="000000"/>
+                <w:top w:val="none" w:sz="0" w:space="0" w:color="000000"/>
+                <w:left w:val="none" w:sz="0" w:space="0" w:color="000000"/>
+                <w:right w:val="none" w:sz="0" w:space="0" w:color="000000"/>
+              </w:pBdr>
+              <w:spacing w:after="100" w:before="100" w:line="240"/>
+              <w:ind w:left="100" w:right="100" w:firstLine="0" w:firstLineChars="0"/>
+              <w:rPr>
+                <w:rFonts w:ascii="Arial" w:hAnsi="Arial" w:eastAsia="Arial" w:cs="Arial"/>
+                <w:i w:val="false"/>
+                <w:b w:val="false"/>
+                <w:u w:val="none"/>
+                <w:sz w:val="22"/>
+                <w:szCs w:val="22"/>
+                <w:color w:val="000000"/>
+              </w:rPr>
+            </w:pPr>
+            <w:r>
+              <w:rPr>
+                <w:rFonts w:ascii="Arial" w:hAnsi="Arial" w:eastAsia="Arial" w:cs="Arial"/>
+                <w:i w:val="false"/>
+                <w:b w:val="false"/>
+                <w:u w:val="none"/>
+                <w:sz w:val="22"/>
+                <w:szCs w:val="22"/>
+                <w:color w:val="000000"/>
+              </w:rPr>
+              <w:t xml:space="preserve">6.48</w:t>
+            </w:r>
+          </w:p>
+        </w:tc>
+        <w:tc>
+          <w:tcPr>
+            <w:tcBorders>
+              <w:bottom w:val="single" w:sz="6" w:space="0" w:color="666666"/>
+              <w:top w:val="single" w:sz="6" w:space="0" w:color="666666"/>
+              <w:left w:val="none" w:sz="0" w:space="0" w:color="000000"/>
+              <w:right w:val="none" w:sz="0" w:space="0" w:color="000000"/>
+            </w:tcBorders>
+            <w:shd w:val="clear" w:color="auto" w:fill="FFFFFF"/>
+            <w:tcMar>
+              <w:top w:w="0" w:type="dxa"/>
+              <w:bottom w:w="0" w:type="dxa"/>
+              <w:left w:w="0" w:type="dxa"/>
+              <w:right w:w="0" w:type="dxa"/>
+            </w:tcMar>
+            <w:vAlign w:val="center"/>
+          </w:tcPr>
+          <w:p>
+            <w:pPr>
+              <w:jc w:val="center"/>
+              <w:pBdr>
+                <w:bottom w:val="none" w:sz="0" w:space="0" w:color="000000"/>
+                <w:top w:val="none" w:sz="0" w:space="0" w:color="000000"/>
+                <w:left w:val="none" w:sz="0" w:space="0" w:color="000000"/>
+                <w:right w:val="none" w:sz="0" w:space="0" w:color="000000"/>
+              </w:pBdr>
+              <w:spacing w:after="100" w:before="100" w:line="240"/>
+              <w:ind w:left="100" w:right="100" w:firstLine="0" w:firstLineChars="0"/>
+              <w:rPr>
+                <w:rFonts w:ascii="Arial" w:hAnsi="Arial" w:eastAsia="Arial" w:cs="Arial"/>
+                <w:i w:val="false"/>
+                <w:b w:val="false"/>
+                <w:u w:val="none"/>
+                <w:sz w:val="22"/>
+                <w:szCs w:val="22"/>
+                <w:color w:val="000000"/>
+              </w:rPr>
+            </w:pPr>
+            <w:r>
+              <w:rPr>
+                <w:rFonts w:ascii="Arial" w:hAnsi="Arial" w:eastAsia="Arial" w:cs="Arial"/>
+                <w:i w:val="false"/>
+                <w:b w:val="false"/>
+                <w:u w:val="none"/>
+                <w:sz w:val="22"/>
+                <w:szCs w:val="22"/>
+                <w:color w:val="000000"/>
+              </w:rPr>
+              <w:t xml:space="preserve">1.27</w:t>
+            </w:r>
+          </w:p>
+        </w:tc>
+        <w:tc>
+          <w:tcPr>
+            <w:tcBorders>
+              <w:bottom w:val="single" w:sz="6" w:space="0" w:color="666666"/>
+              <w:top w:val="single" w:sz="6" w:space="0" w:color="666666"/>
+              <w:left w:val="none" w:sz="0" w:space="0" w:color="000000"/>
+              <w:right w:val="none" w:sz="0" w:space="0" w:color="000000"/>
+            </w:tcBorders>
+            <w:shd w:val="clear" w:color="auto" w:fill="FFFFFF"/>
+            <w:tcMar>
+              <w:top w:w="0" w:type="dxa"/>
+              <w:bottom w:w="0" w:type="dxa"/>
+              <w:left w:w="0" w:type="dxa"/>
+              <w:right w:w="0" w:type="dxa"/>
+            </w:tcMar>
+            <w:vAlign w:val="center"/>
+          </w:tcPr>
+          <w:p>
+            <w:pPr>
+              <w:jc w:val="center"/>
+              <w:pBdr>
+                <w:bottom w:val="none" w:sz="0" w:space="0" w:color="000000"/>
+                <w:top w:val="none" w:sz="0" w:space="0" w:color="000000"/>
+                <w:left w:val="none" w:sz="0" w:space="0" w:color="000000"/>
+                <w:right w:val="none" w:sz="0" w:space="0" w:color="000000"/>
+              </w:pBdr>
+              <w:spacing w:after="100" w:before="100" w:line="240"/>
+              <w:ind w:left="100" w:right="100" w:firstLine="0" w:firstLineChars="0"/>
+              <w:rPr>
+                <w:rFonts w:ascii="Arial" w:hAnsi="Arial" w:eastAsia="Arial" w:cs="Arial"/>
+                <w:i w:val="false"/>
+                <w:b w:val="false"/>
+                <w:u w:val="none"/>
+                <w:sz w:val="22"/>
+                <w:szCs w:val="22"/>
+                <w:color w:val="000000"/>
+              </w:rPr>
+            </w:pPr>
+            <w:r>
+              <w:rPr>
+                <w:rFonts w:ascii="Arial" w:hAnsi="Arial" w:eastAsia="Arial" w:cs="Arial"/>
+                <w:i w:val="false"/>
+                <w:b w:val="false"/>
+                <w:u w:val="none"/>
+                <w:sz w:val="22"/>
+                <w:szCs w:val="22"/>
+                <w:color w:val="000000"/>
+              </w:rPr>
+              <w:t xml:space="preserve">6.42</w:t>
+            </w:r>
+          </w:p>
+        </w:tc>
+        <w:tc>
+          <w:tcPr>
+            <w:tcBorders>
+              <w:bottom w:val="single" w:sz="6" w:space="0" w:color="666666"/>
+              <w:top w:val="single" w:sz="6" w:space="0" w:color="666666"/>
+              <w:left w:val="none" w:sz="0" w:space="0" w:color="000000"/>
+              <w:right w:val="none" w:sz="0" w:space="0" w:color="000000"/>
+            </w:tcBorders>
+            <w:shd w:val="clear" w:color="auto" w:fill="FFFFFF"/>
+            <w:tcMar>
+              <w:top w:w="0" w:type="dxa"/>
+              <w:bottom w:w="0" w:type="dxa"/>
+              <w:left w:w="0" w:type="dxa"/>
+              <w:right w:w="0" w:type="dxa"/>
+            </w:tcMar>
+            <w:vAlign w:val="center"/>
+          </w:tcPr>
+          <w:p>
+            <w:pPr>
+              <w:jc w:val="center"/>
+              <w:pBdr>
+                <w:bottom w:val="none" w:sz="0" w:space="0" w:color="000000"/>
+                <w:top w:val="none" w:sz="0" w:space="0" w:color="000000"/>
+                <w:left w:val="none" w:sz="0" w:space="0" w:color="000000"/>
+                <w:right w:val="none" w:sz="0" w:space="0" w:color="000000"/>
+              </w:pBdr>
+              <w:spacing w:after="100" w:before="100" w:line="240"/>
+              <w:ind w:left="100" w:right="100" w:firstLine="0" w:firstLineChars="0"/>
+              <w:rPr>
+                <w:rFonts w:ascii="Arial" w:hAnsi="Arial" w:eastAsia="Arial" w:cs="Arial"/>
+                <w:i w:val="false"/>
+                <w:b w:val="false"/>
+                <w:u w:val="none"/>
+                <w:sz w:val="22"/>
+                <w:szCs w:val="22"/>
+                <w:color w:val="000000"/>
+              </w:rPr>
+            </w:pPr>
+            <w:r>
+              <w:rPr>
+                <w:rFonts w:ascii="Arial" w:hAnsi="Arial" w:eastAsia="Arial" w:cs="Arial"/>
+                <w:i w:val="false"/>
+                <w:b w:val="false"/>
+                <w:u w:val="none"/>
+                <w:sz w:val="22"/>
+                <w:szCs w:val="22"/>
+                <w:color w:val="000000"/>
+              </w:rPr>
+              <w:t xml:space="preserve">3.00</w:t>
             </w:r>
           </w:p>
         </w:tc>
@@ -6791,7 +6791,7 @@
                 <w:szCs w:val="22"/>
                 <w:color w:val="000000"/>
               </w:rPr>
-              <w:t xml:space="preserve">500</w:t>
+              <w:t xml:space="preserve">250</w:t>
             </w:r>
           </w:p>
         </w:tc>
@@ -6999,7 +6999,7 @@
                 <w:szCs w:val="22"/>
                 <w:color w:val="000000"/>
               </w:rPr>
-              <w:t xml:space="preserve">2.00</w:t>
+              <w:t xml:space="preserve">2.33</w:t>
             </w:r>
           </w:p>
         </w:tc>
@@ -7161,7 +7161,7 @@
                 <w:szCs w:val="22"/>
                 <w:color w:val="000000"/>
               </w:rPr>
-              <w:t xml:space="preserve">500</w:t>
+              <w:t xml:space="preserve">250</w:t>
             </w:r>
           </w:p>
         </w:tc>
@@ -7213,7 +7213,7 @@
                 <w:szCs w:val="22"/>
                 <w:color w:val="000000"/>
               </w:rPr>
-              <w:t xml:space="preserve">6.60</w:t>
+              <w:t xml:space="preserve">6.56</w:t>
             </w:r>
           </w:p>
         </w:tc>
@@ -7265,7 +7265,7 @@
                 <w:szCs w:val="22"/>
                 <w:color w:val="000000"/>
               </w:rPr>
-              <w:t xml:space="preserve">1.13</w:t>
+              <w:t xml:space="preserve">1.12</w:t>
             </w:r>
           </w:p>
         </w:tc>
@@ -7317,7 +7317,7 @@
                 <w:szCs w:val="22"/>
                 <w:color w:val="000000"/>
               </w:rPr>
-              <w:t xml:space="preserve">7.00</w:t>
+              <w:t xml:space="preserve">6.67</w:t>
             </w:r>
           </w:p>
         </w:tc>
@@ -7369,7 +7369,7 @@
                 <w:szCs w:val="22"/>
                 <w:color w:val="000000"/>
               </w:rPr>
-              <w:t xml:space="preserve">2.67</w:t>
+              <w:t xml:space="preserve">3.00</w:t>
             </w:r>
           </w:p>
         </w:tc>

</xml_diff>